<commit_message>
updated research questions and objectives
</commit_message>
<xml_diff>
--- a/text/1_introduction.docx
+++ b/text/1_introduction.docx
@@ -7,6 +7,7 @@
         <w:rPr>
           <w:b/>
           <w:bCs/>
+          <w:szCs w:val="22"/>
           <w:lang w:val="en-US"/>
         </w:rPr>
       </w:pPr>
@@ -14,6 +15,7 @@
         <w:rPr>
           <w:b/>
           <w:bCs/>
+          <w:szCs w:val="22"/>
           <w:lang w:val="en-US"/>
         </w:rPr>
         <w:t>Introduction</w:t>
@@ -24,6 +26,7 @@
         <w:widowControl/>
         <w:suppressAutoHyphens w:val="0"/>
         <w:rPr>
+          <w:szCs w:val="22"/>
           <w:lang w:val="en-US"/>
         </w:rPr>
       </w:pPr>
@@ -35,11 +38,13 @@
           <w:numId w:val="1"/>
         </w:numPr>
         <w:rPr>
-          <w:lang w:val="en-US"/>
-        </w:rPr>
-      </w:pPr>
-      <w:r>
-        <w:rPr>
+          <w:szCs w:val="22"/>
+          <w:lang w:val="en-US"/>
+        </w:rPr>
+      </w:pPr>
+      <w:r>
+        <w:rPr>
+          <w:szCs w:val="22"/>
           <w:lang w:val="en-US"/>
         </w:rPr>
         <w:t>What is the scope of the problem?</w:t>
@@ -54,35 +59,41 @@
         </w:numPr>
         <w:suppressAutoHyphens w:val="0"/>
         <w:rPr>
-          <w:lang w:val="en-US"/>
-        </w:rPr>
-      </w:pPr>
-      <w:r>
-        <w:rPr>
+          <w:szCs w:val="22"/>
+          <w:lang w:val="en-US"/>
+        </w:rPr>
+      </w:pPr>
+      <w:r>
+        <w:rPr>
+          <w:szCs w:val="22"/>
           <w:lang w:val="en-US"/>
         </w:rPr>
         <w:t>Improving the modeling of the walkable environment / service connecting</w:t>
       </w:r>
       <w:r>
         <w:rPr>
+          <w:szCs w:val="22"/>
           <w:lang w:val="en-US"/>
         </w:rPr>
         <w:t xml:space="preserve"> area</w:t>
       </w:r>
       <w:r>
         <w:rPr>
+          <w:szCs w:val="22"/>
           <w:lang w:val="en-US"/>
         </w:rPr>
         <w:t xml:space="preserve"> for urban green </w:t>
       </w:r>
       <w:r>
         <w:rPr>
+          <w:szCs w:val="22"/>
           <w:lang w:val="en-US"/>
         </w:rPr>
         <w:t>spaces (UGS)</w:t>
       </w:r>
       <w:r>
         <w:rPr>
+          <w:szCs w:val="22"/>
           <w:lang w:val="en-US"/>
         </w:rPr>
         <w:t xml:space="preserve"> in European cities based on a proximity approach</w:t>
@@ -97,11 +108,13 @@
         </w:numPr>
         <w:suppressAutoHyphens w:val="0"/>
         <w:rPr>
-          <w:lang w:val="en-US"/>
-        </w:rPr>
-      </w:pPr>
-      <w:r>
-        <w:rPr>
+          <w:szCs w:val="22"/>
+          <w:lang w:val="en-US"/>
+        </w:rPr>
+      </w:pPr>
+      <w:r>
+        <w:rPr>
+          <w:szCs w:val="22"/>
           <w:lang w:val="en-US"/>
         </w:rPr>
         <w:t>Provide solutions for easy-to-handle / understandable indicators based on publicly available data and software</w:t>
@@ -116,35 +129,41 @@
         </w:numPr>
         <w:suppressAutoHyphens w:val="0"/>
         <w:rPr>
-          <w:lang w:val="en-US"/>
-        </w:rPr>
-      </w:pPr>
-      <w:r>
-        <w:rPr>
+          <w:szCs w:val="22"/>
+          <w:lang w:val="en-US"/>
+        </w:rPr>
+      </w:pPr>
+      <w:r>
+        <w:rPr>
+          <w:szCs w:val="22"/>
           <w:lang w:val="en-US"/>
         </w:rPr>
         <w:t xml:space="preserve">Develop an approach to combine </w:t>
       </w:r>
       <w:r>
         <w:rPr>
+          <w:szCs w:val="22"/>
           <w:lang w:val="en-US"/>
         </w:rPr>
         <w:t>high-resolution</w:t>
       </w:r>
       <w:r>
         <w:rPr>
+          <w:szCs w:val="22"/>
           <w:lang w:val="en-US"/>
         </w:rPr>
         <w:t xml:space="preserve"> data with </w:t>
       </w:r>
       <w:r>
         <w:rPr>
+          <w:szCs w:val="22"/>
           <w:lang w:val="en-US"/>
         </w:rPr>
         <w:t>a</w:t>
       </w:r>
       <w:r>
         <w:rPr>
+          <w:szCs w:val="22"/>
           <w:lang w:val="en-US"/>
         </w:rPr>
         <w:t xml:space="preserve"> comparative approach</w:t>
@@ -155,6 +174,7 @@
         <w:widowControl/>
         <w:suppressAutoHyphens w:val="0"/>
         <w:rPr>
+          <w:szCs w:val="22"/>
           <w:lang w:val="en-US"/>
         </w:rPr>
       </w:pPr>
@@ -166,11 +186,13 @@
           <w:numId w:val="2"/>
         </w:numPr>
         <w:rPr>
-          <w:lang w:val="en-US"/>
-        </w:rPr>
-      </w:pPr>
-      <w:r>
-        <w:rPr>
+          <w:szCs w:val="22"/>
+          <w:lang w:val="en-US"/>
+        </w:rPr>
+      </w:pPr>
+      <w:r>
+        <w:rPr>
+          <w:szCs w:val="22"/>
           <w:lang w:val="en-US"/>
         </w:rPr>
         <w:t>What do we know about the problem?</w:t>
@@ -185,23 +207,143 @@
         </w:numPr>
         <w:suppressAutoHyphens w:val="0"/>
         <w:rPr>
-          <w:lang w:val="en-US"/>
-        </w:rPr>
-      </w:pPr>
-      <w:r>
-        <w:rPr>
+          <w:szCs w:val="22"/>
+          <w:lang w:val="en-US"/>
+        </w:rPr>
+      </w:pPr>
+      <w:r>
+        <w:rPr>
+          <w:szCs w:val="22"/>
+          <w:lang w:val="en-US"/>
+        </w:rPr>
+        <w:t>Ecosystems supply</w:t>
+      </w:r>
+      <w:r>
+        <w:rPr>
+          <w:szCs w:val="22"/>
+          <w:lang w:val="en-US"/>
+        </w:rPr>
+        <w:t xml:space="preserve"> </w:t>
+      </w:r>
+      <w:r>
+        <w:rPr>
+          <w:szCs w:val="22"/>
+          <w:lang w:val="en-US"/>
+        </w:rPr>
+        <w:t xml:space="preserve">ecosystem services (ES) </w:t>
+      </w:r>
+      <w:r>
+        <w:rPr>
+          <w:szCs w:val="22"/>
+          <w:lang w:val="en-US"/>
+        </w:rPr>
+        <w:t xml:space="preserve">which are </w:t>
+      </w:r>
+      <w:r>
+        <w:rPr>
+          <w:szCs w:val="22"/>
+          <w:lang w:val="en-US"/>
+        </w:rPr>
+        <w:t xml:space="preserve">critical to human wellbeing </w:t>
+      </w:r>
+      <w:r>
+        <w:rPr>
+          <w:szCs w:val="22"/>
+          <w:lang w:val="en-US"/>
+        </w:rPr>
+        <w:t>(</w:t>
+      </w:r>
+      <w:proofErr w:type="spellStart"/>
+      <w:r>
+        <w:rPr>
+          <w:szCs w:val="22"/>
+          <w:lang w:val="en-US"/>
+        </w:rPr>
+        <w:t>Syrbe</w:t>
+      </w:r>
+      <w:proofErr w:type="spellEnd"/>
+      <w:r>
+        <w:rPr>
+          <w:szCs w:val="22"/>
+          <w:lang w:val="en-US"/>
+        </w:rPr>
+        <w:t xml:space="preserve"> &amp; Grunewald, 2017).</w:t>
+      </w:r>
+      <w:r>
+        <w:rPr>
+          <w:szCs w:val="22"/>
+          <w:lang w:val="en-US"/>
+        </w:rPr>
+        <w:t xml:space="preserve"> </w:t>
+      </w:r>
+    </w:p>
+    <w:p>
+      <w:pPr>
+        <w:widowControl/>
+        <w:numPr>
+          <w:ilvl w:val="1"/>
+          <w:numId w:val="2"/>
+        </w:numPr>
+        <w:suppressAutoHyphens w:val="0"/>
+        <w:rPr>
+          <w:szCs w:val="22"/>
+          <w:lang w:val="en-US"/>
+        </w:rPr>
+      </w:pPr>
+      <w:r>
+        <w:rPr>
+          <w:szCs w:val="22"/>
+          <w:lang w:val="en-US"/>
+        </w:rPr>
+        <w:t>Use intensity can influence ES, creating a mismatch between supply and demand (</w:t>
+      </w:r>
+      <w:proofErr w:type="spellStart"/>
+      <w:r>
+        <w:rPr>
+          <w:szCs w:val="22"/>
+          <w:lang w:val="en-US"/>
+        </w:rPr>
+        <w:t>Syrbe</w:t>
+      </w:r>
+      <w:proofErr w:type="spellEnd"/>
+      <w:r>
+        <w:rPr>
+          <w:szCs w:val="22"/>
+          <w:lang w:val="en-US"/>
+        </w:rPr>
+        <w:t xml:space="preserve"> &amp; Grunewald, 2017). </w:t>
+      </w:r>
+    </w:p>
+    <w:p>
+      <w:pPr>
+        <w:widowControl/>
+        <w:numPr>
+          <w:ilvl w:val="1"/>
+          <w:numId w:val="2"/>
+        </w:numPr>
+        <w:suppressAutoHyphens w:val="0"/>
+        <w:rPr>
+          <w:szCs w:val="22"/>
+          <w:lang w:val="en-US"/>
+        </w:rPr>
+      </w:pPr>
+      <w:r>
+        <w:rPr>
+          <w:szCs w:val="22"/>
           <w:lang w:val="en-US"/>
         </w:rPr>
         <w:t>Living in proximity of urban green spaces (UGS) was found to have positive effects on mental health and physical activity</w:t>
       </w:r>
       <w:r>
         <w:rPr>
+          <w:szCs w:val="22"/>
           <w:lang w:val="en-US"/>
         </w:rPr>
         <w:t xml:space="preserve"> as well as</w:t>
       </w:r>
       <w:r>
         <w:rPr>
+          <w:szCs w:val="22"/>
           <w:lang w:val="en-US"/>
         </w:rPr>
         <w:t xml:space="preserve"> reduce mortality.</w:t>
@@ -216,11 +358,13 @@
         </w:numPr>
         <w:suppressAutoHyphens w:val="0"/>
         <w:rPr>
-          <w:lang w:val="en-US"/>
-        </w:rPr>
-      </w:pPr>
-      <w:r>
-        <w:rPr>
+          <w:szCs w:val="22"/>
+          <w:lang w:val="en-US"/>
+        </w:rPr>
+      </w:pPr>
+      <w:r>
+        <w:rPr>
+          <w:szCs w:val="22"/>
           <w:lang w:val="en-US"/>
         </w:rPr>
         <w:t>In the Sustainable Development Goal (SDG) 11, the United Nations have agreed to provide universal access to public green spaces by 2030.</w:t>
@@ -233,38 +377,23 @@
           <w:numId w:val="2"/>
         </w:numPr>
         <w:rPr>
-          <w:lang w:val="en-US"/>
-        </w:rPr>
-      </w:pPr>
-      <w:r>
-        <w:rPr>
-          <w:lang w:val="en-US"/>
-        </w:rPr>
-        <w:t>Nonetheless, u</w:t>
-      </w:r>
-      <w:r>
-        <w:rPr>
-          <w:lang w:val="en-US"/>
-        </w:rPr>
-        <w:t xml:space="preserve">rban population is growing worldwide, </w:t>
-      </w:r>
-      <w:r>
-        <w:rPr>
-          <w:lang w:val="en-US"/>
-        </w:rPr>
-        <w:t>leading to</w:t>
-      </w:r>
-      <w:r>
-        <w:rPr>
-          <w:lang w:val="en-US"/>
-        </w:rPr>
-        <w:t xml:space="preserve"> green space development.</w:t>
+          <w:szCs w:val="22"/>
+          <w:lang w:val="en-US"/>
+        </w:rPr>
+      </w:pPr>
+      <w:r>
+        <w:rPr>
+          <w:szCs w:val="22"/>
+          <w:lang w:val="en-US"/>
+        </w:rPr>
+        <w:t>Nonetheless, urban population is growing worldwide, leading to green space development.</w:t>
       </w:r>
     </w:p>
     <w:p>
       <w:pPr>
         <w:ind w:left="1080"/>
         <w:rPr>
+          <w:szCs w:val="22"/>
           <w:lang w:val="en-US"/>
         </w:rPr>
       </w:pPr>
@@ -278,11 +407,13 @@
         </w:numPr>
         <w:suppressAutoHyphens w:val="0"/>
         <w:rPr>
-          <w:lang w:val="en-US"/>
-        </w:rPr>
-      </w:pPr>
-      <w:r>
-        <w:rPr>
+          <w:szCs w:val="22"/>
+          <w:lang w:val="en-US"/>
+        </w:rPr>
+      </w:pPr>
+      <w:r>
+        <w:rPr>
+          <w:szCs w:val="22"/>
           <w:lang w:val="en-US"/>
         </w:rPr>
         <w:t>Compact city paradox:</w:t>
@@ -297,11 +428,13 @@
         </w:numPr>
         <w:suppressAutoHyphens w:val="0"/>
         <w:rPr>
-          <w:lang w:val="en-US"/>
-        </w:rPr>
-      </w:pPr>
-      <w:r>
-        <w:rPr>
+          <w:szCs w:val="22"/>
+          <w:lang w:val="en-US"/>
+        </w:rPr>
+      </w:pPr>
+      <w:r>
+        <w:rPr>
+          <w:szCs w:val="22"/>
           <w:lang w:val="en-US"/>
         </w:rPr>
         <w:t>The more compact a city, the more people benefit from UGS, the higher the pressure on the ecological functions of the UGS</w:t>
@@ -313,6 +446,7 @@
         <w:suppressAutoHyphens w:val="0"/>
         <w:ind w:left="1440"/>
         <w:rPr>
+          <w:szCs w:val="22"/>
           <w:lang w:val="en-US"/>
         </w:rPr>
       </w:pPr>
@@ -326,11 +460,13 @@
         </w:numPr>
         <w:suppressAutoHyphens w:val="0"/>
         <w:rPr>
-          <w:lang w:val="en-US"/>
-        </w:rPr>
-      </w:pPr>
-      <w:r>
-        <w:rPr>
+          <w:szCs w:val="22"/>
+          <w:lang w:val="en-US"/>
+        </w:rPr>
+      </w:pPr>
+      <w:r>
+        <w:rPr>
+          <w:szCs w:val="22"/>
           <w:lang w:val="en-US"/>
         </w:rPr>
         <w:t>The accessibility of available green spaces is influenced by spatial as well as non-spatial factors</w:t>
@@ -345,12 +481,14 @@
         </w:numPr>
         <w:suppressAutoHyphens w:val="0"/>
         <w:rPr>
+          <w:szCs w:val="22"/>
           <w:shd w:val="clear" w:color="auto" w:fill="00A933"/>
           <w:lang w:val="en-US"/>
         </w:rPr>
       </w:pPr>
       <w:r>
         <w:rPr>
+          <w:szCs w:val="22"/>
           <w:shd w:val="clear" w:color="auto" w:fill="00A933"/>
           <w:lang w:val="en-US"/>
         </w:rPr>
@@ -359,6 +497,7 @@
       <w:commentRangeStart w:id="0"/>
       <w:r>
         <w:rPr>
+          <w:szCs w:val="22"/>
           <w:shd w:val="clear" w:color="auto" w:fill="00A933"/>
           <w:lang w:val="en-US"/>
         </w:rPr>
@@ -369,6 +508,8 @@
         <w:rPr>
           <w:rStyle w:val="Kommentarzeichen"/>
           <w:rFonts w:cs="Mangal"/>
+          <w:sz w:val="22"/>
+          <w:szCs w:val="22"/>
         </w:rPr>
         <w:commentReference w:id="0"/>
       </w:r>
@@ -382,11 +523,13 @@
         </w:numPr>
         <w:suppressAutoHyphens w:val="0"/>
         <w:rPr>
-          <w:lang w:val="en-US"/>
-        </w:rPr>
-      </w:pPr>
-      <w:r>
-        <w:rPr>
+          <w:szCs w:val="22"/>
+          <w:lang w:val="en-US"/>
+        </w:rPr>
+      </w:pPr>
+      <w:r>
+        <w:rPr>
+          <w:szCs w:val="22"/>
           <w:lang w:val="en-US"/>
         </w:rPr>
         <w:t>Three perspectives have been used in past studies to tackle the problem:</w:t>
@@ -401,11 +544,13 @@
         </w:numPr>
         <w:suppressAutoHyphens w:val="0"/>
         <w:rPr>
-          <w:lang w:val="en-US"/>
-        </w:rPr>
-      </w:pPr>
-      <w:r>
-        <w:rPr>
+          <w:szCs w:val="22"/>
+          <w:lang w:val="en-US"/>
+        </w:rPr>
+      </w:pPr>
+      <w:r>
+        <w:rPr>
+          <w:szCs w:val="22"/>
           <w:lang w:val="en-US"/>
         </w:rPr>
         <w:t>Provision (area / person): Flow from green area to buildings (providing green space)</w:t>
@@ -420,11 +565,13 @@
         </w:numPr>
         <w:suppressAutoHyphens w:val="0"/>
         <w:rPr>
-          <w:lang w:val="en-US"/>
-        </w:rPr>
-      </w:pPr>
-      <w:r>
-        <w:rPr>
+          <w:szCs w:val="22"/>
+          <w:lang w:val="en-US"/>
+        </w:rPr>
+      </w:pPr>
+      <w:r>
+        <w:rPr>
+          <w:szCs w:val="22"/>
           <w:lang w:val="en-US"/>
         </w:rPr>
         <w:t>Pressure (person / area):  Flow from residential buildings (population) to green spaces (pressure on / demand of green areas)</w:t>
@@ -439,11 +586,13 @@
         </w:numPr>
         <w:suppressAutoHyphens w:val="0"/>
         <w:rPr>
-          <w:lang w:val="en-US"/>
-        </w:rPr>
-      </w:pPr>
-      <w:r>
-        <w:rPr>
+          <w:szCs w:val="22"/>
+          <w:lang w:val="en-US"/>
+        </w:rPr>
+      </w:pPr>
+      <w:r>
+        <w:rPr>
+          <w:szCs w:val="22"/>
           <w:lang w:val="en-US"/>
         </w:rPr>
         <w:t>Proximity (min. or avg. distance): Space between supply and demand (proximity)</w:t>
@@ -458,11 +607,13 @@
         </w:numPr>
         <w:suppressAutoHyphens w:val="0"/>
         <w:rPr>
-          <w:lang w:val="en-US"/>
-        </w:rPr>
-      </w:pPr>
-      <w:r>
-        <w:rPr>
+          <w:szCs w:val="22"/>
+          <w:lang w:val="en-US"/>
+        </w:rPr>
+      </w:pPr>
+      <w:r>
+        <w:rPr>
+          <w:szCs w:val="22"/>
           <w:lang w:val="en-US"/>
         </w:rPr>
         <w:t>Approach from Wolff 2021: Coupling the perspectives via network characteristics</w:t>
@@ -477,12 +628,14 @@
         </w:numPr>
         <w:suppressAutoHyphens w:val="0"/>
         <w:rPr>
+          <w:szCs w:val="22"/>
           <w:shd w:val="clear" w:color="auto" w:fill="00A933"/>
           <w:lang w:val="en-US"/>
         </w:rPr>
       </w:pPr>
       <w:r>
         <w:rPr>
+          <w:szCs w:val="22"/>
           <w:shd w:val="clear" w:color="auto" w:fill="00A933"/>
           <w:lang w:val="en-US"/>
         </w:rPr>
@@ -498,12 +651,14 @@
         </w:numPr>
         <w:suppressAutoHyphens w:val="0"/>
         <w:rPr>
+          <w:szCs w:val="22"/>
           <w:shd w:val="clear" w:color="auto" w:fill="00A933"/>
           <w:lang w:val="en-US"/>
         </w:rPr>
       </w:pPr>
       <w:r>
         <w:rPr>
+          <w:szCs w:val="22"/>
           <w:shd w:val="clear" w:color="auto" w:fill="00A933"/>
           <w:lang w:val="en-US"/>
         </w:rPr>
@@ -516,6 +671,7 @@
         <w:suppressAutoHyphens w:val="0"/>
         <w:ind w:left="1800"/>
         <w:rPr>
+          <w:szCs w:val="22"/>
           <w:shd w:val="clear" w:color="auto" w:fill="00A933"/>
           <w:lang w:val="en-US"/>
         </w:rPr>
@@ -530,11 +686,13 @@
         </w:numPr>
         <w:suppressAutoHyphens w:val="0"/>
         <w:rPr>
-          <w:lang w:val="en-US"/>
-        </w:rPr>
-      </w:pPr>
-      <w:r>
-        <w:rPr>
+          <w:szCs w:val="22"/>
+          <w:lang w:val="en-US"/>
+        </w:rPr>
+      </w:pPr>
+      <w:r>
+        <w:rPr>
+          <w:szCs w:val="22"/>
           <w:lang w:val="en-US"/>
         </w:rPr>
         <w:t>Accessibility and availability of UGS in Europe have been analyzed and compared in multiple studies e.g.:</w:t>
@@ -549,6 +707,7 @@
         </w:numPr>
         <w:suppressAutoHyphens w:val="0"/>
         <w:rPr>
+          <w:szCs w:val="22"/>
           <w:shd w:val="clear" w:color="auto" w:fill="00A933"/>
           <w:lang w:val="en-US"/>
         </w:rPr>
@@ -556,6 +715,7 @@
       <w:commentRangeStart w:id="1"/>
       <w:r>
         <w:rPr>
+          <w:szCs w:val="22"/>
           <w:shd w:val="clear" w:color="auto" w:fill="00A933"/>
           <w:lang w:val="en-US"/>
         </w:rPr>
@@ -571,15 +731,70 @@
         </w:numPr>
         <w:suppressAutoHyphens w:val="0"/>
         <w:rPr>
+          <w:szCs w:val="22"/>
+          <w:lang w:val="en-US"/>
+        </w:rPr>
+      </w:pPr>
+      <w:r>
+        <w:rPr>
+          <w:szCs w:val="22"/>
           <w:shd w:val="clear" w:color="auto" w:fill="00A933"/>
           <w:lang w:val="en-US"/>
         </w:rPr>
-      </w:pPr>
-      <w:r>
-        <w:rPr>
+        <w:t>Service providing areas, service-benefiting areas and service connecting areas</w:t>
+      </w:r>
+      <w:r>
+        <w:rPr>
+          <w:szCs w:val="22"/>
           <w:shd w:val="clear" w:color="auto" w:fill="00A933"/>
           <w:lang w:val="en-US"/>
         </w:rPr>
+        <w:t xml:space="preserve"> </w:t>
+      </w:r>
+      <w:r>
+        <w:rPr>
+          <w:szCs w:val="22"/>
+          <w:lang w:val="en-US"/>
+        </w:rPr>
+        <w:t>(</w:t>
+      </w:r>
+      <w:proofErr w:type="spellStart"/>
+      <w:r>
+        <w:rPr>
+          <w:szCs w:val="22"/>
+          <w:lang w:val="en-US"/>
+        </w:rPr>
+        <w:t>Syrbe</w:t>
+      </w:r>
+      <w:proofErr w:type="spellEnd"/>
+      <w:r>
+        <w:rPr>
+          <w:szCs w:val="22"/>
+          <w:lang w:val="en-US"/>
+        </w:rPr>
+        <w:t xml:space="preserve"> &amp; Grunewald, 2017). </w:t>
+      </w:r>
+    </w:p>
+    <w:p>
+      <w:pPr>
+        <w:widowControl/>
+        <w:numPr>
+          <w:ilvl w:val="3"/>
+          <w:numId w:val="2"/>
+        </w:numPr>
+        <w:suppressAutoHyphens w:val="0"/>
+        <w:rPr>
+          <w:szCs w:val="22"/>
+          <w:shd w:val="clear" w:color="auto" w:fill="00A933"/>
+          <w:lang w:val="en-US"/>
+        </w:rPr>
+      </w:pPr>
+      <w:r>
+        <w:rPr>
+          <w:szCs w:val="22"/>
+          <w:shd w:val="clear" w:color="auto" w:fill="00A933"/>
+          <w:lang w:val="en-US"/>
+        </w:rPr>
         <w:t>Analysis for whole Europe:</w:t>
       </w:r>
     </w:p>
@@ -592,6 +807,7 @@
         </w:numPr>
         <w:suppressAutoHyphens w:val="0"/>
         <w:rPr>
+          <w:szCs w:val="22"/>
           <w:shd w:val="clear" w:color="auto" w:fill="00A933"/>
           <w:lang w:val="en-US"/>
         </w:rPr>
@@ -599,6 +815,7 @@
       <w:proofErr w:type="spellStart"/>
       <w:r>
         <w:rPr>
+          <w:szCs w:val="22"/>
           <w:shd w:val="clear" w:color="auto" w:fill="00A933"/>
           <w:lang w:val="en-US"/>
         </w:rPr>
@@ -607,6 +824,7 @@
       <w:proofErr w:type="spellEnd"/>
       <w:r>
         <w:rPr>
+          <w:szCs w:val="22"/>
           <w:shd w:val="clear" w:color="auto" w:fill="00A933"/>
           <w:lang w:val="en-US"/>
         </w:rPr>
@@ -622,12 +840,14 @@
         </w:numPr>
         <w:suppressAutoHyphens w:val="0"/>
         <w:rPr>
+          <w:szCs w:val="22"/>
           <w:shd w:val="clear" w:color="auto" w:fill="00A933"/>
           <w:lang w:val="en-US"/>
         </w:rPr>
       </w:pPr>
       <w:r>
         <w:rPr>
+          <w:szCs w:val="22"/>
           <w:shd w:val="clear" w:color="auto" w:fill="00A933"/>
           <w:lang w:val="en-US"/>
         </w:rPr>
@@ -638,6 +858,8 @@
         <w:rPr>
           <w:rStyle w:val="Kommentarzeichen"/>
           <w:rFonts w:cs="Mangal"/>
+          <w:sz w:val="22"/>
+          <w:szCs w:val="22"/>
         </w:rPr>
         <w:commentReference w:id="1"/>
       </w:r>
@@ -651,6 +873,7 @@
         </w:numPr>
         <w:suppressAutoHyphens w:val="0"/>
         <w:rPr>
+          <w:szCs w:val="22"/>
           <w:shd w:val="clear" w:color="auto" w:fill="00A933"/>
           <w:lang w:val="en-US"/>
         </w:rPr>
@@ -665,12 +888,14 @@
         </w:numPr>
         <w:suppressAutoHyphens w:val="0"/>
         <w:rPr>
+          <w:szCs w:val="22"/>
           <w:shd w:val="clear" w:color="auto" w:fill="00A933"/>
           <w:lang w:val="en-US"/>
         </w:rPr>
       </w:pPr>
       <w:r>
         <w:rPr>
+          <w:szCs w:val="22"/>
           <w:shd w:val="clear" w:color="auto" w:fill="00A933"/>
           <w:lang w:val="en-US"/>
         </w:rPr>
@@ -686,12 +911,14 @@
         </w:numPr>
         <w:suppressAutoHyphens w:val="0"/>
         <w:rPr>
+          <w:szCs w:val="22"/>
           <w:shd w:val="clear" w:color="auto" w:fill="00A933"/>
           <w:lang w:val="en-US"/>
         </w:rPr>
       </w:pPr>
       <w:r>
         <w:rPr>
+          <w:szCs w:val="22"/>
           <w:shd w:val="clear" w:color="auto" w:fill="00A933"/>
           <w:lang w:val="en-US"/>
         </w:rPr>
@@ -707,6 +934,7 @@
         </w:numPr>
         <w:suppressAutoHyphens w:val="0"/>
         <w:rPr>
+          <w:szCs w:val="22"/>
           <w:shd w:val="clear" w:color="auto" w:fill="00A933"/>
           <w:lang w:val="en-US"/>
         </w:rPr>
@@ -714,6 +942,7 @@
       <w:proofErr w:type="spellStart"/>
       <w:r>
         <w:rPr>
+          <w:szCs w:val="22"/>
           <w:shd w:val="clear" w:color="auto" w:fill="00A933"/>
           <w:lang w:val="en-US"/>
         </w:rPr>
@@ -722,6 +951,7 @@
       <w:proofErr w:type="spellEnd"/>
       <w:r>
         <w:rPr>
+          <w:szCs w:val="22"/>
           <w:shd w:val="clear" w:color="auto" w:fill="00A933"/>
           <w:lang w:val="en-US"/>
         </w:rPr>
@@ -730,6 +960,7 @@
       <w:proofErr w:type="spellStart"/>
       <w:r>
         <w:rPr>
+          <w:szCs w:val="22"/>
           <w:shd w:val="clear" w:color="auto" w:fill="00A933"/>
           <w:lang w:val="en-US"/>
         </w:rPr>
@@ -738,6 +969,7 @@
       <w:proofErr w:type="spellEnd"/>
       <w:r>
         <w:rPr>
+          <w:szCs w:val="22"/>
           <w:shd w:val="clear" w:color="auto" w:fill="00A933"/>
           <w:lang w:val="en-US"/>
         </w:rPr>
@@ -753,6 +985,7 @@
         </w:numPr>
         <w:suppressAutoHyphens w:val="0"/>
         <w:rPr>
+          <w:szCs w:val="22"/>
           <w:shd w:val="clear" w:color="auto" w:fill="FFFF00"/>
           <w:lang w:val="en-US"/>
         </w:rPr>
@@ -763,6 +996,7 @@
         <w:widowControl/>
         <w:suppressAutoHyphens w:val="0"/>
         <w:rPr>
+          <w:szCs w:val="22"/>
           <w:lang w:val="en-US"/>
         </w:rPr>
       </w:pPr>
@@ -776,11 +1010,13 @@
         </w:numPr>
         <w:suppressAutoHyphens w:val="0"/>
         <w:rPr>
-          <w:lang w:val="en-US"/>
-        </w:rPr>
-      </w:pPr>
-      <w:r>
-        <w:rPr>
+          <w:szCs w:val="22"/>
+          <w:lang w:val="en-US"/>
+        </w:rPr>
+      </w:pPr>
+      <w:r>
+        <w:rPr>
+          <w:szCs w:val="22"/>
           <w:lang w:val="en-US"/>
         </w:rPr>
         <w:t>What do we not know about the problem?</w:t>
@@ -795,13 +1031,16 @@
         </w:numPr>
         <w:suppressAutoHyphens w:val="0"/>
         <w:rPr>
-          <w:lang w:val="en-US"/>
-        </w:rPr>
-      </w:pPr>
-      <w:r>
-        <w:rPr>
-          <w:lang w:val="en-US"/>
-        </w:rPr>
+          <w:szCs w:val="22"/>
+          <w:lang w:val="en-US"/>
+        </w:rPr>
+      </w:pPr>
+      <w:r>
+        <w:rPr>
+          <w:szCs w:val="22"/>
+          <w:lang w:val="en-US"/>
+        </w:rPr>
+        <w:lastRenderedPageBreak/>
         <w:t>Research gaps (of previously mentioned studies):</w:t>
       </w:r>
     </w:p>
@@ -814,11 +1053,13 @@
         </w:numPr>
         <w:suppressAutoHyphens w:val="0"/>
         <w:rPr>
-          <w:lang w:val="en-US"/>
-        </w:rPr>
-      </w:pPr>
-      <w:r>
-        <w:rPr>
+          <w:szCs w:val="22"/>
+          <w:lang w:val="en-US"/>
+        </w:rPr>
+      </w:pPr>
+      <w:r>
+        <w:rPr>
+          <w:szCs w:val="22"/>
           <w:lang w:val="en-US"/>
         </w:rPr>
         <w:t>Mostly using fixed distances</w:t>
@@ -833,11 +1074,13 @@
         </w:numPr>
         <w:suppressAutoHyphens w:val="0"/>
         <w:rPr>
-          <w:lang w:val="en-US"/>
-        </w:rPr>
-      </w:pPr>
-      <w:r>
-        <w:rPr>
+          <w:szCs w:val="22"/>
+          <w:lang w:val="en-US"/>
+        </w:rPr>
+      </w:pPr>
+      <w:r>
+        <w:rPr>
+          <w:szCs w:val="22"/>
           <w:lang w:val="en-US"/>
         </w:rPr>
         <w:t>‘To have or not to have access to green spaces’</w:t>
@@ -851,10 +1094,14 @@
           <w:numId w:val="2"/>
         </w:numPr>
         <w:suppressAutoHyphens w:val="0"/>
+        <w:rPr>
+          <w:szCs w:val="22"/>
+        </w:rPr>
       </w:pPr>
       <w:commentRangeStart w:id="2"/>
       <w:r>
         <w:rPr>
+          <w:szCs w:val="22"/>
           <w:lang w:val="en-US"/>
         </w:rPr>
         <w:t>Mostly using only one perspective</w:t>
@@ -864,6 +1111,8 @@
         <w:rPr>
           <w:rStyle w:val="Kommentarzeichen"/>
           <w:rFonts w:cs="Mangal"/>
+          <w:sz w:val="22"/>
+          <w:szCs w:val="22"/>
         </w:rPr>
         <w:commentReference w:id="2"/>
       </w:r>
@@ -877,11 +1126,13 @@
         </w:numPr>
         <w:suppressAutoHyphens w:val="0"/>
         <w:rPr>
-          <w:lang w:val="en-US"/>
-        </w:rPr>
-      </w:pPr>
-      <w:r>
-        <w:rPr>
+          <w:szCs w:val="22"/>
+          <w:lang w:val="en-US"/>
+        </w:rPr>
+      </w:pPr>
+      <w:r>
+        <w:rPr>
+          <w:szCs w:val="22"/>
           <w:lang w:val="en-US"/>
         </w:rPr>
         <w:t>Not accounting for mutual dependencies of supply and demand</w:t>
@@ -896,11 +1147,13 @@
         </w:numPr>
         <w:suppressAutoHyphens w:val="0"/>
         <w:rPr>
-          <w:lang w:val="en-US"/>
-        </w:rPr>
-      </w:pPr>
-      <w:r>
-        <w:rPr>
+          <w:szCs w:val="22"/>
+          <w:lang w:val="en-US"/>
+        </w:rPr>
+      </w:pPr>
+      <w:r>
+        <w:rPr>
+          <w:szCs w:val="22"/>
           <w:lang w:val="en-US"/>
         </w:rPr>
         <w:t>No focus on service connecting areas / walkable environment</w:t>
@@ -915,14 +1168,15 @@
         </w:numPr>
         <w:suppressAutoHyphens w:val="0"/>
         <w:rPr>
-          <w:lang w:val="en-US"/>
-        </w:rPr>
-      </w:pPr>
-      <w:r>
-        <w:rPr>
-          <w:lang w:val="en-US"/>
-        </w:rPr>
-        <w:lastRenderedPageBreak/>
+          <w:szCs w:val="22"/>
+          <w:lang w:val="en-US"/>
+        </w:rPr>
+      </w:pPr>
+      <w:r>
+        <w:rPr>
+          <w:szCs w:val="22"/>
+          <w:lang w:val="en-US"/>
+        </w:rPr>
         <w:t>A proximity perspective is necessary to account for barriers and network characteristics</w:t>
       </w:r>
     </w:p>
@@ -935,11 +1189,13 @@
         </w:numPr>
         <w:suppressAutoHyphens w:val="0"/>
         <w:rPr>
-          <w:lang w:val="en-US"/>
-        </w:rPr>
-      </w:pPr>
-      <w:r>
-        <w:rPr>
+          <w:szCs w:val="22"/>
+          <w:lang w:val="en-US"/>
+        </w:rPr>
+      </w:pPr>
+      <w:r>
+        <w:rPr>
+          <w:szCs w:val="22"/>
           <w:lang w:val="en-US"/>
         </w:rPr>
         <w:t>Mostly using course resolution if on a larger scale</w:t>
@@ -954,11 +1210,13 @@
         </w:numPr>
         <w:suppressAutoHyphens w:val="0"/>
         <w:rPr>
-          <w:lang w:val="en-US"/>
-        </w:rPr>
-      </w:pPr>
-      <w:r>
-        <w:rPr>
+          <w:szCs w:val="22"/>
+          <w:lang w:val="en-US"/>
+        </w:rPr>
+      </w:pPr>
+      <w:r>
+        <w:rPr>
+          <w:szCs w:val="22"/>
           <w:lang w:val="en-US"/>
         </w:rPr>
         <w:t>Fine resolution can reveal spatial patterns at a finer scale enabling targeted intervention</w:t>
@@ -973,11 +1231,13 @@
         </w:numPr>
         <w:suppressAutoHyphens w:val="0"/>
         <w:rPr>
-          <w:lang w:val="en-US"/>
-        </w:rPr>
-      </w:pPr>
-      <w:r>
-        <w:rPr>
+          <w:szCs w:val="22"/>
+          <w:lang w:val="en-US"/>
+        </w:rPr>
+      </w:pPr>
+      <w:r>
+        <w:rPr>
+          <w:szCs w:val="22"/>
           <w:lang w:val="en-US"/>
         </w:rPr>
         <w:t>A finer resolution will also reduce the uncertainty that is introduced if e.g. a grid or a district aggregation is used</w:t>
@@ -992,24 +1252,28 @@
         </w:numPr>
         <w:suppressAutoHyphens w:val="0"/>
         <w:rPr>
+          <w:szCs w:val="22"/>
           <w:lang w:val="en-US"/>
         </w:rPr>
       </w:pPr>
       <w:commentRangeStart w:id="3"/>
       <w:r>
         <w:rPr>
+          <w:szCs w:val="22"/>
           <w:lang w:val="en-US"/>
         </w:rPr>
         <w:t xml:space="preserve">No comparable studies using e.g. a </w:t>
       </w:r>
       <w:r>
         <w:rPr>
+          <w:szCs w:val="22"/>
           <w:lang w:val="en-US"/>
         </w:rPr>
         <w:t>building-based</w:t>
       </w:r>
       <w:r>
         <w:rPr>
+          <w:szCs w:val="22"/>
           <w:lang w:val="en-US"/>
         </w:rPr>
         <w:t xml:space="preserve"> approach on a European scale</w:t>
@@ -1019,6 +1283,8 @@
         <w:rPr>
           <w:rStyle w:val="Kommentarzeichen"/>
           <w:rFonts w:cs="Mangal"/>
+          <w:sz w:val="22"/>
+          <w:szCs w:val="22"/>
         </w:rPr>
         <w:commentReference w:id="3"/>
       </w:r>
@@ -1031,9 +1297,13 @@
           <w:numId w:val="2"/>
         </w:numPr>
         <w:suppressAutoHyphens w:val="0"/>
-      </w:pPr>
-      <w:r>
-        <w:rPr>
+        <w:rPr>
+          <w:szCs w:val="22"/>
+        </w:rPr>
+      </w:pPr>
+      <w:r>
+        <w:rPr>
+          <w:szCs w:val="22"/>
           <w:lang w:val="en-US"/>
         </w:rPr>
         <w:t>Conclusion:</w:t>
@@ -1048,17 +1318,20 @@
         </w:numPr>
         <w:suppressAutoHyphens w:val="0"/>
         <w:rPr>
-          <w:lang w:val="en-US"/>
-        </w:rPr>
-      </w:pPr>
-      <w:r>
-        <w:rPr>
+          <w:szCs w:val="22"/>
+          <w:lang w:val="en-US"/>
+        </w:rPr>
+      </w:pPr>
+      <w:r>
+        <w:rPr>
+          <w:szCs w:val="22"/>
           <w:lang w:val="en-US"/>
         </w:rPr>
         <w:t>Knowledge about UGS is important for planning and decision making to remove uncertainties in UGS provision</w:t>
       </w:r>
       <w:r>
         <w:rPr>
+          <w:szCs w:val="22"/>
           <w:lang w:val="en-US"/>
         </w:rPr>
         <w:t>.</w:t>
@@ -1073,11 +1346,13 @@
         </w:numPr>
         <w:suppressAutoHyphens w:val="0"/>
         <w:rPr>
-          <w:lang w:val="en-US"/>
-        </w:rPr>
-      </w:pPr>
-      <w:r>
-        <w:rPr>
+          <w:szCs w:val="22"/>
+          <w:lang w:val="en-US"/>
+        </w:rPr>
+      </w:pPr>
+      <w:r>
+        <w:rPr>
+          <w:szCs w:val="22"/>
           <w:lang w:val="en-US"/>
         </w:rPr>
         <w:t>Detect mismatch between provision and demand</w:t>
@@ -1092,29 +1367,34 @@
         </w:numPr>
         <w:suppressAutoHyphens w:val="0"/>
         <w:rPr>
-          <w:lang w:val="en-US"/>
-        </w:rPr>
-      </w:pPr>
-      <w:r>
-        <w:rPr>
+          <w:szCs w:val="22"/>
+          <w:lang w:val="en-US"/>
+        </w:rPr>
+      </w:pPr>
+      <w:r>
+        <w:rPr>
+          <w:szCs w:val="22"/>
           <w:lang w:val="en-US"/>
         </w:rPr>
         <w:t>Need for a method that</w:t>
       </w:r>
       <w:r>
         <w:rPr>
+          <w:szCs w:val="22"/>
           <w:lang w:val="en-US"/>
         </w:rPr>
         <w:t xml:space="preserve"> models service connecting areas to</w:t>
       </w:r>
       <w:r>
         <w:rPr>
+          <w:szCs w:val="22"/>
           <w:lang w:val="en-US"/>
         </w:rPr>
         <w:t xml:space="preserve"> combine</w:t>
       </w:r>
       <w:r>
         <w:rPr>
+          <w:szCs w:val="22"/>
           <w:lang w:val="en-US"/>
         </w:rPr>
         <w:t xml:space="preserve"> supply and demand</w:t>
@@ -1122,6 +1402,7 @@
       <w:commentRangeStart w:id="4"/>
       <w:r>
         <w:rPr>
+          <w:szCs w:val="22"/>
           <w:lang w:val="en-US"/>
         </w:rPr>
         <w:t xml:space="preserve"> </w:t>
@@ -1131,11 +1412,14 @@
         <w:rPr>
           <w:rStyle w:val="Kommentarzeichen"/>
           <w:rFonts w:cs="Mangal"/>
+          <w:sz w:val="22"/>
+          <w:szCs w:val="22"/>
         </w:rPr>
         <w:commentReference w:id="4"/>
       </w:r>
       <w:r>
         <w:rPr>
+          <w:szCs w:val="22"/>
           <w:lang w:val="en-US"/>
         </w:rPr>
         <w:t>aspects of green space accessibility / availability with a high spatial resolution that is comparable on a European scale</w:t>
@@ -1146,6 +1430,7 @@
         <w:widowControl/>
         <w:suppressAutoHyphens w:val="0"/>
         <w:rPr>
+          <w:szCs w:val="22"/>
           <w:lang w:val="en-US"/>
         </w:rPr>
       </w:pPr>
@@ -1165,16 +1450,10 @@
       </w:pPr>
       <w:r>
         <w:rPr>
-          <w:lang w:val="en-US"/>
-        </w:rPr>
-        <w:t xml:space="preserve">What </w:t>
-      </w:r>
-      <w:r>
-        <w:rPr>
-          <w:szCs w:val="22"/>
-          <w:lang w:val="en-US"/>
-        </w:rPr>
-        <w:t>is the purpose of this paper?</w:t>
+          <w:szCs w:val="22"/>
+          <w:lang w:val="en-US"/>
+        </w:rPr>
+        <w:t>What is the purpose of this paper?</w:t>
       </w:r>
     </w:p>
     <w:p>
@@ -1217,55 +1496,139 @@
           <w:szCs w:val="22"/>
           <w:lang w:val="en-US"/>
         </w:rPr>
-        <w:t>What does</w:t>
-      </w:r>
-      <w:r>
+        <w:t xml:space="preserve">What does a modeling approach look like that estimates the walkability between green space supply and demand in cities? </w:t>
+      </w:r>
+    </w:p>
+    <w:p>
+      <w:pPr>
+        <w:pStyle w:val="Kommentartext"/>
+        <w:numPr>
+          <w:ilvl w:val="2"/>
+          <w:numId w:val="2"/>
+        </w:numPr>
         <w:rPr>
           <w:sz w:val="22"/>
           <w:szCs w:val="22"/>
           <w:lang w:val="en-US"/>
         </w:rPr>
-        <w:t xml:space="preserve"> a model</w:t>
-      </w:r>
+      </w:pPr>
       <w:r>
         <w:rPr>
           <w:sz w:val="22"/>
           <w:szCs w:val="22"/>
           <w:lang w:val="en-US"/>
         </w:rPr>
-        <w:t>ing</w:t>
-      </w:r>
-      <w:r>
+        <w:t>How to incorporate publicly accessible data and open source software in order to allow i.) a reproduction over time (e.g. with more recent data), ii.) assessments in data-scare regions, and iii.) comparative approaches covering a larger sample of cities</w:t>
+      </w:r>
+    </w:p>
+    <w:p>
+      <w:pPr>
+        <w:widowControl/>
+        <w:numPr>
+          <w:ilvl w:val="2"/>
+          <w:numId w:val="2"/>
+        </w:numPr>
+        <w:suppressAutoHyphens w:val="0"/>
+        <w:rPr>
+          <w:szCs w:val="22"/>
+          <w:lang w:val="en-US"/>
+        </w:rPr>
+      </w:pPr>
+      <w:r>
+        <w:rPr>
+          <w:szCs w:val="22"/>
+          <w:lang w:val="en-US"/>
+        </w:rPr>
+        <w:t>How can easy understandable and applicable indicators be used in order to support urban planning in detecting mismatches between demand and supply</w:t>
+      </w:r>
+    </w:p>
+    <w:p>
+      <w:pPr>
+        <w:widowControl/>
+        <w:suppressAutoHyphens w:val="0"/>
+        <w:ind w:left="1440"/>
+        <w:rPr>
+          <w:szCs w:val="22"/>
+          <w:lang w:val="en-US"/>
+        </w:rPr>
+      </w:pPr>
+    </w:p>
+    <w:p>
+      <w:pPr>
+        <w:widowControl/>
+        <w:suppressAutoHyphens w:val="0"/>
+        <w:rPr>
+          <w:szCs w:val="22"/>
+          <w:lang w:val="en-US"/>
+        </w:rPr>
+      </w:pPr>
+      <w:bookmarkStart w:id="5" w:name="page8R_mcid5"/>
+      <w:bookmarkStart w:id="6" w:name="_Hlk103163861"/>
+      <w:bookmarkEnd w:id="5"/>
+    </w:p>
+    <w:p>
+      <w:pPr>
+        <w:widowControl/>
+        <w:numPr>
+          <w:ilvl w:val="1"/>
+          <w:numId w:val="2"/>
+        </w:numPr>
+        <w:suppressAutoHyphens w:val="0"/>
+        <w:rPr>
+          <w:szCs w:val="22"/>
+          <w:lang w:val="en-US"/>
+        </w:rPr>
+      </w:pPr>
+      <w:r>
+        <w:rPr>
+          <w:szCs w:val="22"/>
+          <w:lang w:val="en-US"/>
+        </w:rPr>
+        <w:t>Objective 1:  From concept to workflow (based on service-connecting area/proximity approach)</w:t>
+      </w:r>
+    </w:p>
+    <w:p>
+      <w:pPr>
+        <w:pStyle w:val="Kommentartext"/>
+        <w:numPr>
+          <w:ilvl w:val="2"/>
+          <w:numId w:val="2"/>
+        </w:numPr>
         <w:rPr>
           <w:sz w:val="22"/>
           <w:szCs w:val="22"/>
           <w:lang w:val="en-US"/>
         </w:rPr>
-        <w:t xml:space="preserve"> approach look like </w:t>
-      </w:r>
+      </w:pPr>
       <w:r>
         <w:rPr>
           <w:sz w:val="22"/>
           <w:szCs w:val="22"/>
           <w:lang w:val="en-US"/>
         </w:rPr>
-        <w:t>that</w:t>
-      </w:r>
-      <w:r>
+        <w:t xml:space="preserve">What does a modeling approach look like that estimates the walkability between green space supply and demand in cities? </w:t>
+      </w:r>
+    </w:p>
+    <w:p>
+      <w:pPr>
+        <w:pStyle w:val="Kommentartext"/>
+        <w:numPr>
+          <w:ilvl w:val="3"/>
+          <w:numId w:val="2"/>
+        </w:numPr>
         <w:rPr>
           <w:sz w:val="22"/>
           <w:szCs w:val="22"/>
           <w:lang w:val="en-US"/>
         </w:rPr>
-        <w:t xml:space="preserve"> estimates the walkability between green space supply and demand in </w:t>
-      </w:r>
+      </w:pPr>
       <w:r>
         <w:rPr>
           <w:sz w:val="22"/>
           <w:szCs w:val="22"/>
           <w:lang w:val="en-US"/>
         </w:rPr>
-        <w:t>cities?</w:t>
+        <w:t>Modeling s</w:t>
       </w:r>
       <w:r>
         <w:rPr>
@@ -1273,6 +1636,14 @@
           <w:szCs w:val="22"/>
           <w:lang w:val="en-US"/>
         </w:rPr>
+        <w:t>ervice connecting areas:</w:t>
+      </w:r>
+      <w:r>
+        <w:rPr>
+          <w:sz w:val="22"/>
+          <w:szCs w:val="22"/>
+          <w:lang w:val="en-US"/>
+        </w:rPr>
         <w:t xml:space="preserve"> </w:t>
       </w:r>
     </w:p>
@@ -1280,223 +1651,155 @@
       <w:pPr>
         <w:pStyle w:val="Kommentartext"/>
         <w:numPr>
+          <w:ilvl w:val="3"/>
+          <w:numId w:val="2"/>
+        </w:numPr>
+        <w:rPr>
+          <w:sz w:val="22"/>
+          <w:szCs w:val="22"/>
+          <w:lang w:val="en-US"/>
+        </w:rPr>
+      </w:pPr>
+      <w:r>
+        <w:rPr>
+          <w:sz w:val="22"/>
+          <w:szCs w:val="22"/>
+          <w:lang w:val="en-US"/>
+        </w:rPr>
+        <w:t>Description of indices</w:t>
+      </w:r>
+    </w:p>
+    <w:p>
+      <w:pPr>
+        <w:widowControl/>
+        <w:numPr>
+          <w:ilvl w:val="4"/>
+          <w:numId w:val="2"/>
+        </w:numPr>
+        <w:suppressAutoHyphens w:val="0"/>
+        <w:rPr>
+          <w:szCs w:val="22"/>
+          <w:lang w:val="en-US"/>
+        </w:rPr>
+      </w:pPr>
+      <w:r>
+        <w:rPr>
+          <w:szCs w:val="22"/>
+          <w:lang w:val="en-US"/>
+        </w:rPr>
+        <w:t>Combine buffer distance and network distance (Detour index)</w:t>
+      </w:r>
+    </w:p>
+    <w:p>
+      <w:pPr>
+        <w:widowControl/>
+        <w:numPr>
+          <w:ilvl w:val="4"/>
+          <w:numId w:val="2"/>
+        </w:numPr>
+        <w:suppressAutoHyphens w:val="0"/>
+        <w:rPr>
+          <w:szCs w:val="22"/>
+          <w:lang w:val="en-US"/>
+        </w:rPr>
+      </w:pPr>
+      <w:r>
+        <w:rPr>
+          <w:szCs w:val="22"/>
+          <w:lang w:val="en-US"/>
+        </w:rPr>
+        <w:t>Combine population, GBS size network distance (Local significance)</w:t>
+      </w:r>
+    </w:p>
+    <w:p>
+      <w:pPr>
+        <w:pStyle w:val="Kommentartext"/>
+        <w:numPr>
+          <w:ilvl w:val="3"/>
+          <w:numId w:val="2"/>
+        </w:numPr>
+        <w:rPr>
+          <w:sz w:val="22"/>
+          <w:szCs w:val="22"/>
+          <w:lang w:val="en-US"/>
+        </w:rPr>
+      </w:pPr>
+      <w:r>
+        <w:rPr>
+          <w:sz w:val="22"/>
+          <w:szCs w:val="22"/>
+          <w:lang w:val="en-US"/>
+        </w:rPr>
+        <w:t>local significance for streets / detour index for buildings</w:t>
+      </w:r>
+    </w:p>
+    <w:p>
+      <w:pPr>
+        <w:pStyle w:val="Kommentartext"/>
+        <w:rPr>
+          <w:sz w:val="22"/>
+          <w:szCs w:val="22"/>
+          <w:lang w:val="en-US"/>
+        </w:rPr>
+      </w:pPr>
+    </w:p>
+    <w:p>
+      <w:pPr>
+        <w:pStyle w:val="Kommentartext"/>
+        <w:numPr>
+          <w:ilvl w:val="1"/>
+          <w:numId w:val="2"/>
+        </w:numPr>
+        <w:rPr>
+          <w:sz w:val="22"/>
+          <w:szCs w:val="22"/>
+          <w:lang w:val="en-US"/>
+        </w:rPr>
+      </w:pPr>
+      <w:r>
+        <w:rPr>
+          <w:sz w:val="22"/>
+          <w:szCs w:val="22"/>
+          <w:lang w:val="en-US"/>
+        </w:rPr>
+        <w:t xml:space="preserve">Objective </w:t>
+      </w:r>
+      <w:r>
+        <w:rPr>
+          <w:sz w:val="22"/>
+          <w:szCs w:val="22"/>
+          <w:lang w:val="en-US"/>
+        </w:rPr>
+        <w:t>2</w:t>
+      </w:r>
+      <w:r>
+        <w:rPr>
+          <w:sz w:val="22"/>
+          <w:szCs w:val="22"/>
+          <w:lang w:val="en-US"/>
+        </w:rPr>
+        <w:t xml:space="preserve">: Develop and apply indicators, display/interpret/compare them </w:t>
+      </w:r>
+    </w:p>
+    <w:p>
+      <w:pPr>
+        <w:widowControl/>
+        <w:numPr>
           <w:ilvl w:val="2"/>
           <w:numId w:val="2"/>
         </w:numPr>
-        <w:rPr>
-          <w:sz w:val="22"/>
-          <w:szCs w:val="22"/>
-          <w:lang w:val="en-US"/>
-        </w:rPr>
-      </w:pPr>
-      <w:r>
-        <w:rPr>
-          <w:sz w:val="22"/>
-          <w:szCs w:val="22"/>
-          <w:lang w:val="en-US"/>
-        </w:rPr>
-        <w:t>H</w:t>
-      </w:r>
-      <w:r>
-        <w:rPr>
-          <w:sz w:val="22"/>
-          <w:szCs w:val="22"/>
-          <w:lang w:val="en-US"/>
-        </w:rPr>
-        <w:t xml:space="preserve">ow to incorporate </w:t>
-      </w:r>
-      <w:r>
-        <w:rPr>
-          <w:sz w:val="22"/>
-          <w:szCs w:val="22"/>
-          <w:lang w:val="en-US"/>
-        </w:rPr>
-        <w:t>publicly</w:t>
-      </w:r>
-      <w:r>
-        <w:rPr>
-          <w:sz w:val="22"/>
-          <w:szCs w:val="22"/>
-          <w:lang w:val="en-US"/>
-        </w:rPr>
-        <w:t xml:space="preserve"> accessible data and</w:t>
-      </w:r>
-      <w:r>
-        <w:rPr>
-          <w:sz w:val="22"/>
-          <w:szCs w:val="22"/>
-          <w:lang w:val="en-US"/>
-        </w:rPr>
-        <w:t xml:space="preserve"> open source</w:t>
-      </w:r>
-      <w:r>
-        <w:rPr>
-          <w:sz w:val="22"/>
-          <w:szCs w:val="22"/>
-          <w:lang w:val="en-US"/>
-        </w:rPr>
-        <w:t xml:space="preserve"> software in order to allow </w:t>
-      </w:r>
-      <w:r>
-        <w:rPr>
-          <w:sz w:val="22"/>
-          <w:szCs w:val="22"/>
-          <w:lang w:val="en-US"/>
-        </w:rPr>
-        <w:t xml:space="preserve">i.) </w:t>
-      </w:r>
-      <w:r>
-        <w:rPr>
-          <w:sz w:val="22"/>
-          <w:szCs w:val="22"/>
-          <w:lang w:val="en-US"/>
-        </w:rPr>
-        <w:t xml:space="preserve">a reproduction over time (e.g. with more recent data), </w:t>
-      </w:r>
-      <w:r>
-        <w:rPr>
-          <w:sz w:val="22"/>
-          <w:szCs w:val="22"/>
-          <w:lang w:val="en-US"/>
-        </w:rPr>
-        <w:t xml:space="preserve">ii.) </w:t>
-      </w:r>
-      <w:r>
-        <w:rPr>
-          <w:sz w:val="22"/>
-          <w:szCs w:val="22"/>
-          <w:lang w:val="en-US"/>
-        </w:rPr>
-        <w:t xml:space="preserve">assessments in data-scare regions, and </w:t>
-      </w:r>
-      <w:r>
-        <w:rPr>
-          <w:sz w:val="22"/>
-          <w:szCs w:val="22"/>
-          <w:lang w:val="en-US"/>
-        </w:rPr>
-        <w:t xml:space="preserve">iii.) </w:t>
-      </w:r>
-      <w:r>
-        <w:rPr>
-          <w:sz w:val="22"/>
-          <w:szCs w:val="22"/>
-          <w:lang w:val="en-US"/>
-        </w:rPr>
-        <w:t>comparative approaches covering a larger sample of cities</w:t>
-      </w:r>
-    </w:p>
-    <w:p>
-      <w:pPr>
-        <w:widowControl/>
-        <w:numPr>
-          <w:ilvl w:val="2"/>
-          <w:numId w:val="2"/>
-        </w:numPr>
-        <w:suppressAutoHyphens w:val="0"/>
-        <w:rPr>
-          <w:lang w:val="en-US"/>
-        </w:rPr>
-      </w:pPr>
-      <w:r>
-        <w:rPr>
-          <w:lang w:val="en-US"/>
-        </w:rPr>
-        <w:t>H</w:t>
-      </w:r>
-      <w:r>
-        <w:rPr>
-          <w:lang w:val="en-US"/>
-        </w:rPr>
-        <w:t>ow can easy understandable and applicable indicators be used in order</w:t>
-      </w:r>
-      <w:r>
-        <w:rPr>
-          <w:lang w:val="en-US"/>
-        </w:rPr>
-        <w:t xml:space="preserve"> </w:t>
-      </w:r>
-      <w:r>
-        <w:rPr>
-          <w:lang w:val="en-US"/>
-        </w:rPr>
-        <w:t>to support urban planning in detecting mismatches between demand and supply</w:t>
-      </w:r>
-    </w:p>
-    <w:p>
-      <w:pPr>
-        <w:widowControl/>
-        <w:suppressAutoHyphens w:val="0"/>
-        <w:ind w:left="1440"/>
-        <w:rPr>
-          <w:lang w:val="en-US"/>
-        </w:rPr>
-      </w:pPr>
-    </w:p>
-    <w:p>
-      <w:pPr>
-        <w:widowControl/>
-        <w:numPr>
-          <w:ilvl w:val="1"/>
-          <w:numId w:val="2"/>
-        </w:numPr>
-        <w:suppressAutoHyphens w:val="0"/>
-        <w:rPr>
-          <w:lang w:val="en-US"/>
-        </w:rPr>
-      </w:pPr>
-      <w:bookmarkStart w:id="5" w:name="page8R_mcid5"/>
-      <w:bookmarkEnd w:id="5"/>
-      <w:commentRangeStart w:id="6"/>
-      <w:r>
-        <w:rPr>
-          <w:lang w:val="en-US"/>
-        </w:rPr>
-        <w:t>Objective 1:</w:t>
-      </w:r>
-      <w:commentRangeEnd w:id="6"/>
-      <w:r>
-        <w:rPr>
-          <w:rStyle w:val="Kommentarzeichen"/>
-          <w:rFonts w:cs="Mangal"/>
-        </w:rPr>
-        <w:commentReference w:id="6"/>
-      </w:r>
-    </w:p>
-    <w:p>
-      <w:pPr>
-        <w:widowControl/>
-        <w:numPr>
-          <w:ilvl w:val="2"/>
-          <w:numId w:val="2"/>
-        </w:numPr>
-        <w:suppressAutoHyphens w:val="0"/>
-        <w:rPr>
-          <w:szCs w:val="22"/>
-          <w:lang w:val="en-US"/>
-        </w:rPr>
-      </w:pPr>
-      <w:r>
-        <w:rPr>
-          <w:szCs w:val="22"/>
-          <w:lang w:val="en-US"/>
-        </w:rPr>
-        <w:t xml:space="preserve">Create a homogeneous workflow for the modeling of </w:t>
-      </w:r>
-      <w:r>
-        <w:rPr>
-          <w:szCs w:val="22"/>
-          <w:shd w:val="clear" w:color="auto" w:fill="00A933"/>
-          <w:lang w:val="en-US"/>
-        </w:rPr>
-        <w:t xml:space="preserve">service connecting areas / walkable environment </w:t>
-      </w:r>
-      <w:r>
-        <w:rPr>
-          <w:szCs w:val="22"/>
-          <w:lang w:val="en-US"/>
-        </w:rPr>
-        <w:t>(on a building level) across European cities using publicly available data and open source software:</w:t>
+        <w:suppressAutoHyphens w:val="0"/>
+        <w:rPr>
+          <w:szCs w:val="22"/>
+          <w:lang w:val="en-US"/>
+        </w:rPr>
+      </w:pPr>
+      <w:r>
+        <w:rPr>
+          <w:szCs w:val="22"/>
+          <w:lang w:val="en-US"/>
+        </w:rPr>
+        <w:t>How can easily understandable and applicable indicators be used in order to support urban planning in detecting mismatches between demand and supply</w:t>
       </w:r>
     </w:p>
     <w:p>
@@ -1517,7 +1820,28 @@
           <w:szCs w:val="22"/>
           <w:lang w:val="en-US"/>
         </w:rPr>
-        <w:t>Create Network characteristics for European cities:</w:t>
+        <w:t>Create Network characteristics for European cities</w:t>
+      </w:r>
+    </w:p>
+    <w:p>
+      <w:pPr>
+        <w:widowControl/>
+        <w:numPr>
+          <w:ilvl w:val="3"/>
+          <w:numId w:val="2"/>
+        </w:numPr>
+        <w:suppressAutoHyphens w:val="0"/>
+        <w:rPr>
+          <w:szCs w:val="22"/>
+          <w:lang w:val="en-US"/>
+        </w:rPr>
+      </w:pPr>
+      <w:r>
+        <w:rPr>
+          <w:szCs w:val="22"/>
+          <w:lang w:val="en-US"/>
+        </w:rPr>
+        <w:t>Comparison across Europe</w:t>
       </w:r>
     </w:p>
     <w:p>
@@ -1538,7 +1862,28 @@
           <w:szCs w:val="22"/>
           <w:lang w:val="en-US"/>
         </w:rPr>
-        <w:t>Combine buffer distance and network distance (Detour index)</w:t>
+        <w:t>Clustering / aggregation</w:t>
+      </w:r>
+    </w:p>
+    <w:p>
+      <w:pPr>
+        <w:widowControl/>
+        <w:numPr>
+          <w:ilvl w:val="3"/>
+          <w:numId w:val="2"/>
+        </w:numPr>
+        <w:suppressAutoHyphens w:val="0"/>
+        <w:rPr>
+          <w:szCs w:val="22"/>
+          <w:lang w:val="en-US"/>
+        </w:rPr>
+      </w:pPr>
+      <w:r>
+        <w:rPr>
+          <w:szCs w:val="22"/>
+          <w:lang w:val="en-US"/>
+        </w:rPr>
+        <w:t>City scenarios</w:t>
       </w:r>
     </w:p>
     <w:p>
@@ -1559,226 +1904,30 @@
           <w:szCs w:val="22"/>
           <w:lang w:val="en-US"/>
         </w:rPr>
-        <w:t>Combine population, GBS size network distance (Local significance)</w:t>
-      </w:r>
-    </w:p>
-    <w:p>
-      <w:pPr>
-        <w:widowControl/>
-        <w:numPr>
-          <w:ilvl w:val="1"/>
-          <w:numId w:val="2"/>
-        </w:numPr>
-        <w:suppressAutoHyphens w:val="0"/>
-        <w:rPr>
-          <w:szCs w:val="22"/>
-          <w:lang w:val="en-US"/>
-        </w:rPr>
-      </w:pPr>
-      <w:r>
-        <w:rPr>
-          <w:szCs w:val="22"/>
-          <w:lang w:val="en-US"/>
-        </w:rPr>
-        <w:t>Objective 2:</w:t>
-      </w:r>
-    </w:p>
-    <w:p>
-      <w:pPr>
-        <w:widowControl/>
-        <w:numPr>
-          <w:ilvl w:val="2"/>
-          <w:numId w:val="2"/>
-        </w:numPr>
-        <w:suppressAutoHyphens w:val="0"/>
-        <w:rPr>
-          <w:szCs w:val="22"/>
-          <w:lang w:val="en-US"/>
-        </w:rPr>
-      </w:pPr>
-      <w:r>
-        <w:rPr>
-          <w:szCs w:val="22"/>
-          <w:lang w:val="en-US"/>
-        </w:rPr>
-        <w:t>Find ways for effective comparisons and pattern detection both within cities</w:t>
-      </w:r>
-      <w:r>
-        <w:rPr>
-          <w:szCs w:val="22"/>
-          <w:lang w:val="en-US"/>
-        </w:rPr>
-        <w:br/>
-        <w:t>and between citie</w:t>
-      </w:r>
-      <w:bookmarkStart w:id="7" w:name="page8R_mcid54"/>
+        <w:t>Three scenarios</w:t>
+      </w:r>
+    </w:p>
+    <w:p>
+      <w:pPr>
+        <w:widowControl/>
+        <w:suppressAutoHyphens w:val="0"/>
+        <w:ind w:left="1800"/>
+        <w:rPr>
+          <w:szCs w:val="22"/>
+          <w:lang w:val="en-US"/>
+        </w:rPr>
+      </w:pPr>
+    </w:p>
+    <w:p>
+      <w:pPr>
+        <w:rPr>
+          <w:szCs w:val="22"/>
+          <w:lang w:val="en-US"/>
+        </w:rPr>
+      </w:pPr>
+      <w:bookmarkStart w:id="7" w:name="_GoBack"/>
+      <w:bookmarkEnd w:id="6"/>
       <w:bookmarkEnd w:id="7"/>
-      <w:r>
-        <w:rPr>
-          <w:szCs w:val="22"/>
-          <w:lang w:val="en-US"/>
-        </w:rPr>
-        <w:t>s</w:t>
-      </w:r>
-    </w:p>
-    <w:p>
-      <w:pPr>
-        <w:widowControl/>
-        <w:numPr>
-          <w:ilvl w:val="2"/>
-          <w:numId w:val="2"/>
-        </w:numPr>
-        <w:suppressAutoHyphens w:val="0"/>
-        <w:rPr>
-          <w:szCs w:val="22"/>
-          <w:lang w:val="en-US"/>
-        </w:rPr>
-      </w:pPr>
-      <w:r>
-        <w:rPr>
-          <w:szCs w:val="22"/>
-          <w:lang w:val="en-US"/>
-        </w:rPr>
-        <w:t>Detect mismatch between provision and demand using the results of objective 1.</w:t>
-      </w:r>
-    </w:p>
-    <w:p>
-      <w:pPr>
-        <w:widowControl/>
-        <w:suppressAutoHyphens w:val="0"/>
-        <w:rPr>
-          <w:szCs w:val="22"/>
-          <w:lang w:val="en-US"/>
-        </w:rPr>
-      </w:pPr>
-    </w:p>
-    <w:p>
-      <w:pPr>
-        <w:widowControl/>
-        <w:numPr>
-          <w:ilvl w:val="1"/>
-          <w:numId w:val="2"/>
-        </w:numPr>
-        <w:suppressAutoHyphens w:val="0"/>
-        <w:rPr>
-          <w:szCs w:val="22"/>
-          <w:lang w:val="en-US"/>
-        </w:rPr>
-      </w:pPr>
-      <w:r>
-        <w:rPr>
-          <w:szCs w:val="22"/>
-          <w:lang w:val="en-US"/>
-        </w:rPr>
-        <w:t xml:space="preserve">Objective 1:  </w:t>
-      </w:r>
-      <w:r>
-        <w:rPr>
-          <w:szCs w:val="22"/>
-          <w:lang w:val="en-US"/>
-        </w:rPr>
-        <w:t>From concept to workflow (based on service-connecting area/proximity approach)</w:t>
-      </w:r>
-    </w:p>
-    <w:p>
-      <w:pPr>
-        <w:widowControl/>
-        <w:suppressAutoHyphens w:val="0"/>
-        <w:ind w:left="720"/>
-        <w:rPr>
-          <w:szCs w:val="22"/>
-          <w:lang w:val="en-US"/>
-        </w:rPr>
-      </w:pPr>
-    </w:p>
-    <w:p>
-      <w:pPr>
-        <w:pStyle w:val="Kommentartext"/>
-        <w:numPr>
-          <w:ilvl w:val="1"/>
-          <w:numId w:val="2"/>
-        </w:numPr>
-        <w:rPr>
-          <w:sz w:val="22"/>
-          <w:szCs w:val="22"/>
-          <w:lang w:val="en-US"/>
-        </w:rPr>
-      </w:pPr>
-      <w:r>
-        <w:rPr>
-          <w:sz w:val="22"/>
-          <w:szCs w:val="22"/>
-          <w:lang w:val="en-US"/>
-        </w:rPr>
-        <w:t xml:space="preserve">Objective 2: </w:t>
-      </w:r>
-      <w:r>
-        <w:rPr>
-          <w:sz w:val="22"/>
-          <w:szCs w:val="22"/>
-          <w:lang w:val="en-US"/>
-        </w:rPr>
-        <w:t>Combine data and software which are free, updatable, and comparable over Europe</w:t>
-      </w:r>
-    </w:p>
-    <w:p>
-      <w:pPr>
-        <w:pStyle w:val="Listenabsatz"/>
-        <w:rPr>
-          <w:szCs w:val="22"/>
-          <w:lang w:val="en-US"/>
-        </w:rPr>
-      </w:pPr>
-    </w:p>
-    <w:p>
-      <w:pPr>
-        <w:pStyle w:val="Kommentartext"/>
-        <w:ind w:left="1080"/>
-        <w:rPr>
-          <w:sz w:val="22"/>
-          <w:szCs w:val="22"/>
-          <w:lang w:val="en-US"/>
-        </w:rPr>
-      </w:pPr>
-    </w:p>
-    <w:p>
-      <w:pPr>
-        <w:pStyle w:val="Kommentartext"/>
-        <w:numPr>
-          <w:ilvl w:val="1"/>
-          <w:numId w:val="2"/>
-        </w:numPr>
-        <w:rPr>
-          <w:sz w:val="22"/>
-          <w:szCs w:val="22"/>
-          <w:lang w:val="en-US"/>
-        </w:rPr>
-      </w:pPr>
-      <w:r>
-        <w:rPr>
-          <w:sz w:val="22"/>
-          <w:szCs w:val="22"/>
-          <w:lang w:val="en-US"/>
-        </w:rPr>
-        <w:t xml:space="preserve">Objective 3: </w:t>
-      </w:r>
-      <w:r>
-        <w:rPr>
-          <w:sz w:val="22"/>
-          <w:szCs w:val="22"/>
-          <w:lang w:val="en-US"/>
-        </w:rPr>
-        <w:t xml:space="preserve">Develop and apply indicators, display/interpret/compare them </w:t>
-      </w:r>
-    </w:p>
-    <w:p>
-      <w:pPr>
-        <w:rPr>
-          <w:lang w:val="en-US"/>
-        </w:rPr>
-      </w:pPr>
-      <w:bookmarkStart w:id="8" w:name="_GoBack"/>
-      <w:bookmarkEnd w:id="8"/>
     </w:p>
     <w:sectPr>
       <w:pgSz w:w="11906" w:h="16838"/>
@@ -2093,84 +2242,6 @@
       </w:r>
     </w:p>
   </w:comment>
-  <w:comment w:id="6" w:author="Manuel" w:date="2022-04-19T13:37:00Z" w:initials="M">
-    <w:p>
-      <w:pPr>
-        <w:pStyle w:val="Kommentartext"/>
-      </w:pPr>
-      <w:r>
-        <w:rPr>
-          <w:rStyle w:val="Kommentarzeichen"/>
-        </w:rPr>
-        <w:annotationRef/>
-      </w:r>
-      <w:r>
-        <w:t xml:space="preserve">Jo, und wenn du mit den 3 forschungsfragen einverstanden bist dann kann man auch 3 </w:t>
-      </w:r>
-      <w:proofErr w:type="spellStart"/>
-      <w:r>
-        <w:t>objectives</w:t>
-      </w:r>
-      <w:proofErr w:type="spellEnd"/>
-      <w:r>
-        <w:t xml:space="preserve"> daraus machen:</w:t>
-      </w:r>
-    </w:p>
-    <w:p>
-      <w:pPr>
-        <w:pStyle w:val="Kommentartext"/>
-        <w:numPr>
-          <w:ilvl w:val="0"/>
-          <w:numId w:val="3"/>
-        </w:numPr>
-        <w:rPr>
-          <w:lang w:val="en-US"/>
-        </w:rPr>
-      </w:pPr>
-      <w:r>
-        <w:rPr>
-          <w:lang w:val="en-US"/>
-        </w:rPr>
-        <w:t>From concept to workflow (based on service-connecting area/proximity approach)</w:t>
-      </w:r>
-    </w:p>
-    <w:p>
-      <w:pPr>
-        <w:pStyle w:val="Kommentartext"/>
-        <w:numPr>
-          <w:ilvl w:val="0"/>
-          <w:numId w:val="3"/>
-        </w:numPr>
-        <w:rPr>
-          <w:lang w:val="en-US"/>
-        </w:rPr>
-      </w:pPr>
-      <w:r>
-        <w:rPr>
-          <w:lang w:val="en-US"/>
-        </w:rPr>
-        <w:t>Combine data and software which are free, updatable, and comparable over Europe</w:t>
-      </w:r>
-    </w:p>
-    <w:p>
-      <w:pPr>
-        <w:pStyle w:val="Kommentartext"/>
-        <w:numPr>
-          <w:ilvl w:val="0"/>
-          <w:numId w:val="3"/>
-        </w:numPr>
-        <w:rPr>
-          <w:lang w:val="en-US"/>
-        </w:rPr>
-      </w:pPr>
-      <w:r>
-        <w:rPr>
-          <w:lang w:val="en-US"/>
-        </w:rPr>
-        <w:t xml:space="preserve">Develop and apply indicators, display/interpret/compare them </w:t>
-      </w:r>
-    </w:p>
-  </w:comment>
 </w:comments>
 </file>
 
@@ -2181,7 +2252,6 @@
   <w15:commentEx w15:paraId="33B5E56D" w15:done="0"/>
   <w15:commentEx w15:paraId="642F4CF4" w15:done="0"/>
   <w15:commentEx w15:paraId="05A81BFD" w15:done="1"/>
-  <w15:commentEx w15:paraId="38173FC2" w15:done="0"/>
 </w15:commentsEx>
 </file>
 
@@ -2192,7 +2262,6 @@
   <w16cid:commentId w16cid:paraId="33B5E56D" w16cid:durableId="26251108"/>
   <w16cid:commentId w16cid:paraId="642F4CF4" w16cid:durableId="26251109"/>
   <w16cid:commentId w16cid:paraId="05A81BFD" w16cid:durableId="2625110A"/>
-  <w16cid:commentId w16cid:paraId="38173FC2" w16cid:durableId="2625110E"/>
 </w16cid:commentsIds>
 </file>
 
@@ -2970,7 +3039,6 @@
     <w:basedOn w:val="Standard"/>
     <w:link w:val="KommentartextZchn"/>
     <w:uiPriority w:val="99"/>
-    <w:semiHidden/>
     <w:unhideWhenUsed/>
     <w:rsid w:val="00325A1D"/>
     <w:rPr>
@@ -2984,7 +3052,6 @@
     <w:basedOn w:val="Absatz-Standardschriftart"/>
     <w:link w:val="Kommentartext"/>
     <w:uiPriority w:val="99"/>
-    <w:semiHidden/>
     <w:rsid w:val="00325A1D"/>
     <w:rPr>
       <w:rFonts w:ascii="Calibri" w:eastAsia="NSimSun" w:hAnsi="Calibri" w:cs="Mangal"/>

</xml_diff>

<commit_message>
started discussion, polishing methods, results
</commit_message>
<xml_diff>
--- a/text/1_introduction.docx
+++ b/text/1_introduction.docx
@@ -92,6 +92,7 @@
           <w:lang w:val="en-US"/>
         </w:rPr>
       </w:pPr>
+      <w:commentRangeStart w:id="2"/>
       <w:r>
         <w:rPr>
           <w:szCs w:val="22"/>
@@ -131,6 +132,14 @@
         </w:rPr>
         <w:t>A growing urban population means increased pressure on urban ecosystems.</w:t>
       </w:r>
+      <w:commentRangeEnd w:id="2"/>
+      <w:r>
+        <w:rPr>
+          <w:rStyle w:val="Kommentarzeichen"/>
+          <w:rFonts w:cs="Mangal"/>
+        </w:rPr>
+        <w:commentReference w:id="2"/>
+      </w:r>
     </w:p>
     <w:p>
       <w:pPr>
@@ -160,6 +169,7 @@
           <w:lang w:val="en-US"/>
         </w:rPr>
       </w:pPr>
+      <w:commentRangeStart w:id="3"/>
       <w:r>
         <w:rPr>
           <w:szCs w:val="22"/>
@@ -204,7 +214,23 @@
           <w:szCs w:val="22"/>
           <w:lang w:val="en-US"/>
         </w:rPr>
-        <w:t>, Poelman 2018</w:t>
+        <w:t xml:space="preserve">, </w:t>
+      </w:r>
+      <w:proofErr w:type="spellStart"/>
+      <w:r>
+        <w:rPr>
+          <w:szCs w:val="22"/>
+          <w:lang w:val="en-US"/>
+        </w:rPr>
+        <w:t>Poelman</w:t>
+      </w:r>
+      <w:proofErr w:type="spellEnd"/>
+      <w:r>
+        <w:rPr>
+          <w:szCs w:val="22"/>
+          <w:lang w:val="en-US"/>
+        </w:rPr>
+        <w:t xml:space="preserve"> 2018</w:t>
       </w:r>
       <w:r>
         <w:rPr>
@@ -212,6 +238,14 @@
           <w:lang w:val="en-US"/>
         </w:rPr>
         <w:t>).</w:t>
+      </w:r>
+      <w:commentRangeEnd w:id="3"/>
+      <w:r>
+        <w:rPr>
+          <w:rStyle w:val="Kommentarzeichen"/>
+          <w:rFonts w:cs="Mangal"/>
+        </w:rPr>
+        <w:commentReference w:id="3"/>
       </w:r>
     </w:p>
     <w:p>
@@ -252,8 +286,8 @@
         </w:rPr>
         <w:t>the Sustainable Development Goal 11.7.</w:t>
       </w:r>
-      <w:bookmarkStart w:id="2" w:name="move106354737"/>
-      <w:bookmarkEnd w:id="2"/>
+      <w:bookmarkStart w:id="4" w:name="move106354737"/>
+      <w:bookmarkEnd w:id="4"/>
     </w:p>
     <w:p>
       <w:pPr>
@@ -318,8 +352,8 @@
         </w:rPr>
         <w:t xml:space="preserve"> might be amplified by the compact city paradigm, which is popular among European city planners: A more compact city can result in shorter traveling distances but also in more overcrowding effects (Commission of European Communities, 1990; Burton, 2003).</w:t>
       </w:r>
-      <w:bookmarkStart w:id="3" w:name="move106354897"/>
-      <w:bookmarkEnd w:id="3"/>
+      <w:bookmarkStart w:id="5" w:name="move106354897"/>
+      <w:bookmarkEnd w:id="5"/>
     </w:p>
     <w:p>
       <w:pPr>
@@ -502,8 +536,9 @@
         <w:suppressAutoHyphens w:val="0"/>
         <w:ind w:left="720"/>
         <w:rPr>
-          <w:b/>
-          <w:szCs w:val="22"/>
+          <w:ins w:id="6" w:author="Haase, Dagmar" w:date="2022-06-27T15:24:00Z"/>
+          <w:szCs w:val="22"/>
+          <w:highlight w:val="yellow"/>
           <w:lang w:val="en-US"/>
         </w:rPr>
       </w:pPr>
@@ -578,16 +613,24 @@
           <w:highlight w:val="yellow"/>
           <w:lang w:val="en-US"/>
         </w:rPr>
-        <w:t xml:space="preserve">e.g. </w:t>
-      </w:r>
-      <w:bookmarkStart w:id="4" w:name="_GoBack"/>
-      <w:bookmarkEnd w:id="4"/>
+        <w:t>e</w:t>
+      </w:r>
+      <w:commentRangeStart w:id="7"/>
+      <w:commentRangeStart w:id="8"/>
       <w:r>
         <w:rPr>
           <w:szCs w:val="22"/>
           <w:highlight w:val="yellow"/>
           <w:lang w:val="en-US"/>
         </w:rPr>
+        <w:t xml:space="preserve">.g. </w:t>
+      </w:r>
+      <w:r>
+        <w:rPr>
+          <w:szCs w:val="22"/>
+          <w:highlight w:val="yellow"/>
+          <w:lang w:val="en-US"/>
+        </w:rPr>
         <w:t>Kabisch et al. 2016,</w:t>
       </w:r>
       <w:r>
@@ -606,46 +649,15 @@
         </w:rPr>
         <w:t>.</w:t>
       </w:r>
-    </w:p>
-    <w:p>
-      <w:pPr>
-        <w:widowControl/>
-        <w:suppressAutoHyphens w:val="0"/>
-        <w:rPr>
-          <w:szCs w:val="22"/>
-          <w:lang w:val="en-US"/>
-        </w:rPr>
-      </w:pPr>
-    </w:p>
-    <w:p>
-      <w:pPr>
-        <w:widowControl/>
-        <w:suppressAutoHyphens w:val="0"/>
-        <w:rPr>
-          <w:b/>
-          <w:szCs w:val="22"/>
-          <w:shd w:val="clear" w:color="auto" w:fill="00A933"/>
-          <w:lang w:val="en-US"/>
-        </w:rPr>
-      </w:pPr>
-      <w:r>
-        <w:rPr>
-          <w:b/>
-          <w:szCs w:val="22"/>
-          <w:shd w:val="clear" w:color="auto" w:fill="00A933"/>
-          <w:lang w:val="en-US"/>
-        </w:rPr>
-        <w:t>%</w:t>
-      </w:r>
-      <w:r>
-        <w:rPr>
-          <w:b/>
-          <w:szCs w:val="22"/>
-          <w:shd w:val="clear" w:color="auto" w:fill="00A933"/>
-          <w:lang w:val="en-US"/>
-        </w:rPr>
-        <w:t>Part 2: State of the art</w:t>
-      </w:r>
+      <w:commentRangeEnd w:id="7"/>
+      <w:r>
+        <w:rPr>
+          <w:rStyle w:val="Kommentarzeichen"/>
+          <w:rFonts w:cs="Mangal"/>
+        </w:rPr>
+        <w:commentReference w:id="7"/>
+      </w:r>
+      <w:commentRangeEnd w:id="8"/>
     </w:p>
     <w:p>
       <w:pPr>
@@ -653,17 +665,121 @@
         <w:suppressAutoHyphens w:val="0"/>
         <w:ind w:left="720"/>
         <w:rPr>
-          <w:szCs w:val="22"/>
-          <w:lang w:val="en-US"/>
-        </w:rPr>
-      </w:pPr>
-      <w:commentRangeStart w:id="5"/>
-      <w:r>
-        <w:rPr>
-          <w:szCs w:val="22"/>
-          <w:lang w:val="en-US"/>
-        </w:rPr>
-        <w:t>Availability and accessibility of UGS in Europe have been analyzed and compared in multiple studies.</w:t>
+          <w:b/>
+          <w:szCs w:val="22"/>
+          <w:rPrChange w:id="9" w:author="Haase, Dagmar" w:date="2022-06-27T15:24:00Z">
+            <w:rPr>
+              <w:b/>
+              <w:szCs w:val="22"/>
+              <w:lang w:val="en-US"/>
+            </w:rPr>
+          </w:rPrChange>
+        </w:rPr>
+      </w:pPr>
+      <w:ins w:id="10" w:author="Haase, Dagmar" w:date="2022-06-27T15:24:00Z">
+        <w:r>
+          <w:rPr>
+            <w:b/>
+            <w:szCs w:val="22"/>
+            <w:rPrChange w:id="11" w:author="Haase, Dagmar" w:date="2022-06-27T15:24:00Z">
+              <w:rPr>
+                <w:b/>
+                <w:szCs w:val="22"/>
+                <w:lang w:val="en-US"/>
+              </w:rPr>
+            </w:rPrChange>
+          </w:rPr>
+          <w:t xml:space="preserve">Warum ist </w:t>
+        </w:r>
+        <w:proofErr w:type="spellStart"/>
+        <w:r>
+          <w:rPr>
+            <w:b/>
+            <w:szCs w:val="22"/>
+            <w:rPrChange w:id="12" w:author="Haase, Dagmar" w:date="2022-06-27T15:24:00Z">
+              <w:rPr>
+                <w:b/>
+                <w:szCs w:val="22"/>
+                <w:lang w:val="en-US"/>
+              </w:rPr>
+            </w:rPrChange>
+          </w:rPr>
+          <w:t>walking</w:t>
+        </w:r>
+        <w:proofErr w:type="spellEnd"/>
+        <w:r>
+          <w:rPr>
+            <w:b/>
+            <w:szCs w:val="22"/>
+            <w:rPrChange w:id="13" w:author="Haase, Dagmar" w:date="2022-06-27T15:24:00Z">
+              <w:rPr>
+                <w:b/>
+                <w:szCs w:val="22"/>
+                <w:lang w:val="en-US"/>
+              </w:rPr>
+            </w:rPrChange>
+          </w:rPr>
+          <w:t xml:space="preserve"> so wichtig?</w:t>
+        </w:r>
+        <w:r>
+          <w:rPr>
+            <w:b/>
+            <w:szCs w:val="22"/>
+          </w:rPr>
+          <w:t xml:space="preserve"> Hier nochmal das Gesundheitsargument.</w:t>
+        </w:r>
+      </w:ins>
+      <w:r>
+        <w:rPr>
+          <w:rStyle w:val="Kommentarzeichen"/>
+          <w:rFonts w:cs="Mangal"/>
+        </w:rPr>
+        <w:commentReference w:id="8"/>
+      </w:r>
+    </w:p>
+    <w:p>
+      <w:pPr>
+        <w:widowControl/>
+        <w:suppressAutoHyphens w:val="0"/>
+        <w:rPr>
+          <w:szCs w:val="22"/>
+          <w:rPrChange w:id="14" w:author="Haase, Dagmar" w:date="2022-06-27T15:24:00Z">
+            <w:rPr>
+              <w:szCs w:val="22"/>
+              <w:lang w:val="en-US"/>
+            </w:rPr>
+          </w:rPrChange>
+        </w:rPr>
+      </w:pPr>
+    </w:p>
+    <w:p>
+      <w:pPr>
+        <w:widowControl/>
+        <w:suppressAutoHyphens w:val="0"/>
+        <w:rPr>
+          <w:b/>
+          <w:szCs w:val="22"/>
+          <w:shd w:val="clear" w:color="auto" w:fill="00A933"/>
+          <w:lang w:val="en-US"/>
+        </w:rPr>
+      </w:pPr>
+      <w:r>
+        <w:rPr>
+          <w:b/>
+          <w:szCs w:val="22"/>
+          <w:shd w:val="clear" w:color="auto" w:fill="00A933"/>
+          <w:lang w:val="en-US"/>
+        </w:rPr>
+        <w:t>%</w:t>
+      </w:r>
+      <w:r>
+        <w:rPr>
+          <w:b/>
+          <w:szCs w:val="22"/>
+          <w:shd w:val="clear" w:color="auto" w:fill="00A933"/>
+          <w:lang w:val="en-US"/>
+        </w:rPr>
+        <w:t>Part 2: State of the art</w:t>
       </w:r>
     </w:p>
     <w:p>
@@ -676,107 +792,14 @@
           <w:lang w:val="en-US"/>
         </w:rPr>
       </w:pPr>
-      <w:r>
-        <w:rPr>
-          <w:szCs w:val="22"/>
-          <w:lang w:val="en-US"/>
-        </w:rPr>
-        <w:t>In their 2016 paper, Kabisch et al. carried out an assessment of green space availability in 299 EU cities. They used a population grid of 1 km² and land use data (urban atlas) to calculate the population within a buffer distance of UGS</w:t>
-      </w:r>
-      <w:r>
-        <w:rPr>
-          <w:szCs w:val="22"/>
-          <w:lang w:val="en-US"/>
-        </w:rPr>
-        <w:t xml:space="preserve"> (Kabisch et al. 2016)</w:t>
-      </w:r>
-      <w:r>
-        <w:rPr>
-          <w:szCs w:val="22"/>
-          <w:lang w:val="en-US"/>
-        </w:rPr>
-        <w:t>.</w:t>
-      </w:r>
-    </w:p>
-    <w:p>
-      <w:pPr>
-        <w:pStyle w:val="ListParagraph"/>
-        <w:widowControl/>
-        <w:suppressAutoHyphens w:val="0"/>
-        <w:rPr>
-          <w:szCs w:val="22"/>
-          <w:lang w:val="en-US"/>
-        </w:rPr>
-      </w:pPr>
-      <w:r>
-        <w:rPr>
-          <w:szCs w:val="22"/>
-          <w:lang w:val="en-US"/>
-        </w:rPr>
-        <w:t>The u</w:t>
-      </w:r>
-      <w:r>
-        <w:rPr>
-          <w:szCs w:val="22"/>
-          <w:lang w:val="en-US"/>
-        </w:rPr>
-        <w:t>s</w:t>
-      </w:r>
-      <w:r>
-        <w:rPr>
-          <w:szCs w:val="22"/>
-          <w:lang w:val="en-US"/>
-        </w:rPr>
-        <w:t>e of</w:t>
-      </w:r>
-      <w:r>
-        <w:rPr>
-          <w:szCs w:val="22"/>
-          <w:lang w:val="en-US"/>
-        </w:rPr>
-        <w:t xml:space="preserve"> Euclidean </w:t>
-      </w:r>
-      <w:r>
-        <w:rPr>
-          <w:szCs w:val="22"/>
-          <w:lang w:val="en-US"/>
-        </w:rPr>
-        <w:t xml:space="preserve">(direct) </w:t>
-      </w:r>
-      <w:r>
-        <w:rPr>
-          <w:szCs w:val="22"/>
-          <w:lang w:val="en-US"/>
-        </w:rPr>
-        <w:t xml:space="preserve">distance in </w:t>
-      </w:r>
-      <w:r>
-        <w:rPr>
-          <w:szCs w:val="22"/>
-          <w:lang w:val="en-US"/>
-        </w:rPr>
-        <w:t>accessibility analysis</w:t>
-      </w:r>
-      <w:r>
-        <w:rPr>
-          <w:szCs w:val="22"/>
-          <w:lang w:val="en-US"/>
-        </w:rPr>
-        <w:t xml:space="preserve"> has been found to underestimate spatial distances and to overestimate the provision of UGS in contrast to using network distance</w:t>
-      </w:r>
-      <w:r>
-        <w:rPr>
-          <w:szCs w:val="22"/>
-          <w:lang w:val="en-US"/>
-        </w:rPr>
-        <w:t>, though</w:t>
-      </w:r>
-      <w:r>
-        <w:rPr>
-          <w:szCs w:val="22"/>
-          <w:lang w:val="en-US"/>
-        </w:rPr>
-        <w:t xml:space="preserve"> (Moseley et al. 2013, Sander et al. 2010).</w:t>
+      <w:commentRangeStart w:id="15"/>
+      <w:commentRangeStart w:id="16"/>
+      <w:r>
+        <w:rPr>
+          <w:szCs w:val="22"/>
+          <w:lang w:val="en-US"/>
+        </w:rPr>
+        <w:t>Availability and accessibility of UGS in Europe have been analyzed and compared in multiple studies.</w:t>
       </w:r>
     </w:p>
     <w:p>
@@ -794,28 +817,14 @@
           <w:szCs w:val="22"/>
           <w:lang w:val="en-US"/>
         </w:rPr>
-        <w:t xml:space="preserve">In 2016, the Joint Research Center (JRC) of the European Union developed an indicator for areas that are served by UGS in European cities. In their analysis, the authors used a 10 m² resolution land use data grid and a 100 m² population mosaic and a </w:t>
-      </w:r>
-      <w:r>
-        <w:rPr>
-          <w:szCs w:val="22"/>
-          <w:lang w:val="en-US"/>
-        </w:rPr>
-        <w:t>network-based</w:t>
-      </w:r>
-      <w:r>
-        <w:rPr>
-          <w:szCs w:val="22"/>
-          <w:lang w:val="en-US"/>
-        </w:rPr>
-        <w:t xml:space="preserve"> approach</w:t>
-      </w:r>
-      <w:r>
-        <w:rPr>
-          <w:szCs w:val="22"/>
-          <w:lang w:val="en-US"/>
-        </w:rPr>
-        <w:t xml:space="preserve"> (European Commission 2016)</w:t>
+        <w:t>In their 2016 paper, Kabisch et al. carried out an assessment of green space availability in 299 EU cities. They used a population grid of 1 km² and land use data (urban atlas) to calculate the population within a buffer distance of UGS</w:t>
+      </w:r>
+      <w:r>
+        <w:rPr>
+          <w:szCs w:val="22"/>
+          <w:lang w:val="en-US"/>
+        </w:rPr>
+        <w:t xml:space="preserve"> (Kabisch et al. 2016)</w:t>
       </w:r>
       <w:r>
         <w:rPr>
@@ -823,6 +832,87 @@
           <w:lang w:val="en-US"/>
         </w:rPr>
         <w:t>.</w:t>
+      </w:r>
+    </w:p>
+    <w:p>
+      <w:pPr>
+        <w:pStyle w:val="Listenabsatz"/>
+        <w:widowControl/>
+        <w:suppressAutoHyphens w:val="0"/>
+        <w:rPr>
+          <w:szCs w:val="22"/>
+          <w:lang w:val="en-US"/>
+        </w:rPr>
+      </w:pPr>
+      <w:r>
+        <w:rPr>
+          <w:szCs w:val="22"/>
+          <w:lang w:val="en-US"/>
+        </w:rPr>
+        <w:t>The u</w:t>
+      </w:r>
+      <w:r>
+        <w:rPr>
+          <w:szCs w:val="22"/>
+          <w:lang w:val="en-US"/>
+        </w:rPr>
+        <w:t>s</w:t>
+      </w:r>
+      <w:r>
+        <w:rPr>
+          <w:szCs w:val="22"/>
+          <w:lang w:val="en-US"/>
+        </w:rPr>
+        <w:t>e of</w:t>
+      </w:r>
+      <w:r>
+        <w:rPr>
+          <w:szCs w:val="22"/>
+          <w:lang w:val="en-US"/>
+        </w:rPr>
+        <w:t xml:space="preserve"> Euclidean </w:t>
+      </w:r>
+      <w:r>
+        <w:rPr>
+          <w:szCs w:val="22"/>
+          <w:lang w:val="en-US"/>
+        </w:rPr>
+        <w:t xml:space="preserve">(direct) </w:t>
+      </w:r>
+      <w:r>
+        <w:rPr>
+          <w:szCs w:val="22"/>
+          <w:lang w:val="en-US"/>
+        </w:rPr>
+        <w:t xml:space="preserve">distance in </w:t>
+      </w:r>
+      <w:r>
+        <w:rPr>
+          <w:szCs w:val="22"/>
+          <w:lang w:val="en-US"/>
+        </w:rPr>
+        <w:t>accessibility analysis</w:t>
+      </w:r>
+      <w:r>
+        <w:rPr>
+          <w:szCs w:val="22"/>
+          <w:lang w:val="en-US"/>
+        </w:rPr>
+        <w:t xml:space="preserve"> has been found to underestimate spatial distances and to overestimate the provision of UGS in contrast to using network distance</w:t>
+      </w:r>
+      <w:r>
+        <w:rPr>
+          <w:szCs w:val="22"/>
+          <w:lang w:val="en-US"/>
+        </w:rPr>
+        <w:t>, though</w:t>
+      </w:r>
+      <w:r>
+        <w:rPr>
+          <w:szCs w:val="22"/>
+          <w:lang w:val="en-US"/>
+        </w:rPr>
+        <w:t xml:space="preserve"> (Moseley et al. 2013, Sander et al. 2010).</w:t>
       </w:r>
     </w:p>
     <w:p>
@@ -840,56 +930,28 @@
           <w:szCs w:val="22"/>
           <w:lang w:val="en-US"/>
         </w:rPr>
-        <w:t>In another analysis from 2018, the JRC used urban atlas data and a street network to assess the area that</w:t>
-      </w:r>
-      <w:r>
-        <w:rPr>
-          <w:szCs w:val="22"/>
-          <w:lang w:val="en-US"/>
-        </w:rPr>
-        <w:t xml:space="preserve"> urban dwellers can</w:t>
-      </w:r>
-      <w:r>
-        <w:rPr>
-          <w:szCs w:val="22"/>
-          <w:lang w:val="en-US"/>
-        </w:rPr>
-        <w:t xml:space="preserve"> reach in a walking distance of 10 minutes.</w:t>
-      </w:r>
-      <w:r>
-        <w:rPr>
-          <w:szCs w:val="22"/>
-          <w:lang w:val="en-US"/>
-        </w:rPr>
-        <w:t xml:space="preserve"> </w:t>
-      </w:r>
-      <w:r>
-        <w:rPr>
-          <w:szCs w:val="22"/>
-          <w:lang w:val="en-US"/>
-        </w:rPr>
-        <w:t>Their analysis also result</w:t>
-      </w:r>
-      <w:r>
-        <w:rPr>
-          <w:szCs w:val="22"/>
-          <w:lang w:val="en-US"/>
-        </w:rPr>
-        <w:t>ed</w:t>
-      </w:r>
-      <w:r>
-        <w:rPr>
-          <w:szCs w:val="22"/>
-          <w:lang w:val="en-US"/>
-        </w:rPr>
-        <w:t xml:space="preserve"> in an area per population measure on a city level</w:t>
-      </w:r>
-      <w:r>
-        <w:rPr>
-          <w:szCs w:val="22"/>
-          <w:lang w:val="en-US"/>
-        </w:rPr>
-        <w:t xml:space="preserve"> (Poelmann, 2018)</w:t>
+        <w:t xml:space="preserve">In 2016, the Joint Research Center (JRC) of the European Union developed an indicator for areas that are served by UGS in European cities. In their analysis, the authors used a 10 m² resolution land use data grid and a 100 m² population mosaic and a </w:t>
+      </w:r>
+      <w:r>
+        <w:rPr>
+          <w:szCs w:val="22"/>
+          <w:lang w:val="en-US"/>
+        </w:rPr>
+        <w:t>network-based</w:t>
+      </w:r>
+      <w:r>
+        <w:rPr>
+          <w:szCs w:val="22"/>
+          <w:lang w:val="en-US"/>
+        </w:rPr>
+        <w:t xml:space="preserve"> approach</w:t>
+      </w:r>
+      <w:r>
+        <w:rPr>
+          <w:szCs w:val="22"/>
+          <w:lang w:val="en-US"/>
+        </w:rPr>
+        <w:t xml:space="preserve"> (European Commission 2016)</w:t>
       </w:r>
       <w:r>
         <w:rPr>
@@ -909,6 +971,93 @@
           <w:lang w:val="en-US"/>
         </w:rPr>
       </w:pPr>
+      <w:r>
+        <w:rPr>
+          <w:szCs w:val="22"/>
+          <w:lang w:val="en-US"/>
+        </w:rPr>
+        <w:t>In another analysis from 2018, the JRC used urban atlas data and a street network to assess the area that</w:t>
+      </w:r>
+      <w:r>
+        <w:rPr>
+          <w:szCs w:val="22"/>
+          <w:lang w:val="en-US"/>
+        </w:rPr>
+        <w:t xml:space="preserve"> urban dwellers can</w:t>
+      </w:r>
+      <w:r>
+        <w:rPr>
+          <w:szCs w:val="22"/>
+          <w:lang w:val="en-US"/>
+        </w:rPr>
+        <w:t xml:space="preserve"> reach in a walking distance of 10 minutes.</w:t>
+      </w:r>
+      <w:r>
+        <w:rPr>
+          <w:szCs w:val="22"/>
+          <w:lang w:val="en-US"/>
+        </w:rPr>
+        <w:t xml:space="preserve"> </w:t>
+      </w:r>
+      <w:r>
+        <w:rPr>
+          <w:szCs w:val="22"/>
+          <w:lang w:val="en-US"/>
+        </w:rPr>
+        <w:t>Their analysis also result</w:t>
+      </w:r>
+      <w:r>
+        <w:rPr>
+          <w:szCs w:val="22"/>
+          <w:lang w:val="en-US"/>
+        </w:rPr>
+        <w:t>ed</w:t>
+      </w:r>
+      <w:r>
+        <w:rPr>
+          <w:szCs w:val="22"/>
+          <w:lang w:val="en-US"/>
+        </w:rPr>
+        <w:t xml:space="preserve"> in an area per population measure on a city level</w:t>
+      </w:r>
+      <w:r>
+        <w:rPr>
+          <w:szCs w:val="22"/>
+          <w:lang w:val="en-US"/>
+        </w:rPr>
+        <w:t xml:space="preserve"> (</w:t>
+      </w:r>
+      <w:proofErr w:type="spellStart"/>
+      <w:r>
+        <w:rPr>
+          <w:szCs w:val="22"/>
+          <w:lang w:val="en-US"/>
+        </w:rPr>
+        <w:t>Poelmann</w:t>
+      </w:r>
+      <w:proofErr w:type="spellEnd"/>
+      <w:r>
+        <w:rPr>
+          <w:szCs w:val="22"/>
+          <w:lang w:val="en-US"/>
+        </w:rPr>
+        <w:t>, 2018)</w:t>
+      </w:r>
+      <w:r>
+        <w:rPr>
+          <w:szCs w:val="22"/>
+          <w:lang w:val="en-US"/>
+        </w:rPr>
+        <w:t>.</w:t>
+      </w:r>
+      <w:commentRangeEnd w:id="16"/>
+      <w:r>
+        <w:rPr>
+          <w:rStyle w:val="Kommentarzeichen"/>
+          <w:rFonts w:cs="Mangal"/>
+        </w:rPr>
+        <w:commentReference w:id="16"/>
+      </w:r>
     </w:p>
     <w:p>
       <w:pPr>
@@ -920,41 +1069,6 @@
           <w:lang w:val="en-US"/>
         </w:rPr>
       </w:pPr>
-      <w:r>
-        <w:rPr>
-          <w:szCs w:val="22"/>
-          <w:lang w:val="en-US"/>
-        </w:rPr>
-        <w:t>In a 2021 paper, Wolff coupled the population pressure and proximity perspectives by applying network characteristics.</w:t>
-      </w:r>
-      <w:r>
-        <w:rPr>
-          <w:szCs w:val="22"/>
-          <w:lang w:val="en-US"/>
-        </w:rPr>
-        <w:t xml:space="preserve"> </w:t>
-      </w:r>
-      <w:r>
-        <w:rPr>
-          <w:szCs w:val="22"/>
-          <w:lang w:val="en-US"/>
-        </w:rPr>
-        <w:t>In his analysis, he found two promising indicators, the Detour Index (DI) and the Local Significance (LS)</w:t>
-      </w:r>
-      <w:r>
-        <w:rPr>
-          <w:szCs w:val="22"/>
-          <w:lang w:val="en-US"/>
-        </w:rPr>
-        <w:t xml:space="preserve"> (Wolff 2021)</w:t>
-      </w:r>
-      <w:r>
-        <w:rPr>
-          <w:szCs w:val="22"/>
-          <w:lang w:val="en-US"/>
-        </w:rPr>
-        <w:t>.</w:t>
-      </w:r>
     </w:p>
     <w:p>
       <w:pPr>
@@ -971,37 +1085,35 @@
           <w:szCs w:val="22"/>
           <w:lang w:val="en-US"/>
         </w:rPr>
-        <w:t xml:space="preserve">The DI is a measure of the efficiency of </w:t>
-      </w:r>
-      <w:r>
-        <w:rPr>
-          <w:szCs w:val="22"/>
-          <w:lang w:val="en-US"/>
-        </w:rPr>
-        <w:t>a route</w:t>
-      </w:r>
-      <w:r>
-        <w:rPr>
-          <w:szCs w:val="22"/>
-          <w:lang w:val="en-US"/>
-        </w:rPr>
-        <w:t xml:space="preserve"> taken to reach a goal (</w:t>
-      </w:r>
-      <w:proofErr w:type="spellStart"/>
-      <w:r>
-        <w:rPr>
-          <w:szCs w:val="22"/>
-          <w:lang w:val="en-US"/>
-        </w:rPr>
-        <w:t>Bathelmy</w:t>
-      </w:r>
-      <w:proofErr w:type="spellEnd"/>
-      <w:r>
-        <w:rPr>
-          <w:szCs w:val="22"/>
-          <w:lang w:val="en-US"/>
-        </w:rPr>
-        <w:t xml:space="preserve"> 2018).</w:t>
+        <w:t>In a 2021 paper, Wolff coupled the population pressure and proximity perspectives by applying network characteristics.</w:t>
+      </w:r>
+      <w:r>
+        <w:rPr>
+          <w:szCs w:val="22"/>
+          <w:lang w:val="en-US"/>
+        </w:rPr>
+        <w:t xml:space="preserve"> </w:t>
+      </w:r>
+      <w:r>
+        <w:rPr>
+          <w:szCs w:val="22"/>
+          <w:lang w:val="en-US"/>
+        </w:rPr>
+        <w:t>In his analysis, he found two promising indicators, the Detour Index (DI) and the Local Significance (LS)</w:t>
+      </w:r>
+      <w:r>
+        <w:rPr>
+          <w:szCs w:val="22"/>
+          <w:lang w:val="en-US"/>
+        </w:rPr>
+        <w:t xml:space="preserve"> (Wolff 2021)</w:t>
+      </w:r>
+      <w:r>
+        <w:rPr>
+          <w:szCs w:val="22"/>
+          <w:lang w:val="en-US"/>
+        </w:rPr>
+        <w:t>.</w:t>
       </w:r>
     </w:p>
     <w:p>
@@ -1019,57 +1131,37 @@
           <w:szCs w:val="22"/>
           <w:lang w:val="en-US"/>
         </w:rPr>
-        <w:lastRenderedPageBreak/>
-        <w:t>Hence,</w:t>
-      </w:r>
-      <w:r>
-        <w:rPr>
-          <w:szCs w:val="22"/>
-          <w:lang w:val="en-US"/>
-        </w:rPr>
-        <w:t xml:space="preserve"> the DI</w:t>
-      </w:r>
-      <w:r>
-        <w:rPr>
-          <w:szCs w:val="22"/>
-          <w:lang w:val="en-US"/>
-        </w:rPr>
-        <w:t xml:space="preserve"> can be used to model</w:t>
-      </w:r>
-      <w:r>
-        <w:rPr>
-          <w:szCs w:val="22"/>
-          <w:lang w:val="en-US"/>
-        </w:rPr>
-        <w:t xml:space="preserve"> barriers that people have to overcome on their way</w:t>
-      </w:r>
-      <w:r>
-        <w:rPr>
-          <w:szCs w:val="22"/>
-          <w:lang w:val="en-US"/>
-        </w:rPr>
-        <w:t xml:space="preserve"> to UGS</w:t>
-      </w:r>
-      <w:r>
-        <w:rPr>
-          <w:szCs w:val="22"/>
-          <w:lang w:val="en-US"/>
-        </w:rPr>
-        <w:t xml:space="preserve"> </w:t>
-      </w:r>
-      <w:r>
-        <w:rPr>
-          <w:szCs w:val="22"/>
-          <w:lang w:val="en-US"/>
-        </w:rPr>
-        <w:t>(Wolff 2021)</w:t>
-      </w:r>
-      <w:r>
-        <w:rPr>
-          <w:szCs w:val="22"/>
-          <w:lang w:val="en-US"/>
-        </w:rPr>
-        <w:t>.</w:t>
+        <w:t xml:space="preserve">The DI is a measure of the efficiency of </w:t>
+      </w:r>
+      <w:r>
+        <w:rPr>
+          <w:szCs w:val="22"/>
+          <w:lang w:val="en-US"/>
+        </w:rPr>
+        <w:t>a route</w:t>
+      </w:r>
+      <w:r>
+        <w:rPr>
+          <w:szCs w:val="22"/>
+          <w:lang w:val="en-US"/>
+        </w:rPr>
+        <w:t xml:space="preserve"> taken to reach a goal (</w:t>
+      </w:r>
+      <w:proofErr w:type="spellStart"/>
+      <w:r>
+        <w:rPr>
+          <w:szCs w:val="22"/>
+          <w:lang w:val="en-US"/>
+        </w:rPr>
+        <w:t>Bathelmy</w:t>
+      </w:r>
+      <w:proofErr w:type="spellEnd"/>
+      <w:r>
+        <w:rPr>
+          <w:szCs w:val="22"/>
+          <w:lang w:val="en-US"/>
+        </w:rPr>
+        <w:t xml:space="preserve"> 2018).</w:t>
       </w:r>
     </w:p>
     <w:p>
@@ -1087,23 +1179,57 @@
           <w:szCs w:val="22"/>
           <w:lang w:val="en-US"/>
         </w:rPr>
-        <w:t>The LS is a simple measure to describe the relevance of different edges of a network (</w:t>
-      </w:r>
-      <w:proofErr w:type="spellStart"/>
-      <w:r>
-        <w:rPr>
-          <w:szCs w:val="22"/>
-          <w:lang w:val="en-US"/>
-        </w:rPr>
-        <w:t>Esch</w:t>
-      </w:r>
-      <w:proofErr w:type="spellEnd"/>
-      <w:r>
-        <w:rPr>
-          <w:szCs w:val="22"/>
-          <w:lang w:val="en-US"/>
-        </w:rPr>
-        <w:t xml:space="preserve"> 2014).</w:t>
+        <w:lastRenderedPageBreak/>
+        <w:t>Hence,</w:t>
+      </w:r>
+      <w:r>
+        <w:rPr>
+          <w:szCs w:val="22"/>
+          <w:lang w:val="en-US"/>
+        </w:rPr>
+        <w:t xml:space="preserve"> the DI</w:t>
+      </w:r>
+      <w:r>
+        <w:rPr>
+          <w:szCs w:val="22"/>
+          <w:lang w:val="en-US"/>
+        </w:rPr>
+        <w:t xml:space="preserve"> can be used to model</w:t>
+      </w:r>
+      <w:r>
+        <w:rPr>
+          <w:szCs w:val="22"/>
+          <w:lang w:val="en-US"/>
+        </w:rPr>
+        <w:t xml:space="preserve"> barriers that people have to overcome on their way</w:t>
+      </w:r>
+      <w:r>
+        <w:rPr>
+          <w:szCs w:val="22"/>
+          <w:lang w:val="en-US"/>
+        </w:rPr>
+        <w:t xml:space="preserve"> to UGS</w:t>
+      </w:r>
+      <w:r>
+        <w:rPr>
+          <w:szCs w:val="22"/>
+          <w:lang w:val="en-US"/>
+        </w:rPr>
+        <w:t xml:space="preserve"> </w:t>
+      </w:r>
+      <w:r>
+        <w:rPr>
+          <w:szCs w:val="22"/>
+          <w:lang w:val="en-US"/>
+        </w:rPr>
+        <w:t>(Wolff 2021)</w:t>
+      </w:r>
+      <w:r>
+        <w:rPr>
+          <w:szCs w:val="22"/>
+          <w:lang w:val="en-US"/>
+        </w:rPr>
+        <w:t>.</w:t>
       </w:r>
     </w:p>
     <w:p>
@@ -1121,81 +1247,24 @@
           <w:szCs w:val="22"/>
           <w:lang w:val="en-US"/>
         </w:rPr>
-        <w:t>With a little modification, the LS can be utilized t</w:t>
-      </w:r>
-      <w:r>
-        <w:rPr>
-          <w:szCs w:val="22"/>
-          <w:lang w:val="en-US"/>
-        </w:rPr>
-        <w:t>o model use-intensity of</w:t>
-      </w:r>
-      <w:r>
-        <w:rPr>
-          <w:szCs w:val="22"/>
-          <w:lang w:val="en-US"/>
-        </w:rPr>
-        <w:t xml:space="preserve"> those edges leading to</w:t>
-      </w:r>
-      <w:r>
-        <w:rPr>
-          <w:szCs w:val="22"/>
-          <w:lang w:val="en-US"/>
-        </w:rPr>
-        <w:t xml:space="preserve"> UGS.</w:t>
-      </w:r>
-      <w:r>
-        <w:rPr>
-          <w:szCs w:val="22"/>
-          <w:lang w:val="en-US"/>
-        </w:rPr>
-        <w:t xml:space="preserve"> </w:t>
-      </w:r>
-      <w:r>
-        <w:rPr>
-          <w:szCs w:val="22"/>
-          <w:lang w:val="en-US"/>
-        </w:rPr>
-        <w:t xml:space="preserve">As a </w:t>
-      </w:r>
-      <w:r>
-        <w:rPr>
-          <w:szCs w:val="22"/>
-          <w:lang w:val="en-US"/>
-        </w:rPr>
-        <w:t>consequence,</w:t>
-      </w:r>
-      <w:r>
-        <w:rPr>
-          <w:szCs w:val="22"/>
-          <w:lang w:val="en-US"/>
-        </w:rPr>
-        <w:t xml:space="preserve"> LS might serve as a spatial indicator for overuse of UGS</w:t>
-      </w:r>
-      <w:r>
-        <w:rPr>
-          <w:szCs w:val="22"/>
-          <w:lang w:val="en-US"/>
-        </w:rPr>
-        <w:t xml:space="preserve"> (Wolff 2021)</w:t>
-      </w:r>
-      <w:r>
-        <w:rPr>
-          <w:szCs w:val="22"/>
-          <w:lang w:val="en-US"/>
-        </w:rPr>
-        <w:t xml:space="preserve">. </w:t>
-      </w:r>
-    </w:p>
-    <w:p>
-      <w:pPr>
-        <w:widowControl/>
-        <w:suppressAutoHyphens w:val="0"/>
-        <w:rPr>
-          <w:szCs w:val="22"/>
-          <w:lang w:val="en-US"/>
-        </w:rPr>
-      </w:pPr>
+        <w:t>The LS is a simple measure to describe the relevance of different edges of a network (</w:t>
+      </w:r>
+      <w:proofErr w:type="spellStart"/>
+      <w:r>
+        <w:rPr>
+          <w:szCs w:val="22"/>
+          <w:lang w:val="en-US"/>
+        </w:rPr>
+        <w:t>Esch</w:t>
+      </w:r>
+      <w:proofErr w:type="spellEnd"/>
+      <w:r>
+        <w:rPr>
+          <w:szCs w:val="22"/>
+          <w:lang w:val="en-US"/>
+        </w:rPr>
+        <w:t xml:space="preserve"> 2014).</w:t>
+      </w:r>
     </w:p>
     <w:p>
       <w:pPr>
@@ -1212,8 +1281,124 @@
           <w:szCs w:val="22"/>
           <w:lang w:val="en-US"/>
         </w:rPr>
-        <w:t>Previous research did rarely account for the mutual dependencies of supply and demand, or did it put the focus on the walkable environment (Syrbe &amp; Grunewald 2017).</w:t>
-      </w:r>
+        <w:t>With a little modification, the LS can be utilized t</w:t>
+      </w:r>
+      <w:r>
+        <w:rPr>
+          <w:szCs w:val="22"/>
+          <w:lang w:val="en-US"/>
+        </w:rPr>
+        <w:t>o model use-intensity of</w:t>
+      </w:r>
+      <w:r>
+        <w:rPr>
+          <w:szCs w:val="22"/>
+          <w:lang w:val="en-US"/>
+        </w:rPr>
+        <w:t xml:space="preserve"> those edges </w:t>
+      </w:r>
+      <w:del w:id="17" w:author="Wolff, Manuel" w:date="2022-06-27T12:53:00Z">
+        <w:r>
+          <w:rPr>
+            <w:szCs w:val="22"/>
+            <w:lang w:val="en-US"/>
+          </w:rPr>
+          <w:delText xml:space="preserve">leading </w:delText>
+        </w:r>
+      </w:del>
+      <w:ins w:id="18" w:author="Wolff, Manuel" w:date="2022-06-27T12:53:00Z">
+        <w:r>
+          <w:rPr>
+            <w:szCs w:val="22"/>
+            <w:lang w:val="en-US"/>
+          </w:rPr>
+          <w:t xml:space="preserve">connecting population demand </w:t>
+        </w:r>
+      </w:ins>
+      <w:del w:id="19" w:author="Wolff, Manuel" w:date="2022-06-27T12:53:00Z">
+        <w:r>
+          <w:rPr>
+            <w:szCs w:val="22"/>
+            <w:lang w:val="en-US"/>
+          </w:rPr>
+          <w:delText>to</w:delText>
+        </w:r>
+        <w:r>
+          <w:rPr>
+            <w:szCs w:val="22"/>
+            <w:lang w:val="en-US"/>
+          </w:rPr>
+          <w:delText xml:space="preserve"> </w:delText>
+        </w:r>
+      </w:del>
+      <w:ins w:id="20" w:author="Wolff, Manuel" w:date="2022-06-27T12:53:00Z">
+        <w:r>
+          <w:rPr>
+            <w:szCs w:val="22"/>
+            <w:lang w:val="en-US"/>
+          </w:rPr>
+          <w:t xml:space="preserve">with </w:t>
+        </w:r>
+      </w:ins>
+      <w:r>
+        <w:rPr>
+          <w:szCs w:val="22"/>
+          <w:lang w:val="en-US"/>
+        </w:rPr>
+        <w:t>UGS.</w:t>
+      </w:r>
+      <w:r>
+        <w:rPr>
+          <w:szCs w:val="22"/>
+          <w:lang w:val="en-US"/>
+        </w:rPr>
+        <w:t xml:space="preserve"> </w:t>
+      </w:r>
+      <w:r>
+        <w:rPr>
+          <w:szCs w:val="22"/>
+          <w:lang w:val="en-US"/>
+        </w:rPr>
+        <w:t xml:space="preserve">As a </w:t>
+      </w:r>
+      <w:r>
+        <w:rPr>
+          <w:szCs w:val="22"/>
+          <w:lang w:val="en-US"/>
+        </w:rPr>
+        <w:t>consequence,</w:t>
+      </w:r>
+      <w:r>
+        <w:rPr>
+          <w:szCs w:val="22"/>
+          <w:lang w:val="en-US"/>
+        </w:rPr>
+        <w:t xml:space="preserve"> LS might serve as a spatial indicator for overuse of UGS</w:t>
+      </w:r>
+      <w:r>
+        <w:rPr>
+          <w:szCs w:val="22"/>
+          <w:lang w:val="en-US"/>
+        </w:rPr>
+        <w:t xml:space="preserve"> (Wolff 2021)</w:t>
+      </w:r>
+      <w:r>
+        <w:rPr>
+          <w:szCs w:val="22"/>
+          <w:lang w:val="en-US"/>
+        </w:rPr>
+        <w:t xml:space="preserve">. </w:t>
+      </w:r>
+    </w:p>
+    <w:p>
+      <w:pPr>
+        <w:widowControl/>
+        <w:suppressAutoHyphens w:val="0"/>
+        <w:rPr>
+          <w:szCs w:val="22"/>
+          <w:lang w:val="en-US"/>
+        </w:rPr>
+      </w:pPr>
     </w:p>
     <w:p>
       <w:pPr>
@@ -1230,112 +1415,7 @@
           <w:szCs w:val="22"/>
           <w:lang w:val="en-US"/>
         </w:rPr>
-        <w:t>Using</w:t>
-      </w:r>
-      <w:r>
-        <w:rPr>
-          <w:szCs w:val="22"/>
-          <w:lang w:val="en-US"/>
-        </w:rPr>
-        <w:t xml:space="preserve"> fixed distances </w:t>
-      </w:r>
-      <w:r>
-        <w:rPr>
-          <w:szCs w:val="22"/>
-          <w:lang w:val="en-US"/>
-        </w:rPr>
-        <w:t>for</w:t>
-      </w:r>
-      <w:r>
-        <w:rPr>
-          <w:szCs w:val="22"/>
-          <w:lang w:val="en-US"/>
-        </w:rPr>
-        <w:t xml:space="preserve"> assessing green space accessibility </w:t>
-      </w:r>
-      <w:r>
-        <w:rPr>
-          <w:szCs w:val="22"/>
-          <w:lang w:val="en-US"/>
-        </w:rPr>
-        <w:t xml:space="preserve">might lead to </w:t>
-      </w:r>
-      <w:r>
-        <w:rPr>
-          <w:szCs w:val="22"/>
-          <w:lang w:val="en-US"/>
-        </w:rPr>
-        <w:t>numerical quantities</w:t>
-      </w:r>
-      <w:r>
-        <w:rPr>
-          <w:szCs w:val="22"/>
-          <w:lang w:val="en-US"/>
-        </w:rPr>
-        <w:t xml:space="preserve"> instead</w:t>
-      </w:r>
-      <w:r>
-        <w:rPr>
-          <w:szCs w:val="22"/>
-          <w:lang w:val="en-US"/>
-        </w:rPr>
-        <w:t xml:space="preserve"> of</w:t>
-      </w:r>
-      <w:r>
-        <w:rPr>
-          <w:szCs w:val="22"/>
-          <w:lang w:val="en-US"/>
-        </w:rPr>
-        <w:t xml:space="preserve"> </w:t>
-      </w:r>
-      <w:r>
-        <w:rPr>
-          <w:szCs w:val="22"/>
-          <w:lang w:val="en-US"/>
-        </w:rPr>
-        <w:t>focusing on the location of the mismatch between ES supply and demand</w:t>
-      </w:r>
-      <w:r>
-        <w:rPr>
-          <w:szCs w:val="22"/>
-          <w:lang w:val="en-US"/>
-        </w:rPr>
-        <w:t xml:space="preserve"> (</w:t>
-      </w:r>
-      <w:r>
-        <w:rPr>
-          <w:szCs w:val="22"/>
-          <w:lang w:val="en-US"/>
-        </w:rPr>
-        <w:t>Syrbe &amp; Grunewald 2017</w:t>
-      </w:r>
-      <w:r>
-        <w:rPr>
-          <w:szCs w:val="22"/>
-          <w:lang w:val="en-US"/>
-        </w:rPr>
-        <w:t>,</w:t>
-      </w:r>
-      <w:r>
-        <w:rPr>
-          <w:szCs w:val="22"/>
-          <w:lang w:val="en-US"/>
-        </w:rPr>
-        <w:t xml:space="preserve"> Higgs et al. 2012</w:t>
-      </w:r>
-      <w:r>
-        <w:rPr>
-          <w:szCs w:val="22"/>
-          <w:lang w:val="en-US"/>
-        </w:rPr>
-        <w:t>)</w:t>
-      </w:r>
-      <w:r>
-        <w:rPr>
-          <w:szCs w:val="22"/>
-          <w:lang w:val="en-US"/>
-        </w:rPr>
-        <w:t>.</w:t>
+        <w:t>Previous research did rarely account for the mutual dependencies of supply and demand, or did it put the focus on the walkable environment (Syrbe &amp; Grunewald 2017).</w:t>
       </w:r>
     </w:p>
     <w:p>
@@ -1353,28 +1433,112 @@
           <w:szCs w:val="22"/>
           <w:lang w:val="en-US"/>
         </w:rPr>
-        <w:t>Furthermore, we</w:t>
-      </w:r>
-      <w:r>
-        <w:rPr>
-          <w:szCs w:val="22"/>
-          <w:lang w:val="en-US"/>
-        </w:rPr>
-        <w:t xml:space="preserve"> saw mostly one perspective being used to assess green space accessibility (provision, </w:t>
-      </w:r>
-      <w:r>
-        <w:rPr>
-          <w:szCs w:val="22"/>
-          <w:lang w:val="en-US"/>
-        </w:rPr>
-        <w:t xml:space="preserve">population </w:t>
-      </w:r>
-      <w:r>
-        <w:rPr>
-          <w:szCs w:val="22"/>
-          <w:lang w:val="en-US"/>
-        </w:rPr>
-        <w:t>pressure or proximity).</w:t>
+        <w:t>Using</w:t>
+      </w:r>
+      <w:r>
+        <w:rPr>
+          <w:szCs w:val="22"/>
+          <w:lang w:val="en-US"/>
+        </w:rPr>
+        <w:t xml:space="preserve"> fixed distances </w:t>
+      </w:r>
+      <w:r>
+        <w:rPr>
+          <w:szCs w:val="22"/>
+          <w:lang w:val="en-US"/>
+        </w:rPr>
+        <w:t>for</w:t>
+      </w:r>
+      <w:r>
+        <w:rPr>
+          <w:szCs w:val="22"/>
+          <w:lang w:val="en-US"/>
+        </w:rPr>
+        <w:t xml:space="preserve"> assessing green space accessibility </w:t>
+      </w:r>
+      <w:r>
+        <w:rPr>
+          <w:szCs w:val="22"/>
+          <w:lang w:val="en-US"/>
+        </w:rPr>
+        <w:t xml:space="preserve">might lead to </w:t>
+      </w:r>
+      <w:r>
+        <w:rPr>
+          <w:szCs w:val="22"/>
+          <w:lang w:val="en-US"/>
+        </w:rPr>
+        <w:t>numerical quantities</w:t>
+      </w:r>
+      <w:r>
+        <w:rPr>
+          <w:szCs w:val="22"/>
+          <w:lang w:val="en-US"/>
+        </w:rPr>
+        <w:t xml:space="preserve"> instead</w:t>
+      </w:r>
+      <w:r>
+        <w:rPr>
+          <w:szCs w:val="22"/>
+          <w:lang w:val="en-US"/>
+        </w:rPr>
+        <w:t xml:space="preserve"> of</w:t>
+      </w:r>
+      <w:r>
+        <w:rPr>
+          <w:szCs w:val="22"/>
+          <w:lang w:val="en-US"/>
+        </w:rPr>
+        <w:t xml:space="preserve"> </w:t>
+      </w:r>
+      <w:r>
+        <w:rPr>
+          <w:szCs w:val="22"/>
+          <w:lang w:val="en-US"/>
+        </w:rPr>
+        <w:t>focusing on the location of the mismatch between ES supply and demand</w:t>
+      </w:r>
+      <w:r>
+        <w:rPr>
+          <w:szCs w:val="22"/>
+          <w:lang w:val="en-US"/>
+        </w:rPr>
+        <w:t xml:space="preserve"> (</w:t>
+      </w:r>
+      <w:r>
+        <w:rPr>
+          <w:szCs w:val="22"/>
+          <w:lang w:val="en-US"/>
+        </w:rPr>
+        <w:t>Syrbe &amp; Grunewald 2017</w:t>
+      </w:r>
+      <w:r>
+        <w:rPr>
+          <w:szCs w:val="22"/>
+          <w:lang w:val="en-US"/>
+        </w:rPr>
+        <w:t>,</w:t>
+      </w:r>
+      <w:r>
+        <w:rPr>
+          <w:szCs w:val="22"/>
+          <w:lang w:val="en-US"/>
+        </w:rPr>
+        <w:t xml:space="preserve"> Higgs et al. 2012</w:t>
+      </w:r>
+      <w:r>
+        <w:rPr>
+          <w:szCs w:val="22"/>
+          <w:lang w:val="en-US"/>
+        </w:rPr>
+        <w:t>)</w:t>
+      </w:r>
+      <w:r>
+        <w:rPr>
+          <w:szCs w:val="22"/>
+          <w:lang w:val="en-US"/>
+        </w:rPr>
+        <w:t>.</w:t>
       </w:r>
     </w:p>
     <w:p>
@@ -1384,85 +1548,36 @@
         <w:ind w:left="720"/>
         <w:rPr>
           <w:szCs w:val="22"/>
-          <w:lang w:val="en-GB"/>
-        </w:rPr>
-      </w:pPr>
-      <w:r>
-        <w:rPr>
-          <w:szCs w:val="22"/>
-          <w:lang w:val="en-GB"/>
-        </w:rPr>
-        <w:t>But a</w:t>
-      </w:r>
-      <w:r>
-        <w:rPr>
-          <w:szCs w:val="22"/>
-          <w:lang w:val="en-GB"/>
-        </w:rPr>
-        <w:t xml:space="preserve"> high provision</w:t>
-      </w:r>
-      <w:r>
-        <w:rPr>
-          <w:szCs w:val="22"/>
-          <w:lang w:val="en-GB"/>
-        </w:rPr>
-        <w:t xml:space="preserve"> of UGS in a city</w:t>
-      </w:r>
-      <w:r>
-        <w:rPr>
-          <w:szCs w:val="22"/>
-          <w:lang w:val="en-GB"/>
-        </w:rPr>
-        <w:t>, for example,</w:t>
-      </w:r>
-      <w:r>
-        <w:rPr>
-          <w:szCs w:val="22"/>
-          <w:lang w:val="en-GB"/>
-        </w:rPr>
-        <w:t xml:space="preserve"> does not </w:t>
-      </w:r>
-      <w:r>
-        <w:rPr>
-          <w:szCs w:val="22"/>
-          <w:lang w:val="en-GB"/>
-        </w:rPr>
-        <w:t>necessarily indicate an equal</w:t>
-      </w:r>
-      <w:r>
-        <w:rPr>
-          <w:szCs w:val="22"/>
-          <w:lang w:val="en-GB"/>
-        </w:rPr>
-        <w:t xml:space="preserve"> </w:t>
-      </w:r>
-      <w:r>
-        <w:rPr>
-          <w:szCs w:val="22"/>
-          <w:lang w:val="en-GB"/>
-        </w:rPr>
-        <w:t xml:space="preserve">or adequate </w:t>
-      </w:r>
-      <w:r>
-        <w:rPr>
-          <w:szCs w:val="22"/>
-          <w:lang w:val="en-GB"/>
-        </w:rPr>
-        <w:t>distribution of UGS</w:t>
-      </w:r>
-      <w:r>
-        <w:rPr>
-          <w:szCs w:val="22"/>
-          <w:lang w:val="en-GB"/>
-        </w:rPr>
-        <w:t xml:space="preserve"> </w:t>
-      </w:r>
-      <w:r>
-        <w:rPr>
-          <w:szCs w:val="22"/>
-          <w:lang w:val="en-GB"/>
-        </w:rPr>
-        <w:t>(Poelman 2018).</w:t>
+          <w:lang w:val="en-US"/>
+        </w:rPr>
+      </w:pPr>
+      <w:r>
+        <w:rPr>
+          <w:szCs w:val="22"/>
+          <w:lang w:val="en-US"/>
+        </w:rPr>
+        <w:t>Furthermore, we</w:t>
+      </w:r>
+      <w:r>
+        <w:rPr>
+          <w:szCs w:val="22"/>
+          <w:lang w:val="en-US"/>
+        </w:rPr>
+        <w:t xml:space="preserve"> saw mostly one perspective being used to assess green space accessibility (provision, </w:t>
+      </w:r>
+      <w:r>
+        <w:rPr>
+          <w:szCs w:val="22"/>
+          <w:lang w:val="en-US"/>
+        </w:rPr>
+        <w:t xml:space="preserve">population </w:t>
+      </w:r>
+      <w:r>
+        <w:rPr>
+          <w:szCs w:val="22"/>
+          <w:lang w:val="en-US"/>
+        </w:rPr>
+        <w:t>pressure or proximity).</w:t>
       </w:r>
     </w:p>
     <w:p>
@@ -1475,6 +1590,83 @@
           <w:lang w:val="en-GB"/>
         </w:rPr>
       </w:pPr>
+      <w:r>
+        <w:rPr>
+          <w:szCs w:val="22"/>
+          <w:lang w:val="en-GB"/>
+        </w:rPr>
+        <w:t>But a</w:t>
+      </w:r>
+      <w:r>
+        <w:rPr>
+          <w:szCs w:val="22"/>
+          <w:lang w:val="en-GB"/>
+        </w:rPr>
+        <w:t xml:space="preserve"> high provision</w:t>
+      </w:r>
+      <w:r>
+        <w:rPr>
+          <w:szCs w:val="22"/>
+          <w:lang w:val="en-GB"/>
+        </w:rPr>
+        <w:t xml:space="preserve"> of UGS in a city</w:t>
+      </w:r>
+      <w:r>
+        <w:rPr>
+          <w:szCs w:val="22"/>
+          <w:lang w:val="en-GB"/>
+        </w:rPr>
+        <w:t>, for example,</w:t>
+      </w:r>
+      <w:r>
+        <w:rPr>
+          <w:szCs w:val="22"/>
+          <w:lang w:val="en-GB"/>
+        </w:rPr>
+        <w:t xml:space="preserve"> does not </w:t>
+      </w:r>
+      <w:r>
+        <w:rPr>
+          <w:szCs w:val="22"/>
+          <w:lang w:val="en-GB"/>
+        </w:rPr>
+        <w:t>necessarily indicate an equal</w:t>
+      </w:r>
+      <w:r>
+        <w:rPr>
+          <w:szCs w:val="22"/>
+          <w:lang w:val="en-GB"/>
+        </w:rPr>
+        <w:t xml:space="preserve"> </w:t>
+      </w:r>
+      <w:r>
+        <w:rPr>
+          <w:szCs w:val="22"/>
+          <w:lang w:val="en-GB"/>
+        </w:rPr>
+        <w:t xml:space="preserve">or adequate </w:t>
+      </w:r>
+      <w:r>
+        <w:rPr>
+          <w:szCs w:val="22"/>
+          <w:lang w:val="en-GB"/>
+        </w:rPr>
+        <w:t>distribution of UGS</w:t>
+      </w:r>
+      <w:r>
+        <w:rPr>
+          <w:szCs w:val="22"/>
+          <w:lang w:val="en-GB"/>
+        </w:rPr>
+        <w:t xml:space="preserve"> </w:t>
+      </w:r>
+      <w:r>
+        <w:rPr>
+          <w:szCs w:val="22"/>
+          <w:lang w:val="en-GB"/>
+        </w:rPr>
+        <w:t>(Poelman 2018).</w:t>
+      </w:r>
     </w:p>
     <w:p>
       <w:pPr>
@@ -1483,30 +1675,9 @@
         <w:ind w:left="720"/>
         <w:rPr>
           <w:szCs w:val="22"/>
-          <w:lang w:val="en-US"/>
-        </w:rPr>
-      </w:pPr>
-      <w:r>
-        <w:rPr>
-          <w:szCs w:val="22"/>
-          <w:lang w:val="en-US"/>
-        </w:rPr>
-        <w:t>In addition to the previous points, the mentioned studies, if on a larger scale, were carried out on a coarse resolution</w:t>
-      </w:r>
-      <w:r>
-        <w:rPr>
-          <w:szCs w:val="22"/>
-          <w:lang w:val="en-US"/>
-        </w:rPr>
-        <w:t xml:space="preserve"> (Kabisch et al. 2016, European Commission 2016)</w:t>
-      </w:r>
-      <w:r>
-        <w:rPr>
-          <w:szCs w:val="22"/>
-          <w:lang w:val="en-US"/>
-        </w:rPr>
-        <w:t>.</w:t>
-      </w:r>
+          <w:lang w:val="en-GB"/>
+        </w:rPr>
+      </w:pPr>
     </w:p>
     <w:p>
       <w:pPr>
@@ -1523,165 +1694,14 @@
           <w:szCs w:val="22"/>
           <w:lang w:val="en-US"/>
         </w:rPr>
-        <w:t xml:space="preserve">A </w:t>
-      </w:r>
-      <w:r>
-        <w:rPr>
-          <w:szCs w:val="22"/>
-          <w:lang w:val="en-US"/>
-        </w:rPr>
-        <w:t>higher</w:t>
-      </w:r>
-      <w:r>
-        <w:rPr>
-          <w:szCs w:val="22"/>
-          <w:lang w:val="en-US"/>
-        </w:rPr>
-        <w:t xml:space="preserve"> resolution can reveal spatial patterns at a finer scale enabling targeted intervention</w:t>
-      </w:r>
-      <w:r>
-        <w:rPr>
-          <w:szCs w:val="22"/>
-          <w:lang w:val="en-US"/>
-        </w:rPr>
-        <w:t xml:space="preserve"> while</w:t>
-      </w:r>
-      <w:r>
-        <w:rPr>
-          <w:szCs w:val="22"/>
-          <w:lang w:val="en-US"/>
-        </w:rPr>
-        <w:t xml:space="preserve"> also reduc</w:t>
-      </w:r>
-      <w:r>
-        <w:rPr>
-          <w:szCs w:val="22"/>
-          <w:lang w:val="en-US"/>
-        </w:rPr>
-        <w:t>ing</w:t>
-      </w:r>
-      <w:r>
-        <w:rPr>
-          <w:szCs w:val="22"/>
-          <w:lang w:val="en-US"/>
-        </w:rPr>
-        <w:t xml:space="preserve"> uncertaint</w:t>
-      </w:r>
-      <w:r>
-        <w:rPr>
-          <w:szCs w:val="22"/>
-          <w:lang w:val="en-US"/>
-        </w:rPr>
-        <w:t>ies</w:t>
-      </w:r>
-      <w:r>
-        <w:rPr>
-          <w:szCs w:val="22"/>
-          <w:lang w:val="en-US"/>
-        </w:rPr>
-        <w:t xml:space="preserve"> that </w:t>
-      </w:r>
-      <w:r>
-        <w:rPr>
-          <w:szCs w:val="22"/>
-          <w:lang w:val="en-US"/>
-        </w:rPr>
-        <w:t>are</w:t>
-      </w:r>
-      <w:r>
-        <w:rPr>
-          <w:szCs w:val="22"/>
-          <w:lang w:val="en-US"/>
-        </w:rPr>
-        <w:t xml:space="preserve"> introduced </w:t>
-      </w:r>
-      <w:r>
-        <w:rPr>
-          <w:szCs w:val="22"/>
-          <w:lang w:val="en-US"/>
-        </w:rPr>
-        <w:t>by</w:t>
-      </w:r>
-      <w:r>
-        <w:rPr>
-          <w:szCs w:val="22"/>
-          <w:lang w:val="en-US"/>
-        </w:rPr>
-        <w:t xml:space="preserve"> e.g. a </w:t>
-      </w:r>
-      <w:r>
-        <w:rPr>
-          <w:szCs w:val="22"/>
-          <w:lang w:val="en-US"/>
-        </w:rPr>
-        <w:t xml:space="preserve">population </w:t>
-      </w:r>
-      <w:r>
-        <w:rPr>
-          <w:szCs w:val="22"/>
-          <w:lang w:val="en-US"/>
-        </w:rPr>
-        <w:t xml:space="preserve">grid or a city block aggregation </w:t>
-      </w:r>
-      <w:r>
-        <w:rPr>
-          <w:szCs w:val="22"/>
-          <w:lang w:val="en-US"/>
-        </w:rPr>
-        <w:t>a</w:t>
-      </w:r>
-      <w:r>
-        <w:rPr>
-          <w:szCs w:val="22"/>
-          <w:lang w:val="en-US"/>
-        </w:rPr>
-        <w:t>s in urban atlas data</w:t>
-      </w:r>
-      <w:r>
-        <w:rPr>
-          <w:szCs w:val="22"/>
-          <w:lang w:val="en-US"/>
-        </w:rPr>
-        <w:t xml:space="preserve"> (</w:t>
-      </w:r>
-      <w:proofErr w:type="spellStart"/>
-      <w:r>
-        <w:rPr>
-          <w:szCs w:val="22"/>
-          <w:lang w:val="en-US"/>
-        </w:rPr>
-        <w:t>Bathelmy</w:t>
-      </w:r>
-      <w:proofErr w:type="spellEnd"/>
-      <w:r>
-        <w:rPr>
-          <w:szCs w:val="22"/>
-          <w:lang w:val="en-US"/>
-        </w:rPr>
-        <w:t xml:space="preserve"> 2018, </w:t>
-      </w:r>
-      <w:proofErr w:type="spellStart"/>
-      <w:r>
-        <w:rPr>
-          <w:szCs w:val="22"/>
-          <w:lang w:val="en-US"/>
-        </w:rPr>
-        <w:t>Esch</w:t>
-      </w:r>
-      <w:proofErr w:type="spellEnd"/>
-      <w:r>
-        <w:rPr>
-          <w:szCs w:val="22"/>
-          <w:lang w:val="en-US"/>
-        </w:rPr>
-        <w:t xml:space="preserve"> et al. 2014</w:t>
-      </w:r>
-      <w:r>
-        <w:rPr>
-          <w:szCs w:val="22"/>
-          <w:lang w:val="en-US"/>
-        </w:rPr>
-        <w:t>)</w:t>
+        <w:t>In addition to the previous points, the mentioned studies, if on a larger scale, were carried out on a coarse resolution</w:t>
+      </w:r>
+      <w:r>
+        <w:rPr>
+          <w:szCs w:val="22"/>
+          <w:lang w:val="en-US"/>
+        </w:rPr>
+        <w:t xml:space="preserve"> (Kabisch et al. 2016, European Commission 2016)</w:t>
       </w:r>
       <w:r>
         <w:rPr>
@@ -1689,10 +1709,6 @@
           <w:lang w:val="en-US"/>
         </w:rPr>
         <w:t>.</w:t>
-      </w:r>
-      <w:commentRangeEnd w:id="5"/>
-      <w:r>
-        <w:commentReference w:id="5"/>
       </w:r>
     </w:p>
     <w:p>
@@ -1710,97 +1726,177 @@
           <w:szCs w:val="22"/>
           <w:lang w:val="en-US"/>
         </w:rPr>
-        <w:t xml:space="preserve">Achieving a high </w:t>
-      </w:r>
-      <w:r>
-        <w:rPr>
-          <w:szCs w:val="22"/>
-          <w:lang w:val="en-US"/>
-        </w:rPr>
-        <w:t>resolutio</w:t>
-      </w:r>
-      <w:r>
-        <w:rPr>
-          <w:szCs w:val="22"/>
-          <w:lang w:val="en-US"/>
-        </w:rPr>
-        <w:t>n</w:t>
-      </w:r>
-      <w:r>
-        <w:rPr>
-          <w:szCs w:val="22"/>
-          <w:lang w:val="en-US"/>
-        </w:rPr>
-        <w:t xml:space="preserve"> on a large scale</w:t>
-      </w:r>
-      <w:r>
-        <w:rPr>
-          <w:szCs w:val="22"/>
-          <w:lang w:val="en-US"/>
-        </w:rPr>
-        <w:t xml:space="preserve"> can be challenging,</w:t>
-      </w:r>
-      <w:r>
-        <w:rPr>
-          <w:szCs w:val="22"/>
-          <w:lang w:val="en-US"/>
-        </w:rPr>
-        <w:t xml:space="preserve"> though,</w:t>
-      </w:r>
-      <w:r>
-        <w:rPr>
-          <w:szCs w:val="22"/>
-          <w:lang w:val="en-US"/>
-        </w:rPr>
-        <w:t xml:space="preserve"> since free</w:t>
-      </w:r>
-      <w:r>
-        <w:rPr>
-          <w:szCs w:val="22"/>
-          <w:lang w:val="en-US"/>
-        </w:rPr>
-        <w:t>ly available and comparable datasets are scarce (</w:t>
-      </w:r>
-      <w:proofErr w:type="spellStart"/>
-      <w:r>
-        <w:rPr>
-          <w:szCs w:val="22"/>
-          <w:lang w:val="en-US"/>
-        </w:rPr>
-        <w:t>Feltynowski</w:t>
-      </w:r>
-      <w:proofErr w:type="spellEnd"/>
-      <w:r>
-        <w:rPr>
-          <w:szCs w:val="22"/>
-          <w:lang w:val="en-US"/>
-        </w:rPr>
-        <w:t>, 2018</w:t>
-      </w:r>
-      <w:r>
-        <w:rPr>
-          <w:szCs w:val="22"/>
-          <w:lang w:val="en-US"/>
-        </w:rPr>
-        <w:t>, Dumitru &amp; Wendling 2021</w:t>
-      </w:r>
-      <w:r>
-        <w:rPr>
-          <w:szCs w:val="22"/>
-          <w:lang w:val="en-US"/>
-        </w:rPr>
-        <w:t>).</w:t>
-      </w:r>
-    </w:p>
-    <w:p>
-      <w:pPr>
-        <w:widowControl/>
-        <w:suppressAutoHyphens w:val="0"/>
-        <w:rPr>
-          <w:szCs w:val="22"/>
-          <w:lang w:val="en-US"/>
-        </w:rPr>
-      </w:pPr>
+        <w:t xml:space="preserve">A </w:t>
+      </w:r>
+      <w:r>
+        <w:rPr>
+          <w:szCs w:val="22"/>
+          <w:lang w:val="en-US"/>
+        </w:rPr>
+        <w:t>higher</w:t>
+      </w:r>
+      <w:r>
+        <w:rPr>
+          <w:szCs w:val="22"/>
+          <w:lang w:val="en-US"/>
+        </w:rPr>
+        <w:t xml:space="preserve"> resolution can reveal spatial patterns at a finer scale enabling targeted intervention</w:t>
+      </w:r>
+      <w:r>
+        <w:rPr>
+          <w:szCs w:val="22"/>
+          <w:lang w:val="en-US"/>
+        </w:rPr>
+        <w:t xml:space="preserve"> while</w:t>
+      </w:r>
+      <w:r>
+        <w:rPr>
+          <w:szCs w:val="22"/>
+          <w:lang w:val="en-US"/>
+        </w:rPr>
+        <w:t xml:space="preserve"> also reduc</w:t>
+      </w:r>
+      <w:r>
+        <w:rPr>
+          <w:szCs w:val="22"/>
+          <w:lang w:val="en-US"/>
+        </w:rPr>
+        <w:t>ing</w:t>
+      </w:r>
+      <w:r>
+        <w:rPr>
+          <w:szCs w:val="22"/>
+          <w:lang w:val="en-US"/>
+        </w:rPr>
+        <w:t xml:space="preserve"> uncertaint</w:t>
+      </w:r>
+      <w:r>
+        <w:rPr>
+          <w:szCs w:val="22"/>
+          <w:lang w:val="en-US"/>
+        </w:rPr>
+        <w:t>ies</w:t>
+      </w:r>
+      <w:r>
+        <w:rPr>
+          <w:szCs w:val="22"/>
+          <w:lang w:val="en-US"/>
+        </w:rPr>
+        <w:t xml:space="preserve"> that </w:t>
+      </w:r>
+      <w:r>
+        <w:rPr>
+          <w:szCs w:val="22"/>
+          <w:lang w:val="en-US"/>
+        </w:rPr>
+        <w:t>are</w:t>
+      </w:r>
+      <w:r>
+        <w:rPr>
+          <w:szCs w:val="22"/>
+          <w:lang w:val="en-US"/>
+        </w:rPr>
+        <w:t xml:space="preserve"> introduced </w:t>
+      </w:r>
+      <w:r>
+        <w:rPr>
+          <w:szCs w:val="22"/>
+          <w:lang w:val="en-US"/>
+        </w:rPr>
+        <w:t>by</w:t>
+      </w:r>
+      <w:r>
+        <w:rPr>
+          <w:szCs w:val="22"/>
+          <w:lang w:val="en-US"/>
+        </w:rPr>
+        <w:t xml:space="preserve"> e.g. a </w:t>
+      </w:r>
+      <w:r>
+        <w:rPr>
+          <w:szCs w:val="22"/>
+          <w:lang w:val="en-US"/>
+        </w:rPr>
+        <w:t xml:space="preserve">population </w:t>
+      </w:r>
+      <w:r>
+        <w:rPr>
+          <w:szCs w:val="22"/>
+          <w:lang w:val="en-US"/>
+        </w:rPr>
+        <w:t xml:space="preserve">grid or a city block aggregation </w:t>
+      </w:r>
+      <w:r>
+        <w:rPr>
+          <w:szCs w:val="22"/>
+          <w:lang w:val="en-US"/>
+        </w:rPr>
+        <w:t>a</w:t>
+      </w:r>
+      <w:r>
+        <w:rPr>
+          <w:szCs w:val="22"/>
+          <w:lang w:val="en-US"/>
+        </w:rPr>
+        <w:t>s in urban atlas data</w:t>
+      </w:r>
+      <w:r>
+        <w:rPr>
+          <w:szCs w:val="22"/>
+          <w:lang w:val="en-US"/>
+        </w:rPr>
+        <w:t xml:space="preserve"> (</w:t>
+      </w:r>
+      <w:proofErr w:type="spellStart"/>
+      <w:r>
+        <w:rPr>
+          <w:szCs w:val="22"/>
+          <w:lang w:val="en-US"/>
+        </w:rPr>
+        <w:t>Bathelmy</w:t>
+      </w:r>
+      <w:proofErr w:type="spellEnd"/>
+      <w:r>
+        <w:rPr>
+          <w:szCs w:val="22"/>
+          <w:lang w:val="en-US"/>
+        </w:rPr>
+        <w:t xml:space="preserve"> 2018, </w:t>
+      </w:r>
+      <w:proofErr w:type="spellStart"/>
+      <w:r>
+        <w:rPr>
+          <w:szCs w:val="22"/>
+          <w:lang w:val="en-US"/>
+        </w:rPr>
+        <w:t>Esch</w:t>
+      </w:r>
+      <w:proofErr w:type="spellEnd"/>
+      <w:r>
+        <w:rPr>
+          <w:szCs w:val="22"/>
+          <w:lang w:val="en-US"/>
+        </w:rPr>
+        <w:t xml:space="preserve"> et al. 2014</w:t>
+      </w:r>
+      <w:r>
+        <w:rPr>
+          <w:szCs w:val="22"/>
+          <w:lang w:val="en-US"/>
+        </w:rPr>
+        <w:t>)</w:t>
+      </w:r>
+      <w:r>
+        <w:rPr>
+          <w:szCs w:val="22"/>
+          <w:lang w:val="en-US"/>
+        </w:rPr>
+        <w:t>.</w:t>
+      </w:r>
+      <w:commentRangeEnd w:id="15"/>
+      <w:r>
+        <w:commentReference w:id="15"/>
+      </w:r>
     </w:p>
     <w:p>
       <w:pPr>
@@ -1817,43 +1913,97 @@
           <w:szCs w:val="22"/>
           <w:lang w:val="en-US"/>
         </w:rPr>
-        <w:t>All things considered, knowledge about green space accessibility is important for planning and decision making</w:t>
-      </w:r>
-      <w:r>
-        <w:rPr>
-          <w:szCs w:val="22"/>
-          <w:lang w:val="en-US"/>
-        </w:rPr>
-        <w:t xml:space="preserve"> and m</w:t>
-      </w:r>
-      <w:r>
-        <w:rPr>
-          <w:szCs w:val="22"/>
-          <w:lang w:val="en-US"/>
-        </w:rPr>
-        <w:t xml:space="preserve">apping </w:t>
-      </w:r>
-      <w:r>
-        <w:rPr>
-          <w:szCs w:val="22"/>
-          <w:lang w:val="en-US"/>
-        </w:rPr>
-        <w:t xml:space="preserve">the </w:t>
-      </w:r>
-      <w:r>
-        <w:rPr>
-          <w:szCs w:val="22"/>
-          <w:lang w:val="en-US"/>
-        </w:rPr>
-        <w:t xml:space="preserve">capacity, flow and demand of ES in urban areas has been </w:t>
-      </w:r>
-      <w:r>
-        <w:rPr>
-          <w:szCs w:val="22"/>
-          <w:lang w:val="en-US"/>
-        </w:rPr>
-        <w:t>found to facilitate urban planning (Baró et al, 2016).</w:t>
-      </w:r>
+        <w:t xml:space="preserve">Achieving a high </w:t>
+      </w:r>
+      <w:r>
+        <w:rPr>
+          <w:szCs w:val="22"/>
+          <w:lang w:val="en-US"/>
+        </w:rPr>
+        <w:t>resolutio</w:t>
+      </w:r>
+      <w:r>
+        <w:rPr>
+          <w:szCs w:val="22"/>
+          <w:lang w:val="en-US"/>
+        </w:rPr>
+        <w:t>n</w:t>
+      </w:r>
+      <w:r>
+        <w:rPr>
+          <w:szCs w:val="22"/>
+          <w:lang w:val="en-US"/>
+        </w:rPr>
+        <w:t xml:space="preserve"> on a large scale</w:t>
+      </w:r>
+      <w:r>
+        <w:rPr>
+          <w:szCs w:val="22"/>
+          <w:lang w:val="en-US"/>
+        </w:rPr>
+        <w:t xml:space="preserve"> can be challenging,</w:t>
+      </w:r>
+      <w:r>
+        <w:rPr>
+          <w:szCs w:val="22"/>
+          <w:lang w:val="en-US"/>
+        </w:rPr>
+        <w:t xml:space="preserve"> though,</w:t>
+      </w:r>
+      <w:r>
+        <w:rPr>
+          <w:szCs w:val="22"/>
+          <w:lang w:val="en-US"/>
+        </w:rPr>
+        <w:t xml:space="preserve"> since free</w:t>
+      </w:r>
+      <w:r>
+        <w:rPr>
+          <w:szCs w:val="22"/>
+          <w:lang w:val="en-US"/>
+        </w:rPr>
+        <w:t>ly available and comparable datasets are scarce (</w:t>
+      </w:r>
+      <w:proofErr w:type="spellStart"/>
+      <w:r>
+        <w:rPr>
+          <w:szCs w:val="22"/>
+          <w:lang w:val="en-US"/>
+        </w:rPr>
+        <w:t>Feltynowski</w:t>
+      </w:r>
+      <w:proofErr w:type="spellEnd"/>
+      <w:r>
+        <w:rPr>
+          <w:szCs w:val="22"/>
+          <w:lang w:val="en-US"/>
+        </w:rPr>
+        <w:t>, 2018</w:t>
+      </w:r>
+      <w:r>
+        <w:rPr>
+          <w:szCs w:val="22"/>
+          <w:lang w:val="en-US"/>
+        </w:rPr>
+        <w:t>, Dumitru &amp; Wendling 2021</w:t>
+      </w:r>
+      <w:r>
+        <w:rPr>
+          <w:szCs w:val="22"/>
+          <w:lang w:val="en-US"/>
+        </w:rPr>
+        <w:t>).</w:t>
+      </w:r>
+    </w:p>
+    <w:p>
+      <w:pPr>
+        <w:widowControl/>
+        <w:suppressAutoHyphens w:val="0"/>
+        <w:rPr>
+          <w:szCs w:val="22"/>
+          <w:lang w:val="en-US"/>
+        </w:rPr>
+      </w:pPr>
     </w:p>
     <w:p>
       <w:pPr>
@@ -1865,68 +2015,48 @@
           <w:lang w:val="en-US"/>
         </w:rPr>
       </w:pPr>
-      <w:r>
-        <w:rPr>
-          <w:szCs w:val="22"/>
-          <w:lang w:val="en-US"/>
-        </w:rPr>
-        <w:t>Improving the m</w:t>
-      </w:r>
-      <w:r>
-        <w:rPr>
-          <w:szCs w:val="22"/>
-          <w:lang w:val="en-US"/>
-        </w:rPr>
-        <w:t>odeling of the walkable environment with a</w:t>
-      </w:r>
-      <w:r>
-        <w:rPr>
-          <w:szCs w:val="22"/>
-          <w:lang w:val="en-US"/>
-        </w:rPr>
-        <w:t xml:space="preserve"> combination of </w:t>
-      </w:r>
-      <w:r>
-        <w:rPr>
-          <w:szCs w:val="22"/>
-          <w:lang w:val="en-US"/>
-        </w:rPr>
-        <w:t>population</w:t>
-      </w:r>
-      <w:r>
-        <w:rPr>
-          <w:szCs w:val="22"/>
-          <w:lang w:val="en-US"/>
-        </w:rPr>
-        <w:t xml:space="preserve"> pressure and proximity aspects of green space accessibility might prove promising to detect mismatch</w:t>
-      </w:r>
-      <w:r>
-        <w:rPr>
-          <w:szCs w:val="22"/>
-          <w:lang w:val="en-US"/>
-        </w:rPr>
-        <w:t>es</w:t>
-      </w:r>
-      <w:r>
-        <w:rPr>
-          <w:szCs w:val="22"/>
-          <w:lang w:val="en-US"/>
-        </w:rPr>
-        <w:t xml:space="preserve"> between </w:t>
-      </w:r>
-      <w:r>
-        <w:rPr>
-          <w:szCs w:val="22"/>
-          <w:lang w:val="en-US"/>
-        </w:rPr>
-        <w:t xml:space="preserve">UGS </w:t>
-      </w:r>
-      <w:r>
-        <w:rPr>
-          <w:szCs w:val="22"/>
-          <w:lang w:val="en-US"/>
-        </w:rPr>
-        <w:t>supply and demand.</w:t>
+      <w:commentRangeStart w:id="21"/>
+      <w:r>
+        <w:rPr>
+          <w:szCs w:val="22"/>
+          <w:lang w:val="en-US"/>
+        </w:rPr>
+        <w:t>All things considered, knowledge about green space accessibility is important for planning and decision making</w:t>
+      </w:r>
+      <w:r>
+        <w:rPr>
+          <w:szCs w:val="22"/>
+          <w:lang w:val="en-US"/>
+        </w:rPr>
+        <w:t xml:space="preserve"> and m</w:t>
+      </w:r>
+      <w:r>
+        <w:rPr>
+          <w:szCs w:val="22"/>
+          <w:lang w:val="en-US"/>
+        </w:rPr>
+        <w:t xml:space="preserve">apping </w:t>
+      </w:r>
+      <w:r>
+        <w:rPr>
+          <w:szCs w:val="22"/>
+          <w:lang w:val="en-US"/>
+        </w:rPr>
+        <w:t xml:space="preserve">the </w:t>
+      </w:r>
+      <w:r>
+        <w:rPr>
+          <w:szCs w:val="22"/>
+          <w:lang w:val="en-US"/>
+        </w:rPr>
+        <w:t xml:space="preserve">capacity, flow and demand of ES in urban areas has been </w:t>
+      </w:r>
+      <w:r>
+        <w:rPr>
+          <w:szCs w:val="22"/>
+          <w:lang w:val="en-US"/>
+        </w:rPr>
+        <w:t>found to facilitate urban planning (Baró et al, 2016).</w:t>
       </w:r>
     </w:p>
     <w:p>
@@ -1944,70 +2074,71 @@
           <w:szCs w:val="22"/>
           <w:lang w:val="en-US"/>
         </w:rPr>
-        <w:t>Finally, there is yet n</w:t>
-      </w:r>
-      <w:r>
-        <w:rPr>
-          <w:szCs w:val="22"/>
-          <w:lang w:val="en-US"/>
-        </w:rPr>
-        <w:t xml:space="preserve">o </w:t>
-      </w:r>
-      <w:r>
-        <w:rPr>
-          <w:szCs w:val="22"/>
-          <w:lang w:val="en-US"/>
-        </w:rPr>
-        <w:t xml:space="preserve">easy-to-handle and </w:t>
-      </w:r>
-      <w:r>
-        <w:rPr>
-          <w:szCs w:val="22"/>
-          <w:lang w:val="en-US"/>
-        </w:rPr>
-        <w:t>comparable</w:t>
-      </w:r>
-      <w:r>
-        <w:rPr>
-          <w:szCs w:val="22"/>
-          <w:lang w:val="en-US"/>
-        </w:rPr>
-        <w:t xml:space="preserve"> tool</w:t>
-      </w:r>
-      <w:r>
-        <w:rPr>
-          <w:szCs w:val="22"/>
-          <w:lang w:val="en-US"/>
-        </w:rPr>
-        <w:t xml:space="preserve"> using a </w:t>
-      </w:r>
-      <w:r>
-        <w:rPr>
-          <w:szCs w:val="22"/>
-          <w:lang w:val="en-US"/>
-        </w:rPr>
-        <w:t>high resolution</w:t>
-      </w:r>
-      <w:r>
-        <w:rPr>
-          <w:szCs w:val="22"/>
-          <w:lang w:val="en-US"/>
-        </w:rPr>
-        <w:t xml:space="preserve"> on a European scale</w:t>
-      </w:r>
-      <w:r>
-        <w:rPr>
-          <w:szCs w:val="22"/>
-          <w:lang w:val="en-US"/>
-        </w:rPr>
-        <w:t xml:space="preserve"> with publicly available data and software</w:t>
-      </w:r>
-      <w:r>
-        <w:rPr>
-          <w:szCs w:val="22"/>
-          <w:lang w:val="en-US"/>
-        </w:rPr>
-        <w:t>.</w:t>
+        <w:t>Improving the m</w:t>
+      </w:r>
+      <w:r>
+        <w:rPr>
+          <w:szCs w:val="22"/>
+          <w:lang w:val="en-US"/>
+        </w:rPr>
+        <w:t>odeling of the walkable environment with a</w:t>
+      </w:r>
+      <w:r>
+        <w:rPr>
+          <w:szCs w:val="22"/>
+          <w:lang w:val="en-US"/>
+        </w:rPr>
+        <w:t xml:space="preserve"> combination of </w:t>
+      </w:r>
+      <w:r>
+        <w:rPr>
+          <w:szCs w:val="22"/>
+          <w:lang w:val="en-US"/>
+        </w:rPr>
+        <w:t>population</w:t>
+      </w:r>
+      <w:r>
+        <w:rPr>
+          <w:szCs w:val="22"/>
+          <w:lang w:val="en-US"/>
+        </w:rPr>
+        <w:t xml:space="preserve"> pressure and proximity aspects of green space accessibility might prove promising to detect mismatch</w:t>
+      </w:r>
+      <w:r>
+        <w:rPr>
+          <w:szCs w:val="22"/>
+          <w:lang w:val="en-US"/>
+        </w:rPr>
+        <w:t>es</w:t>
+      </w:r>
+      <w:r>
+        <w:rPr>
+          <w:szCs w:val="22"/>
+          <w:lang w:val="en-US"/>
+        </w:rPr>
+        <w:t xml:space="preserve"> between </w:t>
+      </w:r>
+      <w:r>
+        <w:rPr>
+          <w:szCs w:val="22"/>
+          <w:lang w:val="en-US"/>
+        </w:rPr>
+        <w:t xml:space="preserve">UGS </w:t>
+      </w:r>
+      <w:r>
+        <w:rPr>
+          <w:szCs w:val="22"/>
+          <w:lang w:val="en-US"/>
+        </w:rPr>
+        <w:t>supply and demand.</w:t>
+      </w:r>
+      <w:commentRangeEnd w:id="21"/>
+      <w:r>
+        <w:rPr>
+          <w:rStyle w:val="Kommentarzeichen"/>
+          <w:rFonts w:cs="Mangal"/>
+        </w:rPr>
+        <w:commentReference w:id="21"/>
       </w:r>
     </w:p>
     <w:p>
@@ -2020,32 +2151,84 @@
           <w:lang w:val="en-US"/>
         </w:rPr>
       </w:pPr>
-    </w:p>
-    <w:p>
-      <w:pPr>
-        <w:widowControl/>
-        <w:suppressAutoHyphens w:val="0"/>
-        <w:rPr>
-          <w:b/>
-          <w:szCs w:val="22"/>
-          <w:lang w:val="en-US"/>
-        </w:rPr>
-      </w:pPr>
-      <w:r>
-        <w:rPr>
-          <w:b/>
-          <w:szCs w:val="22"/>
-          <w:lang w:val="en-US"/>
-        </w:rPr>
-        <w:t>%</w:t>
-      </w:r>
-      <w:r>
-        <w:rPr>
-          <w:b/>
-          <w:szCs w:val="22"/>
-          <w:lang w:val="en-US"/>
-        </w:rPr>
-        <w:t>Part 3: Objectives</w:t>
+      <w:commentRangeStart w:id="22"/>
+      <w:r>
+        <w:rPr>
+          <w:szCs w:val="22"/>
+          <w:lang w:val="en-US"/>
+        </w:rPr>
+        <w:t>Finally, there is yet n</w:t>
+      </w:r>
+      <w:r>
+        <w:rPr>
+          <w:szCs w:val="22"/>
+          <w:lang w:val="en-US"/>
+        </w:rPr>
+        <w:t xml:space="preserve">o </w:t>
+      </w:r>
+      <w:r>
+        <w:rPr>
+          <w:szCs w:val="22"/>
+          <w:lang w:val="en-US"/>
+        </w:rPr>
+        <w:t xml:space="preserve">easy-to-handle and </w:t>
+      </w:r>
+      <w:r>
+        <w:rPr>
+          <w:szCs w:val="22"/>
+          <w:lang w:val="en-US"/>
+        </w:rPr>
+        <w:t>comparable</w:t>
+      </w:r>
+      <w:r>
+        <w:rPr>
+          <w:szCs w:val="22"/>
+          <w:lang w:val="en-US"/>
+        </w:rPr>
+        <w:t xml:space="preserve"> tool</w:t>
+      </w:r>
+      <w:r>
+        <w:rPr>
+          <w:szCs w:val="22"/>
+          <w:lang w:val="en-US"/>
+        </w:rPr>
+        <w:t xml:space="preserve"> using a </w:t>
+      </w:r>
+      <w:r>
+        <w:rPr>
+          <w:szCs w:val="22"/>
+          <w:lang w:val="en-US"/>
+        </w:rPr>
+        <w:t>high resolution</w:t>
+      </w:r>
+      <w:r>
+        <w:rPr>
+          <w:szCs w:val="22"/>
+          <w:lang w:val="en-US"/>
+        </w:rPr>
+        <w:t xml:space="preserve"> on a European scale</w:t>
+      </w:r>
+      <w:r>
+        <w:rPr>
+          <w:szCs w:val="22"/>
+          <w:lang w:val="en-US"/>
+        </w:rPr>
+        <w:t xml:space="preserve"> with publicly available data and software</w:t>
+      </w:r>
+      <w:r>
+        <w:rPr>
+          <w:szCs w:val="22"/>
+          <w:lang w:val="en-US"/>
+        </w:rPr>
+        <w:t>.</w:t>
+      </w:r>
+      <w:commentRangeEnd w:id="22"/>
+      <w:r>
+        <w:rPr>
+          <w:rStyle w:val="Kommentarzeichen"/>
+          <w:rFonts w:cs="Mangal"/>
+        </w:rPr>
+        <w:commentReference w:id="22"/>
       </w:r>
     </w:p>
     <w:p>
@@ -2058,27 +2241,32 @@
           <w:lang w:val="en-US"/>
         </w:rPr>
       </w:pPr>
-      <w:r>
-        <w:rPr>
-          <w:szCs w:val="22"/>
-          <w:lang w:val="en-US"/>
-        </w:rPr>
-        <w:t xml:space="preserve">Modeling the </w:t>
-      </w:r>
-      <w:r>
-        <w:rPr>
-          <w:i/>
-          <w:szCs w:val="22"/>
-          <w:lang w:val="en-US"/>
-        </w:rPr>
-        <w:t>walkable environment</w:t>
-      </w:r>
-      <w:r>
-        <w:rPr>
-          <w:szCs w:val="22"/>
-          <w:lang w:val="en-US"/>
-        </w:rPr>
-        <w:t xml:space="preserve"> of European cities by including the three perspectives mentioned above and using a network characteristics approach.</w:t>
+    </w:p>
+    <w:p>
+      <w:pPr>
+        <w:widowControl/>
+        <w:suppressAutoHyphens w:val="0"/>
+        <w:rPr>
+          <w:b/>
+          <w:szCs w:val="22"/>
+          <w:lang w:val="en-US"/>
+        </w:rPr>
+      </w:pPr>
+      <w:r>
+        <w:rPr>
+          <w:b/>
+          <w:szCs w:val="22"/>
+          <w:lang w:val="en-US"/>
+        </w:rPr>
+        <w:t>%</w:t>
+      </w:r>
+      <w:r>
+        <w:rPr>
+          <w:b/>
+          <w:szCs w:val="22"/>
+          <w:lang w:val="en-US"/>
+        </w:rPr>
+        <w:t>Part 3: Objectives</w:t>
       </w:r>
     </w:p>
     <w:p>
@@ -2096,12 +2284,45 @@
           <w:szCs w:val="22"/>
           <w:lang w:val="en-US"/>
         </w:rPr>
+        <w:t xml:space="preserve">Modeling the </w:t>
+      </w:r>
+      <w:r>
+        <w:rPr>
+          <w:i/>
+          <w:szCs w:val="22"/>
+          <w:lang w:val="en-US"/>
+        </w:rPr>
+        <w:t>walkable environment</w:t>
+      </w:r>
+      <w:r>
+        <w:rPr>
+          <w:szCs w:val="22"/>
+          <w:lang w:val="en-US"/>
+        </w:rPr>
+        <w:t xml:space="preserve"> of European cities by including the three perspectives mentioned above and using a network characteristics approach.</w:t>
+      </w:r>
+    </w:p>
+    <w:p>
+      <w:pPr>
+        <w:widowControl/>
+        <w:suppressAutoHyphens w:val="0"/>
+        <w:ind w:left="720"/>
+        <w:rPr>
+          <w:szCs w:val="22"/>
+          <w:lang w:val="en-US"/>
+        </w:rPr>
+      </w:pPr>
+      <w:r>
+        <w:rPr>
+          <w:szCs w:val="22"/>
+          <w:lang w:val="en-US"/>
+        </w:rPr>
         <w:t>We want to answer the questions:</w:t>
       </w:r>
     </w:p>
     <w:p>
       <w:pPr>
-        <w:pStyle w:val="CommentText"/>
+        <w:pStyle w:val="Kommentartext"/>
         <w:numPr>
           <w:ilvl w:val="0"/>
           <w:numId w:val="6"/>
@@ -2126,20 +2347,68 @@
           <w:szCs w:val="22"/>
           <w:lang w:val="en-US"/>
         </w:rPr>
-        <w:t xml:space="preserve"> with a high resolution</w:t>
-      </w:r>
+        <w:t xml:space="preserve"> </w:t>
+      </w:r>
+      <w:del w:id="23" w:author="Wolff, Manuel" w:date="2022-06-27T12:55:00Z">
+        <w:r>
+          <w:rPr>
+            <w:sz w:val="22"/>
+            <w:szCs w:val="22"/>
+            <w:lang w:val="en-US"/>
+          </w:rPr>
+          <w:delText xml:space="preserve">with </w:delText>
+        </w:r>
+      </w:del>
+      <w:ins w:id="24" w:author="Wolff, Manuel" w:date="2022-06-27T12:55:00Z">
+        <w:r>
+          <w:rPr>
+            <w:sz w:val="22"/>
+            <w:szCs w:val="22"/>
+            <w:lang w:val="en-US"/>
+          </w:rPr>
+          <w:t xml:space="preserve">based on </w:t>
+        </w:r>
+      </w:ins>
+      <w:del w:id="25" w:author="Wolff, Manuel" w:date="2022-06-27T12:55:00Z">
+        <w:r>
+          <w:rPr>
+            <w:sz w:val="22"/>
+            <w:szCs w:val="22"/>
+            <w:lang w:val="en-US"/>
+          </w:rPr>
+          <w:delText xml:space="preserve">a </w:delText>
+        </w:r>
+      </w:del>
       <w:r>
         <w:rPr>
           <w:sz w:val="22"/>
           <w:szCs w:val="22"/>
           <w:lang w:val="en-US"/>
         </w:rPr>
+        <w:t>high resolution</w:t>
+      </w:r>
+      <w:ins w:id="26" w:author="Wolff, Manuel" w:date="2022-06-27T12:55:00Z">
+        <w:r>
+          <w:rPr>
+            <w:sz w:val="22"/>
+            <w:szCs w:val="22"/>
+            <w:lang w:val="en-US"/>
+          </w:rPr>
+          <w:t xml:space="preserve"> data</w:t>
+        </w:r>
+      </w:ins>
+      <w:r>
+        <w:rPr>
+          <w:sz w:val="22"/>
+          <w:szCs w:val="22"/>
+          <w:lang w:val="en-US"/>
+        </w:rPr>
         <w:t xml:space="preserve">? </w:t>
       </w:r>
     </w:p>
     <w:p>
       <w:pPr>
-        <w:pStyle w:val="CommentText"/>
+        <w:pStyle w:val="Kommentartext"/>
         <w:numPr>
           <w:ilvl w:val="0"/>
           <w:numId w:val="6"/>
@@ -2169,7 +2438,7 @@
     </w:p>
     <w:p>
       <w:pPr>
-        <w:pStyle w:val="ListParagraph"/>
+        <w:pStyle w:val="Listenabsatz"/>
         <w:widowControl/>
         <w:numPr>
           <w:ilvl w:val="0"/>
@@ -2188,8 +2457,8 @@
         </w:rPr>
         <w:t>How can easily understandable and applicable indicators be used in order to support urban planning in detecting mismatches between demand and supply?</w:t>
       </w:r>
-      <w:bookmarkStart w:id="6" w:name="page8R_mcid5"/>
-      <w:bookmarkEnd w:id="6"/>
+      <w:bookmarkStart w:id="27" w:name="page8R_mcid5"/>
+      <w:bookmarkEnd w:id="27"/>
     </w:p>
     <w:p>
       <w:pPr>
@@ -2360,23 +2629,48 @@
           <w:lang w:val="en-US"/>
         </w:rPr>
       </w:pPr>
-      <w:commentRangeStart w:id="7"/>
+      <w:commentRangeStart w:id="28"/>
       <w:r>
         <w:rPr>
           <w:b/>
           <w:szCs w:val="22"/>
           <w:lang w:val="en-US"/>
         </w:rPr>
-        <w:t>Conceptualization</w:t>
-      </w:r>
-      <w:commentRangeEnd w:id="7"/>
-      <w:r>
-        <w:commentReference w:id="7"/>
-      </w:r>
-    </w:p>
-    <w:p>
-      <w:pPr>
-        <w:pStyle w:val="ListParagraph"/>
+        <w:t>Co</w:t>
+      </w:r>
+      <w:commentRangeStart w:id="29"/>
+      <w:r>
+        <w:rPr>
+          <w:b/>
+          <w:szCs w:val="22"/>
+          <w:lang w:val="en-US"/>
+        </w:rPr>
+        <w:t>nceptua</w:t>
+      </w:r>
+      <w:commentRangeEnd w:id="29"/>
+      <w:r>
+        <w:rPr>
+          <w:rStyle w:val="Kommentarzeichen"/>
+          <w:rFonts w:cs="Mangal"/>
+        </w:rPr>
+        <w:commentReference w:id="29"/>
+      </w:r>
+      <w:r>
+        <w:rPr>
+          <w:b/>
+          <w:szCs w:val="22"/>
+          <w:lang w:val="en-US"/>
+        </w:rPr>
+        <w:t>lization</w:t>
+      </w:r>
+      <w:commentRangeEnd w:id="28"/>
+      <w:r>
+        <w:commentReference w:id="28"/>
+      </w:r>
+    </w:p>
+    <w:p>
+      <w:pPr>
+        <w:pStyle w:val="Listenabsatz"/>
         <w:widowControl/>
         <w:suppressAutoHyphens w:val="0"/>
         <w:rPr>
@@ -2480,7 +2774,7 @@
         </w:rPr>
         <w:t xml:space="preserve">As </w:t>
       </w:r>
-      <w:commentRangeStart w:id="8"/>
+      <w:commentRangeStart w:id="30"/>
       <w:r>
         <w:rPr>
           <w:szCs w:val="22"/>
@@ -2488,9 +2782,9 @@
         </w:rPr>
         <w:t xml:space="preserve">use intensity </w:t>
       </w:r>
-      <w:commentRangeEnd w:id="8"/>
-      <w:r>
-        <w:commentReference w:id="8"/>
+      <w:commentRangeEnd w:id="30"/>
+      <w:r>
+        <w:commentReference w:id="30"/>
       </w:r>
       <w:r>
         <w:rPr>
@@ -2520,6 +2814,7 @@
           <w:lang w:val="en-US"/>
         </w:rPr>
       </w:pPr>
+      <w:commentRangeStart w:id="31"/>
       <w:r>
         <w:rPr>
           <w:szCs w:val="22"/>
@@ -2606,7 +2901,23 @@
           <w:szCs w:val="22"/>
           <w:lang w:val="en-US"/>
         </w:rPr>
-        <w:t xml:space="preserve"> (Fisher et al. 2009, Syrbe and Walz, 2012, </w:t>
+        <w:t xml:space="preserve"> (Fisher et al. 2009, </w:t>
+      </w:r>
+      <w:proofErr w:type="spellStart"/>
+      <w:r>
+        <w:rPr>
+          <w:szCs w:val="22"/>
+          <w:lang w:val="en-US"/>
+        </w:rPr>
+        <w:t>Syrbe</w:t>
+      </w:r>
+      <w:proofErr w:type="spellEnd"/>
+      <w:r>
+        <w:rPr>
+          <w:szCs w:val="22"/>
+          <w:lang w:val="en-US"/>
+        </w:rPr>
+        <w:t xml:space="preserve"> and Walz, 2012, </w:t>
       </w:r>
       <w:proofErr w:type="spellStart"/>
       <w:r>
@@ -2684,6 +2995,8 @@
         </w:rPr>
         <w:t>).</w:t>
       </w:r>
+      <w:bookmarkStart w:id="32" w:name="_GoBack"/>
+      <w:bookmarkEnd w:id="32"/>
     </w:p>
     <w:p>
       <w:pPr>
@@ -2970,7 +3283,7 @@
         </w:rPr>
         <w:t xml:space="preserve">, </w:t>
       </w:r>
-      <w:commentRangeStart w:id="9"/>
+      <w:commentRangeStart w:id="33"/>
       <w:r>
         <w:rPr>
           <w:szCs w:val="22"/>
@@ -2978,9 +3291,9 @@
         </w:rPr>
         <w:t>Syrbe &amp; Walz 2012</w:t>
       </w:r>
-      <w:commentRangeEnd w:id="9"/>
-      <w:r>
-        <w:commentReference w:id="9"/>
+      <w:commentRangeEnd w:id="33"/>
+      <w:r>
+        <w:commentReference w:id="33"/>
       </w:r>
       <w:r>
         <w:rPr>
@@ -3074,6 +3387,14 @@
         </w:rPr>
         <w:t xml:space="preserve"> street network of a city.</w:t>
       </w:r>
+      <w:commentRangeEnd w:id="31"/>
+      <w:r>
+        <w:rPr>
+          <w:rStyle w:val="Kommentarzeichen"/>
+          <w:rFonts w:cs="Mangal"/>
+        </w:rPr>
+        <w:commentReference w:id="31"/>
+      </w:r>
     </w:p>
     <w:p>
       <w:pPr>
@@ -3096,7 +3417,9 @@
           <w:lang w:val="en-US"/>
         </w:rPr>
       </w:pPr>
-      <w:commentRangeStart w:id="10"/>
+      <w:commentRangeStart w:id="34"/>
+      <w:commentRangeStart w:id="35"/>
+      <w:commentRangeStart w:id="36"/>
       <w:r>
         <w:rPr>
           <w:szCs w:val="22"/>
@@ -3290,7 +3613,7 @@
         </w:rPr>
         <w:t xml:space="preserve">Lastly, </w:t>
       </w:r>
-      <w:commentRangeStart w:id="11"/>
+      <w:commentRangeStart w:id="37"/>
       <w:r>
         <w:rPr>
           <w:szCs w:val="22"/>
@@ -3298,9 +3621,9 @@
         </w:rPr>
         <w:t xml:space="preserve">the proximity </w:t>
       </w:r>
-      <w:commentRangeEnd w:id="11"/>
-      <w:r>
-        <w:commentReference w:id="11"/>
+      <w:commentRangeEnd w:id="37"/>
+      <w:r>
+        <w:commentReference w:id="37"/>
       </w:r>
       <w:r>
         <w:rPr>
@@ -3411,13 +3734,29 @@
         </w:rPr>
         <w:t>reen space proximity measures have been found to be among the most important factors influencing perceived accessibility, especially for minority groups (Wang et al. 2015, Ibes, 2015).</w:t>
       </w:r>
-      <w:commentRangeEnd w:id="10"/>
-      <w:r>
-        <w:rPr>
-          <w:rStyle w:val="CommentReference"/>
+      <w:commentRangeEnd w:id="34"/>
+      <w:r>
+        <w:rPr>
+          <w:rStyle w:val="Kommentarzeichen"/>
           <w:rFonts w:cs="Mangal"/>
         </w:rPr>
-        <w:commentReference w:id="10"/>
+        <w:commentReference w:id="34"/>
+      </w:r>
+      <w:commentRangeEnd w:id="35"/>
+      <w:r>
+        <w:rPr>
+          <w:rStyle w:val="Kommentarzeichen"/>
+          <w:rFonts w:cs="Mangal"/>
+        </w:rPr>
+        <w:commentReference w:id="35"/>
+      </w:r>
+      <w:commentRangeEnd w:id="36"/>
+      <w:r>
+        <w:rPr>
+          <w:rStyle w:val="Kommentarzeichen"/>
+          <w:rFonts w:cs="Mangal"/>
+        </w:rPr>
+        <w:commentReference w:id="36"/>
       </w:r>
     </w:p>
     <w:p>
@@ -3433,7 +3772,7 @@
     </w:p>
     <w:p>
       <w:pPr>
-        <w:pStyle w:val="ListParagraph"/>
+        <w:pStyle w:val="Listenabsatz"/>
         <w:widowControl/>
         <w:suppressAutoHyphens w:val="0"/>
         <w:rPr>
@@ -3731,7 +4070,752 @@
       </w:r>
     </w:p>
   </w:comment>
-  <w:comment w:id="5" w:author="Dagmar Haase" w:date="2022-06-18T18:15:00Z" w:initials="DH">
+  <w:comment w:id="2" w:author="Haase, Dagmar" w:date="2022-06-27T15:20:00Z" w:initials="HD">
+    <w:p>
+      <w:pPr>
+        <w:pStyle w:val="Kommentartext"/>
+      </w:pPr>
+      <w:r>
+        <w:rPr>
+          <w:rStyle w:val="Kommentarzeichen"/>
+        </w:rPr>
+        <w:annotationRef/>
+      </w:r>
+      <w:r>
+        <w:t>Schöne Quelle:</w:t>
+      </w:r>
+    </w:p>
+    <w:p>
+      <w:pPr>
+        <w:pStyle w:val="Kommentartext"/>
+      </w:pPr>
+    </w:p>
+    <w:p>
+      <w:pPr>
+        <w:pStyle w:val="Textrechts"/>
+        <w:spacing w:afterLines="50" w:after="120" w:line="240" w:lineRule="auto"/>
+        <w:ind w:left="363" w:hanging="363"/>
+        <w:jc w:val="both"/>
+        <w:rPr>
+          <w:rFonts w:asciiTheme="minorHAnsi" w:hAnsiTheme="minorHAnsi" w:cstheme="minorHAnsi"/>
+          <w:color w:val="000000" w:themeColor="text1"/>
+          <w:sz w:val="18"/>
+          <w:szCs w:val="18"/>
+          <w:lang w:val="en-GB"/>
+        </w:rPr>
+      </w:pPr>
+      <w:proofErr w:type="spellStart"/>
+      <w:r>
+        <w:rPr>
+          <w:rFonts w:asciiTheme="minorHAnsi" w:hAnsiTheme="minorHAnsi" w:cstheme="minorHAnsi"/>
+          <w:color w:val="000000" w:themeColor="text1"/>
+          <w:sz w:val="16"/>
+          <w:szCs w:val="16"/>
+        </w:rPr>
+        <w:t>Elmqvist</w:t>
+      </w:r>
+      <w:proofErr w:type="spellEnd"/>
+      <w:r>
+        <w:rPr>
+          <w:rFonts w:asciiTheme="minorHAnsi" w:hAnsiTheme="minorHAnsi" w:cstheme="minorHAnsi"/>
+          <w:color w:val="000000" w:themeColor="text1"/>
+          <w:sz w:val="16"/>
+          <w:szCs w:val="16"/>
+        </w:rPr>
+        <w:t xml:space="preserve"> T, Andersson E, </w:t>
+      </w:r>
+      <w:proofErr w:type="spellStart"/>
+      <w:r>
+        <w:rPr>
+          <w:rFonts w:asciiTheme="minorHAnsi" w:hAnsiTheme="minorHAnsi" w:cstheme="minorHAnsi"/>
+          <w:color w:val="000000" w:themeColor="text1"/>
+          <w:sz w:val="16"/>
+          <w:szCs w:val="16"/>
+        </w:rPr>
+        <w:t>McPhearson</w:t>
+      </w:r>
+      <w:proofErr w:type="spellEnd"/>
+      <w:r>
+        <w:rPr>
+          <w:rFonts w:asciiTheme="minorHAnsi" w:hAnsiTheme="minorHAnsi" w:cstheme="minorHAnsi"/>
+          <w:color w:val="000000" w:themeColor="text1"/>
+          <w:sz w:val="16"/>
+          <w:szCs w:val="16"/>
+        </w:rPr>
+        <w:t xml:space="preserve"> T, Bai X, Bettencourt L, </w:t>
+      </w:r>
+      <w:proofErr w:type="spellStart"/>
+      <w:r>
+        <w:rPr>
+          <w:rFonts w:asciiTheme="minorHAnsi" w:hAnsiTheme="minorHAnsi" w:cstheme="minorHAnsi"/>
+          <w:color w:val="000000" w:themeColor="text1"/>
+          <w:sz w:val="16"/>
+          <w:szCs w:val="16"/>
+        </w:rPr>
+        <w:t>Brondizio</w:t>
+      </w:r>
+      <w:proofErr w:type="spellEnd"/>
+      <w:r>
+        <w:rPr>
+          <w:rFonts w:asciiTheme="minorHAnsi" w:hAnsiTheme="minorHAnsi" w:cstheme="minorHAnsi"/>
+          <w:color w:val="000000" w:themeColor="text1"/>
+          <w:sz w:val="16"/>
+          <w:szCs w:val="16"/>
+        </w:rPr>
+        <w:t xml:space="preserve"> E, </w:t>
+      </w:r>
+      <w:proofErr w:type="spellStart"/>
+      <w:r>
+        <w:rPr>
+          <w:rFonts w:asciiTheme="minorHAnsi" w:hAnsiTheme="minorHAnsi" w:cstheme="minorHAnsi"/>
+          <w:color w:val="000000" w:themeColor="text1"/>
+          <w:sz w:val="16"/>
+          <w:szCs w:val="16"/>
+        </w:rPr>
+        <w:t>Colding</w:t>
+      </w:r>
+      <w:proofErr w:type="spellEnd"/>
+      <w:r>
+        <w:rPr>
+          <w:rFonts w:asciiTheme="minorHAnsi" w:hAnsiTheme="minorHAnsi" w:cstheme="minorHAnsi"/>
+          <w:color w:val="000000" w:themeColor="text1"/>
+          <w:sz w:val="16"/>
+          <w:szCs w:val="16"/>
+        </w:rPr>
+        <w:t xml:space="preserve"> J, Daily G, Folke C, Grimm N, Haase D, </w:t>
+      </w:r>
+      <w:proofErr w:type="spellStart"/>
+      <w:r>
+        <w:rPr>
+          <w:rFonts w:asciiTheme="minorHAnsi" w:hAnsiTheme="minorHAnsi" w:cstheme="minorHAnsi"/>
+          <w:color w:val="000000" w:themeColor="text1"/>
+          <w:sz w:val="16"/>
+          <w:szCs w:val="16"/>
+        </w:rPr>
+        <w:t>Ospina</w:t>
+      </w:r>
+      <w:proofErr w:type="spellEnd"/>
+      <w:r>
+        <w:rPr>
+          <w:rFonts w:asciiTheme="minorHAnsi" w:hAnsiTheme="minorHAnsi" w:cstheme="minorHAnsi"/>
+          <w:color w:val="000000" w:themeColor="text1"/>
+          <w:sz w:val="16"/>
+          <w:szCs w:val="16"/>
+        </w:rPr>
+        <w:t xml:space="preserve"> D, Parnell S, </w:t>
+      </w:r>
+      <w:proofErr w:type="spellStart"/>
+      <w:r>
+        <w:rPr>
+          <w:rFonts w:asciiTheme="minorHAnsi" w:hAnsiTheme="minorHAnsi" w:cstheme="minorHAnsi"/>
+          <w:color w:val="000000" w:themeColor="text1"/>
+          <w:sz w:val="16"/>
+          <w:szCs w:val="16"/>
+        </w:rPr>
+        <w:t>Polasky</w:t>
+      </w:r>
+      <w:proofErr w:type="spellEnd"/>
+      <w:r>
+        <w:rPr>
+          <w:rFonts w:asciiTheme="minorHAnsi" w:hAnsiTheme="minorHAnsi" w:cstheme="minorHAnsi"/>
+          <w:color w:val="000000" w:themeColor="text1"/>
+          <w:sz w:val="16"/>
+          <w:szCs w:val="16"/>
+        </w:rPr>
+        <w:t xml:space="preserve"> S, Seto K C, Van Der </w:t>
+      </w:r>
+      <w:proofErr w:type="spellStart"/>
+      <w:r>
+        <w:rPr>
+          <w:rFonts w:asciiTheme="minorHAnsi" w:hAnsiTheme="minorHAnsi" w:cstheme="minorHAnsi"/>
+          <w:color w:val="000000" w:themeColor="text1"/>
+          <w:sz w:val="16"/>
+          <w:szCs w:val="16"/>
+        </w:rPr>
+        <w:t>Leeuw</w:t>
+      </w:r>
+      <w:proofErr w:type="spellEnd"/>
+      <w:r>
+        <w:rPr>
+          <w:rFonts w:asciiTheme="minorHAnsi" w:hAnsiTheme="minorHAnsi" w:cstheme="minorHAnsi"/>
+          <w:color w:val="000000" w:themeColor="text1"/>
+          <w:sz w:val="16"/>
+          <w:szCs w:val="16"/>
+        </w:rPr>
+        <w:t xml:space="preserve"> S. 2021. </w:t>
+      </w:r>
+      <w:r>
+        <w:rPr>
+          <w:rFonts w:asciiTheme="minorHAnsi" w:hAnsiTheme="minorHAnsi" w:cstheme="minorHAnsi"/>
+          <w:color w:val="000000" w:themeColor="text1"/>
+          <w:sz w:val="16"/>
+          <w:szCs w:val="16"/>
+          <w:lang w:val="en-GB"/>
+        </w:rPr>
+        <w:t xml:space="preserve">Urbanization </w:t>
+      </w:r>
+      <w:proofErr w:type="gramStart"/>
+      <w:r>
+        <w:rPr>
+          <w:rFonts w:asciiTheme="minorHAnsi" w:hAnsiTheme="minorHAnsi" w:cstheme="minorHAnsi"/>
+          <w:color w:val="000000" w:themeColor="text1"/>
+          <w:sz w:val="16"/>
+          <w:szCs w:val="16"/>
+          <w:lang w:val="en-GB"/>
+        </w:rPr>
+        <w:t>In</w:t>
+      </w:r>
+      <w:proofErr w:type="gramEnd"/>
+      <w:r>
+        <w:rPr>
+          <w:rFonts w:asciiTheme="minorHAnsi" w:hAnsiTheme="minorHAnsi" w:cstheme="minorHAnsi"/>
+          <w:color w:val="000000" w:themeColor="text1"/>
+          <w:sz w:val="16"/>
+          <w:szCs w:val="16"/>
+          <w:lang w:val="en-GB"/>
+        </w:rPr>
+        <w:t xml:space="preserve"> And For The Anthropocene. </w:t>
+      </w:r>
+      <w:proofErr w:type="spellStart"/>
+      <w:r>
+        <w:rPr>
+          <w:rFonts w:asciiTheme="minorHAnsi" w:hAnsiTheme="minorHAnsi" w:cstheme="minorHAnsi"/>
+          <w:color w:val="000000" w:themeColor="text1"/>
+          <w:sz w:val="16"/>
+          <w:szCs w:val="16"/>
+          <w:lang w:val="en-GB"/>
+        </w:rPr>
+        <w:t>npj</w:t>
+      </w:r>
+      <w:proofErr w:type="spellEnd"/>
+      <w:r>
+        <w:rPr>
+          <w:rFonts w:asciiTheme="minorHAnsi" w:hAnsiTheme="minorHAnsi" w:cstheme="minorHAnsi"/>
+          <w:color w:val="000000" w:themeColor="text1"/>
+          <w:sz w:val="16"/>
+          <w:szCs w:val="16"/>
+          <w:lang w:val="en-GB"/>
+        </w:rPr>
+        <w:t xml:space="preserve"> Urban Sustain 1, 6. </w:t>
+      </w:r>
+      <w:hyperlink r:id="rId1" w:history="1">
+        <w:r>
+          <w:rPr>
+            <w:rStyle w:val="Hyperlink"/>
+            <w:rFonts w:asciiTheme="minorHAnsi" w:hAnsiTheme="minorHAnsi" w:cstheme="minorHAnsi"/>
+            <w:color w:val="000000" w:themeColor="text1"/>
+            <w:sz w:val="16"/>
+            <w:szCs w:val="16"/>
+            <w:lang w:val="en-GB"/>
+          </w:rPr>
+          <w:t>https://doi.org/10.1038/s42949-021-00018-w</w:t>
+        </w:r>
+      </w:hyperlink>
+      <w:r>
+        <w:rPr>
+          <w:rFonts w:asciiTheme="minorHAnsi" w:hAnsiTheme="minorHAnsi" w:cstheme="minorHAnsi"/>
+          <w:color w:val="000000" w:themeColor="text1"/>
+          <w:sz w:val="16"/>
+          <w:szCs w:val="16"/>
+          <w:lang w:val="en-GB"/>
+        </w:rPr>
+        <w:t>.</w:t>
+      </w:r>
+    </w:p>
+    <w:p>
+      <w:pPr>
+        <w:pStyle w:val="Kommentartext"/>
+        <w:rPr>
+          <w:lang w:val="en-GB"/>
+        </w:rPr>
+      </w:pPr>
+    </w:p>
+  </w:comment>
+  <w:comment w:id="3" w:author="Haase, Dagmar" w:date="2022-06-27T15:18:00Z" w:initials="HD">
+    <w:p>
+      <w:pPr>
+        <w:pStyle w:val="Kommentartext"/>
+      </w:pPr>
+      <w:r>
+        <w:rPr>
+          <w:rStyle w:val="Kommentarzeichen"/>
+        </w:rPr>
+        <w:annotationRef/>
+      </w:r>
+      <w:r>
+        <w:t>Schöne Quellen:</w:t>
+      </w:r>
+    </w:p>
+    <w:p>
+      <w:pPr>
+        <w:spacing w:afterLines="50" w:after="120"/>
+        <w:ind w:left="363" w:hanging="363"/>
+        <w:jc w:val="both"/>
+        <w:rPr>
+          <w:rFonts w:cstheme="minorHAnsi"/>
+          <w:sz w:val="16"/>
+          <w:szCs w:val="16"/>
+          <w:lang w:val="en-GB"/>
+        </w:rPr>
+      </w:pPr>
+      <w:r>
+        <w:rPr>
+          <w:rFonts w:cstheme="minorHAnsi"/>
+          <w:sz w:val="16"/>
+          <w:szCs w:val="16"/>
+        </w:rPr>
+        <w:t xml:space="preserve">Kabisch N, R. Kraemer, M. E. </w:t>
+      </w:r>
+      <w:proofErr w:type="spellStart"/>
+      <w:r>
+        <w:rPr>
+          <w:rFonts w:cstheme="minorHAnsi"/>
+          <w:sz w:val="16"/>
+          <w:szCs w:val="16"/>
+        </w:rPr>
+        <w:t>Brenck</w:t>
+      </w:r>
+      <w:proofErr w:type="spellEnd"/>
+      <w:r>
+        <w:rPr>
+          <w:rFonts w:cstheme="minorHAnsi"/>
+          <w:sz w:val="16"/>
+          <w:szCs w:val="16"/>
+        </w:rPr>
+        <w:t xml:space="preserve">, D. Haase, A. Lausch, M. L. </w:t>
+      </w:r>
+      <w:proofErr w:type="spellStart"/>
+      <w:r>
+        <w:rPr>
+          <w:rFonts w:cstheme="minorHAnsi"/>
+          <w:sz w:val="16"/>
+          <w:szCs w:val="16"/>
+        </w:rPr>
+        <w:t>Luttkus</w:t>
+      </w:r>
+      <w:proofErr w:type="spellEnd"/>
+      <w:r>
+        <w:rPr>
+          <w:rFonts w:cstheme="minorHAnsi"/>
+          <w:sz w:val="16"/>
+          <w:szCs w:val="16"/>
+        </w:rPr>
+        <w:t xml:space="preserve">, T. Mueller, P. </w:t>
+      </w:r>
+      <w:proofErr w:type="spellStart"/>
+      <w:r>
+        <w:rPr>
+          <w:rFonts w:cstheme="minorHAnsi"/>
+          <w:sz w:val="16"/>
+          <w:szCs w:val="16"/>
+        </w:rPr>
+        <w:t>Remmler</w:t>
+      </w:r>
+      <w:proofErr w:type="spellEnd"/>
+      <w:r>
+        <w:rPr>
+          <w:rFonts w:cstheme="minorHAnsi"/>
+          <w:sz w:val="16"/>
+          <w:szCs w:val="16"/>
+        </w:rPr>
+        <w:t xml:space="preserve">, P. von </w:t>
+      </w:r>
+      <w:proofErr w:type="spellStart"/>
+      <w:r>
+        <w:rPr>
+          <w:rFonts w:cstheme="minorHAnsi"/>
+          <w:sz w:val="16"/>
+          <w:szCs w:val="16"/>
+        </w:rPr>
+        <w:t>Döhren</w:t>
+      </w:r>
+      <w:proofErr w:type="spellEnd"/>
+      <w:r>
+        <w:rPr>
+          <w:rFonts w:cstheme="minorHAnsi"/>
+          <w:sz w:val="16"/>
+          <w:szCs w:val="16"/>
+        </w:rPr>
+        <w:t xml:space="preserve">, J. Voigtländer, J. </w:t>
+      </w:r>
+      <w:proofErr w:type="spellStart"/>
+      <w:r>
+        <w:rPr>
+          <w:rFonts w:cstheme="minorHAnsi"/>
+          <w:sz w:val="16"/>
+          <w:szCs w:val="16"/>
+        </w:rPr>
+        <w:t>Bumberger</w:t>
+      </w:r>
+      <w:proofErr w:type="spellEnd"/>
+      <w:r>
+        <w:rPr>
+          <w:rFonts w:cstheme="minorHAnsi"/>
+          <w:sz w:val="16"/>
+          <w:szCs w:val="16"/>
+        </w:rPr>
+        <w:t>.</w:t>
+      </w:r>
+      <w:r>
+        <w:rPr>
+          <w:rFonts w:cstheme="minorHAnsi"/>
+          <w:sz w:val="16"/>
+          <w:szCs w:val="16"/>
+        </w:rPr>
+        <w:t xml:space="preserve"> </w:t>
+      </w:r>
+      <w:r>
+        <w:rPr>
+          <w:rFonts w:cstheme="minorHAnsi"/>
+          <w:sz w:val="16"/>
+          <w:szCs w:val="16"/>
+          <w:lang w:val="en-GB"/>
+        </w:rPr>
+        <w:t>2021</w:t>
+      </w:r>
+      <w:r>
+        <w:rPr>
+          <w:rFonts w:cstheme="minorHAnsi"/>
+          <w:sz w:val="16"/>
+          <w:szCs w:val="16"/>
+          <w:lang w:val="en-GB"/>
+        </w:rPr>
+        <w:t>.</w:t>
+      </w:r>
+      <w:r>
+        <w:rPr>
+          <w:rFonts w:cstheme="minorHAnsi"/>
+          <w:sz w:val="16"/>
+          <w:szCs w:val="16"/>
+          <w:lang w:val="en-GB"/>
+        </w:rPr>
+        <w:t xml:space="preserve"> A methodological framework for the assessment of regulating and recreational ecosystem services in urban parks under heat and drought conditions, Ecosystems and People, 17:1, 464-475, </w:t>
+      </w:r>
+      <w:hyperlink r:id="rId2" w:history="1">
+        <w:r>
+          <w:rPr>
+            <w:rStyle w:val="Hyperlink"/>
+            <w:rFonts w:cstheme="minorHAnsi"/>
+            <w:color w:val="000000" w:themeColor="text1"/>
+            <w:sz w:val="16"/>
+            <w:szCs w:val="16"/>
+            <w:lang w:val="en-GB"/>
+          </w:rPr>
+          <w:t>https://doi.org/10.1080/26395916.2021.1958062</w:t>
+        </w:r>
+      </w:hyperlink>
+      <w:r>
+        <w:rPr>
+          <w:rFonts w:cstheme="minorHAnsi"/>
+          <w:sz w:val="16"/>
+          <w:szCs w:val="16"/>
+          <w:lang w:val="en-GB"/>
+        </w:rPr>
+        <w:t xml:space="preserve">.  </w:t>
+      </w:r>
+    </w:p>
+    <w:p>
+      <w:pPr>
+        <w:spacing w:afterLines="50" w:after="120"/>
+        <w:ind w:left="363" w:hanging="363"/>
+        <w:jc w:val="both"/>
+        <w:rPr>
+          <w:rFonts w:cstheme="minorHAnsi"/>
+          <w:sz w:val="16"/>
+          <w:szCs w:val="16"/>
+          <w:lang w:val="en-GB"/>
+        </w:rPr>
+      </w:pPr>
+      <w:r>
+        <w:rPr>
+          <w:rFonts w:cstheme="minorHAnsi"/>
+          <w:sz w:val="16"/>
+          <w:szCs w:val="16"/>
+        </w:rPr>
+        <w:t xml:space="preserve">Kabisch, Nadja, Roland Kraemer, Oskar </w:t>
+      </w:r>
+      <w:proofErr w:type="spellStart"/>
+      <w:r>
+        <w:rPr>
+          <w:rFonts w:cstheme="minorHAnsi"/>
+          <w:sz w:val="16"/>
+          <w:szCs w:val="16"/>
+        </w:rPr>
+        <w:t>Masztalerz</w:t>
+      </w:r>
+      <w:proofErr w:type="spellEnd"/>
+      <w:r>
+        <w:rPr>
+          <w:rFonts w:cstheme="minorHAnsi"/>
+          <w:sz w:val="16"/>
+          <w:szCs w:val="16"/>
+        </w:rPr>
+        <w:t xml:space="preserve">, Jan </w:t>
+      </w:r>
+      <w:proofErr w:type="spellStart"/>
+      <w:r>
+        <w:rPr>
+          <w:rFonts w:cstheme="minorHAnsi"/>
+          <w:sz w:val="16"/>
+          <w:szCs w:val="16"/>
+        </w:rPr>
+        <w:t>Hemmerling</w:t>
+      </w:r>
+      <w:proofErr w:type="spellEnd"/>
+      <w:r>
+        <w:rPr>
+          <w:rFonts w:cstheme="minorHAnsi"/>
+          <w:sz w:val="16"/>
+          <w:szCs w:val="16"/>
+        </w:rPr>
+        <w:t xml:space="preserve">, Catharina </w:t>
+      </w:r>
+      <w:proofErr w:type="spellStart"/>
+      <w:r>
+        <w:rPr>
+          <w:rFonts w:cstheme="minorHAnsi"/>
+          <w:sz w:val="16"/>
+          <w:szCs w:val="16"/>
+        </w:rPr>
+        <w:t>Pueffel</w:t>
+      </w:r>
+      <w:proofErr w:type="spellEnd"/>
+      <w:r>
+        <w:rPr>
+          <w:rFonts w:cstheme="minorHAnsi"/>
+          <w:sz w:val="16"/>
+          <w:szCs w:val="16"/>
+        </w:rPr>
+        <w:t xml:space="preserve">, Dagmar Haase. </w:t>
+      </w:r>
+      <w:r>
+        <w:rPr>
+          <w:rFonts w:cstheme="minorHAnsi"/>
+          <w:sz w:val="16"/>
+          <w:szCs w:val="16"/>
+          <w:lang w:val="en-GB"/>
+        </w:rPr>
+        <w:t xml:space="preserve">2021. Impact of summer heat on urban park visitation, perceived health and ecosystem service appreciation. </w:t>
+      </w:r>
+      <w:proofErr w:type="spellStart"/>
+      <w:r>
+        <w:rPr>
+          <w:rFonts w:cstheme="minorHAnsi"/>
+          <w:sz w:val="16"/>
+          <w:szCs w:val="16"/>
+          <w:lang w:val="en-GB"/>
+        </w:rPr>
+        <w:t>Urb</w:t>
+      </w:r>
+      <w:proofErr w:type="spellEnd"/>
+      <w:r>
+        <w:rPr>
+          <w:rFonts w:cstheme="minorHAnsi"/>
+          <w:sz w:val="16"/>
+          <w:szCs w:val="16"/>
+          <w:lang w:val="en-GB"/>
+        </w:rPr>
+        <w:t xml:space="preserve"> Forest </w:t>
+      </w:r>
+      <w:proofErr w:type="spellStart"/>
+      <w:r>
+        <w:rPr>
+          <w:rFonts w:cstheme="minorHAnsi"/>
+          <w:sz w:val="16"/>
+          <w:szCs w:val="16"/>
+          <w:lang w:val="en-GB"/>
+        </w:rPr>
+        <w:t>Urb</w:t>
+      </w:r>
+      <w:proofErr w:type="spellEnd"/>
+      <w:r>
+        <w:rPr>
+          <w:rFonts w:cstheme="minorHAnsi"/>
+          <w:sz w:val="16"/>
+          <w:szCs w:val="16"/>
+          <w:lang w:val="en-GB"/>
+        </w:rPr>
+        <w:t xml:space="preserve"> Green 60, 127058. </w:t>
+      </w:r>
+      <w:hyperlink r:id="rId3" w:history="1">
+        <w:r>
+          <w:rPr>
+            <w:rStyle w:val="Hyperlink"/>
+            <w:rFonts w:cstheme="minorHAnsi"/>
+            <w:color w:val="000000" w:themeColor="text1"/>
+            <w:sz w:val="16"/>
+            <w:szCs w:val="16"/>
+            <w:lang w:val="en-GB"/>
+          </w:rPr>
+          <w:t>https://doi.org/10.1016/j.ufug.2021.127058</w:t>
+        </w:r>
+      </w:hyperlink>
+      <w:r>
+        <w:rPr>
+          <w:rFonts w:cstheme="minorHAnsi"/>
+          <w:sz w:val="16"/>
+          <w:szCs w:val="16"/>
+          <w:lang w:val="en-GB"/>
+        </w:rPr>
+        <w:t xml:space="preserve">. </w:t>
+      </w:r>
+    </w:p>
+    <w:p>
+      <w:pPr>
+        <w:pStyle w:val="Kommentartext"/>
+        <w:rPr>
+          <w:lang w:val="en-GB"/>
+        </w:rPr>
+      </w:pPr>
+    </w:p>
+  </w:comment>
+  <w:comment w:id="7" w:author="Wolff, Manuel" w:date="2022-06-27T12:51:00Z" w:initials="WM">
+    <w:p>
+      <w:pPr>
+        <w:pStyle w:val="Kommentartext"/>
+      </w:pPr>
+      <w:r>
+        <w:rPr>
+          <w:rStyle w:val="Kommentarzeichen"/>
+        </w:rPr>
+        <w:annotationRef/>
+      </w:r>
+      <w:r>
+        <w:t xml:space="preserve">Ja, </w:t>
+      </w:r>
+      <w:proofErr w:type="spellStart"/>
+      <w:r>
+        <w:t>viellecht</w:t>
+      </w:r>
+      <w:proofErr w:type="spellEnd"/>
+      <w:r>
+        <w:t xml:space="preserve"> brauchst du hier gar keine </w:t>
+      </w:r>
+      <w:proofErr w:type="spellStart"/>
+      <w:r>
+        <w:t>quelle</w:t>
+      </w:r>
+      <w:proofErr w:type="spellEnd"/>
+      <w:r>
+        <w:t xml:space="preserve">, wenn dann sollte es eine aktuelle sein, zur not </w:t>
+      </w:r>
+      <w:proofErr w:type="spellStart"/>
+      <w:r>
+        <w:t>nimmste</w:t>
+      </w:r>
+      <w:proofErr w:type="spellEnd"/>
+      <w:r>
+        <w:t xml:space="preserve"> das </w:t>
+      </w:r>
+      <w:proofErr w:type="spellStart"/>
+      <w:r>
+        <w:t>wolff</w:t>
+      </w:r>
+      <w:proofErr w:type="spellEnd"/>
+      <w:r>
+        <w:t xml:space="preserve"> 21 </w:t>
+      </w:r>
+      <w:proofErr w:type="spellStart"/>
+      <w:r>
+        <w:t>paper</w:t>
+      </w:r>
+      <w:proofErr w:type="spellEnd"/>
+    </w:p>
+  </w:comment>
+  <w:comment w:id="8" w:author="Haase, Dagmar" w:date="2022-06-27T15:21:00Z" w:initials="HD">
+    <w:p>
+      <w:pPr>
+        <w:pStyle w:val="Kommentartext"/>
+      </w:pPr>
+      <w:r>
+        <w:rPr>
+          <w:rStyle w:val="Kommentarzeichen"/>
+        </w:rPr>
+        <w:annotationRef/>
+      </w:r>
+      <w:r>
+        <w:t xml:space="preserve">Doch, ich würde die unbedingt </w:t>
+      </w:r>
+      <w:proofErr w:type="spellStart"/>
+      <w:r>
+        <w:t>drinlassen</w:t>
+      </w:r>
+      <w:proofErr w:type="spellEnd"/>
+      <w:r>
+        <w:t xml:space="preserve">, denn aktuell ist sie und wird häufig int. Zitiert, also eine sehr gute Reference an dieser Stelle </w:t>
+      </w:r>
+      <w:r>
+        <w:rPr>
+          <mc:AlternateContent>
+            <mc:Choice Requires="w16se"/>
+            <mc:Fallback>
+              <w:rFonts w:ascii="Segoe UI Emoji" w:eastAsia="Segoe UI Emoji" w:hAnsi="Segoe UI Emoji" w:cs="Segoe UI Emoji"/>
+            </mc:Fallback>
+          </mc:AlternateContent>
+        </w:rPr>
+        <mc:AlternateContent>
+          <mc:Choice Requires="w16se">
+            <w16se:symEx w16se:font="Segoe UI Emoji" w16se:char="1F60A"/>
+          </mc:Choice>
+          <mc:Fallback>
+            <w:t>😊</w:t>
+          </mc:Fallback>
+        </mc:AlternateContent>
+      </w:r>
+    </w:p>
+  </w:comment>
+  <w:comment w:id="16" w:author="Haase, Dagmar" w:date="2022-06-27T15:22:00Z" w:initials="HD">
+    <w:p>
+      <w:pPr>
+        <w:pStyle w:val="Kommentartext"/>
+      </w:pPr>
+      <w:r>
+        <w:rPr>
+          <w:rStyle w:val="Kommentarzeichen"/>
+        </w:rPr>
+        <w:annotationRef/>
+      </w:r>
+      <w:r>
+        <w:t xml:space="preserve">Hier muss der </w:t>
+      </w:r>
+      <w:proofErr w:type="spellStart"/>
+      <w:r>
+        <w:t>state</w:t>
+      </w:r>
+      <w:proofErr w:type="spellEnd"/>
+      <w:r>
+        <w:t xml:space="preserve"> </w:t>
+      </w:r>
+      <w:proofErr w:type="spellStart"/>
+      <w:r>
+        <w:t>of</w:t>
+      </w:r>
+      <w:proofErr w:type="spellEnd"/>
+      <w:r>
+        <w:t xml:space="preserve"> </w:t>
+      </w:r>
+      <w:proofErr w:type="spellStart"/>
+      <w:r>
+        <w:t>the</w:t>
+      </w:r>
+      <w:proofErr w:type="spellEnd"/>
+      <w:r>
+        <w:t xml:space="preserve"> </w:t>
+      </w:r>
+      <w:proofErr w:type="spellStart"/>
+      <w:r>
+        <w:t>art</w:t>
+      </w:r>
+      <w:proofErr w:type="spellEnd"/>
+      <w:r>
+        <w:t xml:space="preserve"> noch etwas au</w:t>
+      </w:r>
+      <w:r>
+        <w:t>sgebaut werden finde ich.</w:t>
+      </w:r>
+    </w:p>
+  </w:comment>
+  <w:comment w:id="15" w:author="Dagmar Haase" w:date="2022-06-18T18:15:00Z" w:initials="DH">
     <w:p>
       <w:r>
         <w:rPr>
@@ -3744,7 +4828,150 @@
       </w:r>
     </w:p>
   </w:comment>
-  <w:comment w:id="7" w:author="Wolff, Manuel" w:date="2022-06-17T11:34:00Z" w:initials="WM">
+  <w:comment w:id="21" w:author="Haase, Dagmar" w:date="2022-06-27T15:25:00Z" w:initials="HD">
+    <w:p>
+      <w:pPr>
+        <w:pStyle w:val="Kommentartext"/>
+      </w:pPr>
+      <w:r>
+        <w:rPr>
+          <w:rStyle w:val="Kommentarzeichen"/>
+        </w:rPr>
+        <w:annotationRef/>
+      </w:r>
+      <w:r>
+        <w:t xml:space="preserve">Hier unbedingt noch die Quellen des AAA-Modells rein: Hänge ich an meine Email </w:t>
+      </w:r>
+      <w:r>
+        <w:rPr>
+          <mc:AlternateContent>
+            <mc:Choice Requires="w16se"/>
+            <mc:Fallback>
+              <w:rFonts w:ascii="Segoe UI Emoji" w:eastAsia="Segoe UI Emoji" w:hAnsi="Segoe UI Emoji" w:cs="Segoe UI Emoji"/>
+            </mc:Fallback>
+          </mc:AlternateContent>
+        </w:rPr>
+        <mc:AlternateContent>
+          <mc:Choice Requires="w16se">
+            <w16se:symEx w16se:font="Segoe UI Emoji" w16se:char="1F60A"/>
+          </mc:Choice>
+          <mc:Fallback>
+            <w:t>😊</w:t>
+          </mc:Fallback>
+        </mc:AlternateContent>
+      </w:r>
+    </w:p>
+  </w:comment>
+  <w:comment w:id="22" w:author="Haase, Dagmar" w:date="2022-06-27T15:27:00Z" w:initials="HD">
+    <w:p>
+      <w:pPr>
+        <w:pStyle w:val="Kommentartext"/>
+      </w:pPr>
+      <w:r>
+        <w:rPr>
+          <w:rStyle w:val="Kommentarzeichen"/>
+        </w:rPr>
+        <w:annotationRef/>
+      </w:r>
+      <w:r>
+        <w:t>Hier ist ein Bruch – warum jetzt Europa? Was ist der Benefit für so einen „Rundumschlag“, wie auch in Kabisch et al. 2016, Wolff et al., 2019 … die bringen ja sehr gute Argumente.</w:t>
+      </w:r>
+    </w:p>
+    <w:p>
+      <w:pPr>
+        <w:pStyle w:val="Kommentartext"/>
+      </w:pPr>
+      <w:r>
+        <w:t xml:space="preserve">Aber </w:t>
+      </w:r>
+      <w:r>
+        <w:t xml:space="preserve">das kann den Bruch hier „kitten“ </w:t>
+      </w:r>
+      <w:r>
+        <w:rPr>
+          <mc:AlternateContent>
+            <mc:Choice Requires="w16se"/>
+            <mc:Fallback>
+              <w:rFonts w:ascii="Segoe UI Emoji" w:eastAsia="Segoe UI Emoji" w:hAnsi="Segoe UI Emoji" w:cs="Segoe UI Emoji"/>
+            </mc:Fallback>
+          </mc:AlternateContent>
+        </w:rPr>
+        <mc:AlternateContent>
+          <mc:Choice Requires="w16se">
+            <w16se:symEx w16se:font="Segoe UI Emoji" w16se:char="1F60A"/>
+          </mc:Choice>
+          <mc:Fallback>
+            <w:t>😊</w:t>
+          </mc:Fallback>
+        </mc:AlternateContent>
+      </w:r>
+    </w:p>
+  </w:comment>
+  <w:comment w:id="29" w:author="Wolff, Manuel" w:date="2022-06-27T13:00:00Z" w:initials="WM">
+    <w:p>
+      <w:pPr>
+        <w:pStyle w:val="Kommentartext"/>
+      </w:pPr>
+      <w:r>
+        <w:rPr>
+          <w:rStyle w:val="Kommentarzeichen"/>
+        </w:rPr>
+        <w:annotationRef/>
+      </w:r>
+      <w:r>
+        <w:t xml:space="preserve">Ich überleg ob es </w:t>
+      </w:r>
+      <w:proofErr w:type="spellStart"/>
+      <w:r>
+        <w:t>sinn</w:t>
+      </w:r>
+      <w:proofErr w:type="spellEnd"/>
+      <w:r>
+        <w:t xml:space="preserve"> macht die </w:t>
+      </w:r>
+      <w:proofErr w:type="spellStart"/>
+      <w:r>
+        <w:t>objectives</w:t>
+      </w:r>
+      <w:proofErr w:type="spellEnd"/>
+      <w:r>
+        <w:t xml:space="preserve"> am </w:t>
+      </w:r>
+      <w:proofErr w:type="spellStart"/>
+      <w:r>
+        <w:t>ende</w:t>
+      </w:r>
+      <w:proofErr w:type="spellEnd"/>
+      <w:r>
+        <w:t xml:space="preserve"> zu </w:t>
+      </w:r>
+      <w:proofErr w:type="spellStart"/>
+      <w:r>
+        <w:t>birngen</w:t>
+      </w:r>
+      <w:proofErr w:type="spellEnd"/>
+      <w:r>
+        <w:t xml:space="preserve"> bzw. die </w:t>
+      </w:r>
+      <w:proofErr w:type="spellStart"/>
+      <w:r>
+        <w:t>conceptualisierung</w:t>
+      </w:r>
+      <w:proofErr w:type="spellEnd"/>
+      <w:r>
+        <w:t xml:space="preserve"> vor die </w:t>
+      </w:r>
+      <w:proofErr w:type="spellStart"/>
+      <w:r>
+        <w:t>obj</w:t>
+      </w:r>
+      <w:proofErr w:type="spellEnd"/>
+      <w:r>
+        <w:t xml:space="preserve"> zu ziehen</w:t>
+      </w:r>
+    </w:p>
+  </w:comment>
+  <w:comment w:id="28" w:author="Wolff, Manuel" w:date="2022-06-17T11:34:00Z" w:initials="WM">
     <w:p>
       <w:r>
         <w:rPr>
@@ -3940,7 +5167,7 @@
       </w:r>
     </w:p>
   </w:comment>
-  <w:comment w:id="8" w:author="Wolff, Manuel" w:date="2022-06-17T10:45:00Z" w:initials="WM">
+  <w:comment w:id="30" w:author="Wolff, Manuel" w:date="2022-06-17T10:45:00Z" w:initials="WM">
     <w:p>
       <w:r>
         <w:rPr>
@@ -3973,7 +5200,7 @@
       </w:r>
     </w:p>
   </w:comment>
-  <w:comment w:id="9" w:author="Wolff, Manuel" w:date="2022-06-17T10:46:00Z" w:initials="WM">
+  <w:comment w:id="33" w:author="Wolff, Manuel" w:date="2022-06-17T10:46:00Z" w:initials="WM">
     <w:p>
       <w:r>
         <w:rPr>
@@ -4026,7 +5253,39 @@
       </w:r>
     </w:p>
   </w:comment>
-  <w:comment w:id="11" w:author="Wolff, Manuel" w:date="2022-06-17T10:47:00Z" w:initials="WM">
+  <w:comment w:id="31" w:author="Haase, Dagmar" w:date="2022-06-27T15:29:00Z" w:initials="HD">
+    <w:p>
+      <w:pPr>
+        <w:pStyle w:val="Kommentartext"/>
+      </w:pPr>
+      <w:r>
+        <w:rPr>
+          <w:rStyle w:val="Kommentarzeichen"/>
+        </w:rPr>
+        <w:annotationRef/>
+      </w:r>
+      <w:r>
+        <w:t xml:space="preserve">Hier immer damit beginnen, dass die ganzen </w:t>
+      </w:r>
+      <w:proofErr w:type="spellStart"/>
+      <w:r>
+        <w:t>supply</w:t>
+      </w:r>
+      <w:proofErr w:type="spellEnd"/>
+      <w:r>
+        <w:t>-</w:t>
+      </w:r>
+      <w:proofErr w:type="spellStart"/>
+      <w:r>
+        <w:t>demand</w:t>
+      </w:r>
+      <w:proofErr w:type="spellEnd"/>
+      <w:r>
+        <w:t>-Ansätze immer von einer nahen Bev ausgehen, die ja nie der Realität entspricht… also eher vom Potenzial sprechen, nicht von (real) Demand.</w:t>
+      </w:r>
+    </w:p>
+  </w:comment>
+  <w:comment w:id="37" w:author="Wolff, Manuel" w:date="2022-06-17T10:47:00Z" w:initials="WM">
     <w:p>
       <w:r>
         <w:rPr>
@@ -4059,19 +5318,205 @@
       </w:r>
     </w:p>
   </w:comment>
-  <w:comment w:id="10" w:author="Labohm, Benjamin" w:date="2022-06-22T14:57:00Z" w:initials="LB">
-    <w:p>
-      <w:pPr>
-        <w:pStyle w:val="CommentText"/>
-      </w:pPr>
-      <w:r>
-        <w:rPr>
-          <w:rStyle w:val="CommentReference"/>
+  <w:comment w:id="34" w:author="Labohm, Benjamin" w:date="2022-06-22T14:57:00Z" w:initials="LB">
+    <w:p>
+      <w:pPr>
+        <w:pStyle w:val="Kommentartext"/>
+      </w:pPr>
+      <w:r>
+        <w:rPr>
+          <w:rStyle w:val="Kommentarzeichen"/>
         </w:rPr>
         <w:annotationRef/>
       </w:r>
       <w:r>
         <w:t>Hm irgendwie krieg ich hier noch nicht so richtig den Link zum Absatz davor hin …</w:t>
+      </w:r>
+    </w:p>
+  </w:comment>
+  <w:comment w:id="35" w:author="Wolff, Manuel" w:date="2022-06-27T12:57:00Z" w:initials="WM">
+    <w:p>
+      <w:pPr>
+        <w:pStyle w:val="Kommentartext"/>
+      </w:pPr>
+      <w:r>
+        <w:rPr>
+          <w:rStyle w:val="Kommentarzeichen"/>
+        </w:rPr>
+        <w:annotationRef/>
+      </w:r>
+      <w:r>
+        <w:rPr>
+          <w:lang w:val="en-US"/>
+        </w:rPr>
+        <w:t xml:space="preserve">Du </w:t>
+      </w:r>
+      <w:proofErr w:type="spellStart"/>
+      <w:r>
+        <w:rPr>
+          <w:lang w:val="en-US"/>
+        </w:rPr>
+        <w:t>könntest</w:t>
+      </w:r>
+      <w:proofErr w:type="spellEnd"/>
+      <w:r>
+        <w:rPr>
+          <w:lang w:val="en-US"/>
+        </w:rPr>
+        <w:t xml:space="preserve"> </w:t>
+      </w:r>
+      <w:proofErr w:type="spellStart"/>
+      <w:r>
+        <w:rPr>
+          <w:lang w:val="en-US"/>
+        </w:rPr>
+        <w:t>einfach</w:t>
+      </w:r>
+      <w:proofErr w:type="spellEnd"/>
+      <w:r>
+        <w:rPr>
+          <w:lang w:val="en-US"/>
+        </w:rPr>
+        <w:t xml:space="preserve"> </w:t>
+      </w:r>
+      <w:proofErr w:type="spellStart"/>
+      <w:r>
+        <w:rPr>
+          <w:lang w:val="en-US"/>
+        </w:rPr>
+        <w:t>mit</w:t>
+      </w:r>
+      <w:proofErr w:type="spellEnd"/>
+      <w:r>
+        <w:rPr>
+          <w:lang w:val="en-US"/>
+        </w:rPr>
+        <w:t xml:space="preserve"> dem </w:t>
+      </w:r>
+      <w:proofErr w:type="spellStart"/>
+      <w:r>
+        <w:rPr>
+          <w:lang w:val="en-US"/>
+        </w:rPr>
+        <w:t>prximity</w:t>
+      </w:r>
+      <w:proofErr w:type="spellEnd"/>
+      <w:r>
+        <w:rPr>
+          <w:lang w:val="en-US"/>
+        </w:rPr>
+        <w:t xml:space="preserve"> ansatz </w:t>
+      </w:r>
+      <w:proofErr w:type="spellStart"/>
+      <w:r>
+        <w:rPr>
+          <w:lang w:val="en-US"/>
+        </w:rPr>
+        <w:t>starte</w:t>
+      </w:r>
+      <w:proofErr w:type="spellEnd"/>
+      <w:r>
+        <w:rPr>
+          <w:lang w:val="en-US"/>
+        </w:rPr>
+        <w:t xml:space="preserve"> </w:t>
+      </w:r>
+      <w:proofErr w:type="spellStart"/>
+      <w:r>
+        <w:rPr>
+          <w:lang w:val="en-US"/>
+        </w:rPr>
+        <w:t>i.S.v.</w:t>
+      </w:r>
+      <w:proofErr w:type="spellEnd"/>
+      <w:r>
+        <w:rPr>
+          <w:lang w:val="en-US"/>
+        </w:rPr>
+        <w:t xml:space="preserve"> die SCA for recreational Ecosystem services can be modelled through a proximity perspective… </w:t>
+      </w:r>
+      <w:r>
+        <w:t xml:space="preserve">Dann diese erklären. Dann noch kurz </w:t>
+      </w:r>
+      <w:proofErr w:type="gramStart"/>
+      <w:r>
+        <w:t>ergänzen</w:t>
+      </w:r>
+      <w:proofErr w:type="gramEnd"/>
+      <w:r>
+        <w:t xml:space="preserve"> </w:t>
+      </w:r>
+      <w:proofErr w:type="spellStart"/>
+      <w:r>
+        <w:t>dass</w:t>
+      </w:r>
+      <w:proofErr w:type="spellEnd"/>
+      <w:r>
+        <w:t xml:space="preserve"> sonst ja sehr oft die </w:t>
+      </w:r>
+      <w:proofErr w:type="spellStart"/>
+      <w:r>
+        <w:t>provision</w:t>
+      </w:r>
+      <w:proofErr w:type="spellEnd"/>
+      <w:r>
+        <w:t xml:space="preserve"> </w:t>
+      </w:r>
+      <w:proofErr w:type="spellStart"/>
+      <w:r>
+        <w:t>perspective</w:t>
+      </w:r>
+      <w:proofErr w:type="spellEnd"/>
+      <w:r>
+        <w:t xml:space="preserve"> verwendet wird (kurz erklären was das </w:t>
+      </w:r>
+      <w:proofErr w:type="spellStart"/>
+      <w:r>
+        <w:t>is</w:t>
+      </w:r>
+      <w:proofErr w:type="spellEnd"/>
+      <w:r>
+        <w:t xml:space="preserve">) und seltener die </w:t>
+      </w:r>
+      <w:proofErr w:type="spellStart"/>
+      <w:r>
+        <w:t>pressure</w:t>
+      </w:r>
+      <w:proofErr w:type="spellEnd"/>
+      <w:r>
+        <w:t xml:space="preserve"> </w:t>
+      </w:r>
+      <w:proofErr w:type="spellStart"/>
+      <w:r>
+        <w:t>perspective</w:t>
+      </w:r>
+      <w:proofErr w:type="spellEnd"/>
+      <w:r>
+        <w:t xml:space="preserve"> (kurz erklären was das </w:t>
+      </w:r>
+      <w:proofErr w:type="spellStart"/>
+      <w:r>
+        <w:t>is</w:t>
+      </w:r>
+      <w:proofErr w:type="spellEnd"/>
+      <w:r>
+        <w:t>)</w:t>
+      </w:r>
+    </w:p>
+  </w:comment>
+  <w:comment w:id="36" w:author="Haase, Dagmar" w:date="2022-06-27T15:29:00Z" w:initials="HD">
+    <w:p>
+      <w:pPr>
+        <w:pStyle w:val="Kommentartext"/>
+      </w:pPr>
+      <w:r>
+        <w:rPr>
+          <w:rStyle w:val="Kommentarzeichen"/>
+        </w:rPr>
+        <w:annotationRef/>
+      </w:r>
+      <w:r>
+        <w:t>Ja, unbedingt!</w:t>
       </w:r>
     </w:p>
   </w:comment>
@@ -4082,12 +5527,23 @@
 <w15:commentsEx xmlns:wpc="http://schemas.microsoft.com/office/word/2010/wordprocessingCanvas" xmlns:cx="http://schemas.microsoft.com/office/drawing/2014/chartex" xmlns:cx1="http://schemas.microsoft.com/office/drawing/2015/9/8/chartex" xmlns:cx2="http://schemas.microsoft.com/office/drawing/2015/10/21/chartex" xmlns:cx3="http://schemas.microsoft.com/office/drawing/2016/5/9/chartex" xmlns:cx4="http://schemas.microsoft.com/office/drawing/2016/5/10/chartex" xmlns:cx5="http://schemas.microsoft.com/office/drawing/2016/5/11/chartex" xmlns:cx6="http://schemas.microsoft.com/office/drawing/2016/5/12/chartex" xmlns:cx7="http://schemas.microsoft.com/office/drawing/2016/5/13/chartex" xmlns:cx8="http://schemas.microsoft.com/office/drawing/2016/5/14/chartex" xmlns:mc="http://schemas.openxmlformats.org/markup-compatibility/2006" xmlns:aink="http://schemas.microsoft.com/office/drawing/2016/ink" xmlns:am3d="http://schemas.microsoft.com/office/drawing/2017/model3d" xmlns:o="urn:schemas-microsoft-com:office:office" xmlns:r="http://schemas.openxmlformats.org/officeDocument/2006/relationships" xmlns:m="http://schemas.openxmlformats.org/officeDocument/2006/math" xmlns:v="urn:schemas-microsoft-com:vml" xmlns:wp14="http://schemas.microsoft.com/office/word/2010/wordprocessingDrawing" xmlns:wp="http://schemas.openxmlformats.org/drawingml/2006/wordprocessingDrawing" xmlns:w10="urn:schemas-microsoft-com:office:word" xmlns:w="http://schemas.openxmlformats.org/wordprocessingml/2006/main" xmlns:w14="http://schemas.microsoft.com/office/word/2010/wordml" xmlns:w15="http://schemas.microsoft.com/office/word/2012/wordml" xmlns:w16cid="http://schemas.microsoft.com/office/word/2016/wordml/cid" xmlns:w16se="http://schemas.microsoft.com/office/word/2015/wordml/symex" xmlns:wpg="http://schemas.microsoft.com/office/word/2010/wordprocessingGroup" xmlns:wpi="http://schemas.microsoft.com/office/word/2010/wordprocessingInk" xmlns:wne="http://schemas.microsoft.com/office/word/2006/wordml" xmlns:wps="http://schemas.microsoft.com/office/word/2010/wordprocessingShape" mc:Ignorable="w14 w15 w16se w16cid wp14">
   <w15:commentEx w15:paraId="2C178EA0" w15:done="1"/>
   <w15:commentEx w15:paraId="1EC76BFD" w15:done="1"/>
+  <w15:commentEx w15:paraId="0655CC6E" w15:done="0"/>
+  <w15:commentEx w15:paraId="4050D539" w15:done="0"/>
+  <w15:commentEx w15:paraId="28C0F0CB" w15:done="0"/>
+  <w15:commentEx w15:paraId="2B386368" w15:paraIdParent="28C0F0CB" w15:done="0"/>
+  <w15:commentEx w15:paraId="3E68CCC0" w15:done="0"/>
   <w15:commentEx w15:paraId="3BB32860" w15:done="1"/>
+  <w15:commentEx w15:paraId="79C47106" w15:done="0"/>
+  <w15:commentEx w15:paraId="356C7857" w15:done="0"/>
+  <w15:commentEx w15:paraId="5EE2D78D" w15:done="0"/>
   <w15:commentEx w15:paraId="74E21F1F" w15:done="1"/>
   <w15:commentEx w15:paraId="64BE02A2" w15:done="1"/>
   <w15:commentEx w15:paraId="18F91520" w15:done="1"/>
+  <w15:commentEx w15:paraId="4A03B5B2" w15:done="0"/>
   <w15:commentEx w15:paraId="4F9668F7" w15:done="1"/>
   <w15:commentEx w15:paraId="08000500" w15:done="0"/>
+  <w15:commentEx w15:paraId="35725BB4" w15:paraIdParent="08000500" w15:done="0"/>
+  <w15:commentEx w15:paraId="60391F86" w15:paraIdParent="08000500" w15:done="0"/>
 </w15:commentsEx>
 </file>
 
@@ -4095,12 +5551,23 @@
 <w16cid:commentsIds xmlns:wpc="http://schemas.microsoft.com/office/word/2010/wordprocessingCanvas" xmlns:cx="http://schemas.microsoft.com/office/drawing/2014/chartex" xmlns:cx1="http://schemas.microsoft.com/office/drawing/2015/9/8/chartex" xmlns:cx2="http://schemas.microsoft.com/office/drawing/2015/10/21/chartex" xmlns:cx3="http://schemas.microsoft.com/office/drawing/2016/5/9/chartex" xmlns:cx4="http://schemas.microsoft.com/office/drawing/2016/5/10/chartex" xmlns:cx5="http://schemas.microsoft.com/office/drawing/2016/5/11/chartex" xmlns:cx6="http://schemas.microsoft.com/office/drawing/2016/5/12/chartex" xmlns:cx7="http://schemas.microsoft.com/office/drawing/2016/5/13/chartex" xmlns:cx8="http://schemas.microsoft.com/office/drawing/2016/5/14/chartex" xmlns:mc="http://schemas.openxmlformats.org/markup-compatibility/2006" xmlns:aink="http://schemas.microsoft.com/office/drawing/2016/ink" xmlns:am3d="http://schemas.microsoft.com/office/drawing/2017/model3d" xmlns:o="urn:schemas-microsoft-com:office:office" xmlns:r="http://schemas.openxmlformats.org/officeDocument/2006/relationships" xmlns:m="http://schemas.openxmlformats.org/officeDocument/2006/math" xmlns:v="urn:schemas-microsoft-com:vml" xmlns:wp14="http://schemas.microsoft.com/office/word/2010/wordprocessingDrawing" xmlns:wp="http://schemas.openxmlformats.org/drawingml/2006/wordprocessingDrawing" xmlns:w10="urn:schemas-microsoft-com:office:word" xmlns:w="http://schemas.openxmlformats.org/wordprocessingml/2006/main" xmlns:w14="http://schemas.microsoft.com/office/word/2010/wordml" xmlns:w15="http://schemas.microsoft.com/office/word/2012/wordml" xmlns:w16cid="http://schemas.microsoft.com/office/word/2016/wordml/cid" xmlns:w16se="http://schemas.microsoft.com/office/word/2015/wordml/symex" xmlns:wpg="http://schemas.microsoft.com/office/word/2010/wordprocessingGroup" xmlns:wpi="http://schemas.microsoft.com/office/word/2010/wordprocessingInk" xmlns:wne="http://schemas.microsoft.com/office/word/2006/wordml" xmlns:wps="http://schemas.microsoft.com/office/word/2010/wordprocessingShape" mc:Ignorable="w14 w15 w16se w16cid wp14">
   <w16cid:commentId w16cid:paraId="2C178EA0" w16cid:durableId="265C28B0"/>
   <w16cid:commentId w16cid:paraId="1EC76BFD" w16cid:durableId="265C28B1"/>
+  <w16cid:commentId w16cid:paraId="0655CC6E" w16cid:durableId="2664493D"/>
+  <w16cid:commentId w16cid:paraId="4050D539" w16cid:durableId="266448CB"/>
+  <w16cid:commentId w16cid:paraId="28C0F0CB" w16cid:durableId="26644893"/>
+  <w16cid:commentId w16cid:paraId="2B386368" w16cid:durableId="2664495F"/>
+  <w16cid:commentId w16cid:paraId="3E68CCC0" w16cid:durableId="266449D2"/>
   <w16cid:commentId w16cid:paraId="3BB32860" w16cid:durableId="265C28B7"/>
+  <w16cid:commentId w16cid:paraId="79C47106" w16cid:durableId="26644A6E"/>
+  <w16cid:commentId w16cid:paraId="356C7857" w16cid:durableId="26644AE2"/>
+  <w16cid:commentId w16cid:paraId="5EE2D78D" w16cid:durableId="26644895"/>
   <w16cid:commentId w16cid:paraId="74E21F1F" w16cid:durableId="265C28B8"/>
   <w16cid:commentId w16cid:paraId="64BE02A2" w16cid:durableId="265C28B9"/>
   <w16cid:commentId w16cid:paraId="18F91520" w16cid:durableId="265C28BB"/>
+  <w16cid:commentId w16cid:paraId="4A03B5B2" w16cid:durableId="26644B76"/>
   <w16cid:commentId w16cid:paraId="4F9668F7" w16cid:durableId="265C28BC"/>
   <w16cid:commentId w16cid:paraId="08000500" w16cid:durableId="265DAC44"/>
+  <w16cid:commentId w16cid:paraId="35725BB4" w16cid:durableId="2664489B"/>
+  <w16cid:commentId w16cid:paraId="60391F86" w16cid:durableId="26644B4E"/>
 </w16cid:commentsIds>
 </file>
 
@@ -4855,6 +6322,12 @@
 
 <file path=word/people.xml><?xml version="1.0" encoding="utf-8"?>
 <w15:people xmlns:wpc="http://schemas.microsoft.com/office/word/2010/wordprocessingCanvas" xmlns:cx="http://schemas.microsoft.com/office/drawing/2014/chartex" xmlns:cx1="http://schemas.microsoft.com/office/drawing/2015/9/8/chartex" xmlns:cx2="http://schemas.microsoft.com/office/drawing/2015/10/21/chartex" xmlns:cx3="http://schemas.microsoft.com/office/drawing/2016/5/9/chartex" xmlns:cx4="http://schemas.microsoft.com/office/drawing/2016/5/10/chartex" xmlns:cx5="http://schemas.microsoft.com/office/drawing/2016/5/11/chartex" xmlns:cx6="http://schemas.microsoft.com/office/drawing/2016/5/12/chartex" xmlns:cx7="http://schemas.microsoft.com/office/drawing/2016/5/13/chartex" xmlns:cx8="http://schemas.microsoft.com/office/drawing/2016/5/14/chartex" xmlns:mc="http://schemas.openxmlformats.org/markup-compatibility/2006" xmlns:aink="http://schemas.microsoft.com/office/drawing/2016/ink" xmlns:am3d="http://schemas.microsoft.com/office/drawing/2017/model3d" xmlns:o="urn:schemas-microsoft-com:office:office" xmlns:r="http://schemas.openxmlformats.org/officeDocument/2006/relationships" xmlns:m="http://schemas.openxmlformats.org/officeDocument/2006/math" xmlns:v="urn:schemas-microsoft-com:vml" xmlns:wp14="http://schemas.microsoft.com/office/word/2010/wordprocessingDrawing" xmlns:wp="http://schemas.openxmlformats.org/drawingml/2006/wordprocessingDrawing" xmlns:w10="urn:schemas-microsoft-com:office:word" xmlns:w="http://schemas.openxmlformats.org/wordprocessingml/2006/main" xmlns:w14="http://schemas.microsoft.com/office/word/2010/wordml" xmlns:w15="http://schemas.microsoft.com/office/word/2012/wordml" xmlns:w16cid="http://schemas.microsoft.com/office/word/2016/wordml/cid" xmlns:w16se="http://schemas.microsoft.com/office/word/2015/wordml/symex" xmlns:wpg="http://schemas.microsoft.com/office/word/2010/wordprocessingGroup" xmlns:wpi="http://schemas.microsoft.com/office/word/2010/wordprocessingInk" xmlns:wne="http://schemas.microsoft.com/office/word/2006/wordml" xmlns:wps="http://schemas.microsoft.com/office/word/2010/wordprocessingShape" mc:Ignorable="w14 w15 w16se w16cid wp14">
+  <w15:person w15:author="Wolff, Manuel">
+    <w15:presenceInfo w15:providerId="None" w15:userId="Wolff, Manuel"/>
+  </w15:person>
+  <w15:person w15:author="Haase, Dagmar">
+    <w15:presenceInfo w15:providerId="AD" w15:userId="S-1-5-21-1211764267-923927167-718351127-5136"/>
+  </w15:person>
   <w15:person w15:author="Labohm, Benjamin">
     <w15:presenceInfo w15:providerId="AD" w15:userId="S-1-5-21-1211764267-923927167-718351127-7536"/>
   </w15:person>
@@ -4964,7 +6437,7 @@
     <w:lsdException w:name="Body Text Indent 2" w:semiHidden="1" w:unhideWhenUsed="1"/>
     <w:lsdException w:name="Body Text Indent 3" w:semiHidden="1" w:unhideWhenUsed="1"/>
     <w:lsdException w:name="Block Text" w:semiHidden="1" w:unhideWhenUsed="1"/>
-    <w:lsdException w:name="Hyperlink" w:semiHidden="1" w:unhideWhenUsed="1"/>
+    <w:lsdException w:name="Hyperlink" w:semiHidden="1" w:uiPriority="0" w:unhideWhenUsed="1"/>
     <w:lsdException w:name="FollowedHyperlink" w:semiHidden="1" w:unhideWhenUsed="1"/>
     <w:lsdException w:name="Strong" w:uiPriority="22" w:qFormat="1"/>
     <w:lsdException w:name="Emphasis" w:uiPriority="20" w:qFormat="1"/>
@@ -4984,7 +6457,6 @@
     <w:lsdException w:name="HTML Sample" w:semiHidden="1" w:unhideWhenUsed="1"/>
     <w:lsdException w:name="HTML Typewriter" w:semiHidden="1" w:unhideWhenUsed="1"/>
     <w:lsdException w:name="HTML Variable" w:semiHidden="1" w:unhideWhenUsed="1"/>
-    <w:lsdException w:name="Normal Table" w:semiHidden="1" w:unhideWhenUsed="1"/>
     <w:lsdException w:name="annotation subject" w:semiHidden="1" w:unhideWhenUsed="1"/>
     <w:lsdException w:name="No List" w:semiHidden="1" w:unhideWhenUsed="1"/>
     <w:lsdException w:name="Outline List 1" w:semiHidden="1" w:unhideWhenUsed="1"/>
@@ -5028,10 +6500,8 @@
     <w:lsdException w:name="Table Elegant" w:semiHidden="1" w:unhideWhenUsed="1"/>
     <w:lsdException w:name="Table Professional" w:semiHidden="1" w:unhideWhenUsed="1"/>
     <w:lsdException w:name="Table Subtle 1" w:semiHidden="1" w:unhideWhenUsed="1"/>
-    <w:lsdException w:name="Table Subtle 2" w:semiHidden="1" w:unhideWhenUsed="1"/>
     <w:lsdException w:name="Table Web 1" w:semiHidden="1" w:unhideWhenUsed="1"/>
     <w:lsdException w:name="Table Web 2" w:semiHidden="1" w:unhideWhenUsed="1"/>
-    <w:lsdException w:name="Table Web 3" w:semiHidden="1" w:unhideWhenUsed="1"/>
     <w:lsdException w:name="Balloon Text" w:semiHidden="1" w:unhideWhenUsed="1"/>
     <w:lsdException w:name="Table Grid" w:uiPriority="39"/>
     <w:lsdException w:name="Table Theme" w:semiHidden="1" w:unhideWhenUsed="1"/>
@@ -5255,7 +6725,7 @@
     <w:lsdException w:name="Hashtag" w:semiHidden="1" w:unhideWhenUsed="1"/>
     <w:lsdException w:name="Unresolved Mention" w:semiHidden="1" w:unhideWhenUsed="1"/>
   </w:latentStyles>
-  <w:style w:type="paragraph" w:default="1" w:styleId="Normal">
+  <w:style w:type="paragraph" w:default="1" w:styleId="Standard">
     <w:name w:val="Normal"/>
     <w:qFormat/>
     <w:rsid w:val="00325A1D"/>
@@ -5270,13 +6740,13 @@
       <w:lang w:val="de-DE" w:eastAsia="zh-CN" w:bidi="hi-IN"/>
     </w:rPr>
   </w:style>
-  <w:style w:type="character" w:default="1" w:styleId="DefaultParagraphFont">
+  <w:style w:type="character" w:default="1" w:styleId="Absatz-Standardschriftart">
     <w:name w:val="Default Paragraph Font"/>
     <w:uiPriority w:val="1"/>
     <w:semiHidden/>
     <w:unhideWhenUsed/>
   </w:style>
-  <w:style w:type="table" w:default="1" w:styleId="TableNormal">
+  <w:style w:type="table" w:default="1" w:styleId="NormaleTabelle">
     <w:name w:val="Normal Table"/>
     <w:uiPriority w:val="99"/>
     <w:semiHidden/>
@@ -5291,15 +6761,15 @@
       </w:tblCellMar>
     </w:tblPr>
   </w:style>
-  <w:style w:type="numbering" w:default="1" w:styleId="NoList">
+  <w:style w:type="numbering" w:default="1" w:styleId="KeineListe">
     <w:name w:val="No List"/>
     <w:uiPriority w:val="99"/>
     <w:semiHidden/>
     <w:unhideWhenUsed/>
   </w:style>
-  <w:style w:type="character" w:styleId="CommentReference">
+  <w:style w:type="character" w:styleId="Kommentarzeichen">
     <w:name w:val="annotation reference"/>
-    <w:basedOn w:val="DefaultParagraphFont"/>
+    <w:basedOn w:val="Absatz-Standardschriftart"/>
     <w:uiPriority w:val="99"/>
     <w:semiHidden/>
     <w:unhideWhenUsed/>
@@ -5310,10 +6780,10 @@
       <w:szCs w:val="16"/>
     </w:rPr>
   </w:style>
-  <w:style w:type="character" w:customStyle="1" w:styleId="CommentTextChar">
-    <w:name w:val="Comment Text Char"/>
-    <w:basedOn w:val="DefaultParagraphFont"/>
-    <w:link w:val="CommentText"/>
+  <w:style w:type="character" w:customStyle="1" w:styleId="KommentartextZchn">
+    <w:name w:val="Kommentartext Zchn"/>
+    <w:basedOn w:val="Absatz-Standardschriftart"/>
+    <w:link w:val="Kommentartext"/>
     <w:uiPriority w:val="99"/>
     <w:qFormat/>
     <w:rsid w:val="00325A1D"/>
@@ -5325,10 +6795,10 @@
       <w:lang w:val="de-DE" w:eastAsia="zh-CN" w:bidi="hi-IN"/>
     </w:rPr>
   </w:style>
-  <w:style w:type="character" w:customStyle="1" w:styleId="BalloonTextChar">
-    <w:name w:val="Balloon Text Char"/>
-    <w:basedOn w:val="DefaultParagraphFont"/>
-    <w:link w:val="BalloonText"/>
+  <w:style w:type="character" w:customStyle="1" w:styleId="SprechblasentextZchn">
+    <w:name w:val="Sprechblasentext Zchn"/>
+    <w:basedOn w:val="Absatz-Standardschriftart"/>
+    <w:link w:val="Sprechblasentext"/>
     <w:uiPriority w:val="99"/>
     <w:semiHidden/>
     <w:qFormat/>
@@ -5359,10 +6829,10 @@
     <w:name w:val="Nummerierungszeichen"/>
     <w:qFormat/>
   </w:style>
-  <w:style w:type="character" w:customStyle="1" w:styleId="CommentSubjectChar">
-    <w:name w:val="Comment Subject Char"/>
-    <w:basedOn w:val="CommentTextChar"/>
-    <w:link w:val="CommentSubject"/>
+  <w:style w:type="character" w:customStyle="1" w:styleId="KommentarthemaZchn">
+    <w:name w:val="Kommentarthema Zchn"/>
+    <w:basedOn w:val="KommentartextZchn"/>
+    <w:link w:val="Kommentarthema"/>
     <w:uiPriority w:val="99"/>
     <w:semiHidden/>
     <w:qFormat/>
@@ -5382,8 +6852,8 @@
   </w:style>
   <w:style w:type="paragraph" w:customStyle="1" w:styleId="berschrift">
     <w:name w:val="Überschrift"/>
-    <w:basedOn w:val="Normal"/>
-    <w:next w:val="BodyText"/>
+    <w:basedOn w:val="Standard"/>
+    <w:next w:val="Textkrper"/>
     <w:qFormat/>
     <w:pPr>
       <w:keepNext/>
@@ -5395,23 +6865,23 @@
       <w:szCs w:val="28"/>
     </w:rPr>
   </w:style>
-  <w:style w:type="paragraph" w:styleId="BodyText">
+  <w:style w:type="paragraph" w:styleId="Textkrper">
     <w:name w:val="Body Text"/>
-    <w:basedOn w:val="Normal"/>
+    <w:basedOn w:val="Standard"/>
     <w:pPr>
       <w:spacing w:after="140" w:line="276" w:lineRule="auto"/>
     </w:pPr>
   </w:style>
-  <w:style w:type="paragraph" w:styleId="List">
+  <w:style w:type="paragraph" w:styleId="Liste">
     <w:name w:val="List"/>
-    <w:basedOn w:val="BodyText"/>
+    <w:basedOn w:val="Textkrper"/>
     <w:rPr>
       <w:rFonts w:cs="Arial"/>
     </w:rPr>
   </w:style>
-  <w:style w:type="paragraph" w:styleId="Caption">
+  <w:style w:type="paragraph" w:styleId="Beschriftung">
     <w:name w:val="caption"/>
-    <w:basedOn w:val="Normal"/>
+    <w:basedOn w:val="Standard"/>
     <w:qFormat/>
     <w:pPr>
       <w:suppressLineNumbers/>
@@ -5426,7 +6896,7 @@
   </w:style>
   <w:style w:type="paragraph" w:customStyle="1" w:styleId="Verzeichnis">
     <w:name w:val="Verzeichnis"/>
-    <w:basedOn w:val="Normal"/>
+    <w:basedOn w:val="Standard"/>
     <w:qFormat/>
     <w:pPr>
       <w:suppressLineNumbers/>
@@ -5435,10 +6905,10 @@
       <w:rFonts w:cs="Arial"/>
     </w:rPr>
   </w:style>
-  <w:style w:type="paragraph" w:styleId="CommentText">
+  <w:style w:type="paragraph" w:styleId="Kommentartext">
     <w:name w:val="annotation text"/>
-    <w:basedOn w:val="Normal"/>
-    <w:link w:val="CommentTextChar"/>
+    <w:basedOn w:val="Standard"/>
+    <w:link w:val="KommentartextZchn"/>
     <w:uiPriority w:val="99"/>
     <w:unhideWhenUsed/>
     <w:qFormat/>
@@ -5449,10 +6919,10 @@
       <w:szCs w:val="18"/>
     </w:rPr>
   </w:style>
-  <w:style w:type="paragraph" w:styleId="BalloonText">
+  <w:style w:type="paragraph" w:styleId="Sprechblasentext">
     <w:name w:val="Balloon Text"/>
-    <w:basedOn w:val="Normal"/>
-    <w:link w:val="BalloonTextChar"/>
+    <w:basedOn w:val="Standard"/>
+    <w:link w:val="SprechblasentextZchn"/>
     <w:uiPriority w:val="99"/>
     <w:semiHidden/>
     <w:unhideWhenUsed/>
@@ -5464,9 +6934,9 @@
       <w:szCs w:val="16"/>
     </w:rPr>
   </w:style>
-  <w:style w:type="paragraph" w:styleId="ListParagraph">
+  <w:style w:type="paragraph" w:styleId="Listenabsatz">
     <w:name w:val="List Paragraph"/>
-    <w:basedOn w:val="Normal"/>
+    <w:basedOn w:val="Standard"/>
     <w:uiPriority w:val="34"/>
     <w:qFormat/>
     <w:rsid w:val="00B37370"/>
@@ -5478,11 +6948,11 @@
       <w:rFonts w:cs="Mangal"/>
     </w:rPr>
   </w:style>
-  <w:style w:type="paragraph" w:styleId="CommentSubject">
+  <w:style w:type="paragraph" w:styleId="Kommentarthema">
     <w:name w:val="annotation subject"/>
-    <w:basedOn w:val="CommentText"/>
-    <w:next w:val="CommentText"/>
-    <w:link w:val="CommentSubjectChar"/>
+    <w:basedOn w:val="Kommentartext"/>
+    <w:next w:val="Kommentartext"/>
+    <w:link w:val="KommentarthemaZchn"/>
     <w:uiPriority w:val="99"/>
     <w:semiHidden/>
     <w:unhideWhenUsed/>
@@ -5493,7 +6963,7 @@
       <w:bCs/>
     </w:rPr>
   </w:style>
-  <w:style w:type="paragraph" w:styleId="Revision">
+  <w:style w:type="paragraph" w:styleId="berarbeitung">
     <w:name w:val="Revision"/>
     <w:uiPriority w:val="99"/>
     <w:semiHidden/>
@@ -5507,6 +6977,37 @@
       <w:kern w:val="2"/>
       <w:szCs w:val="24"/>
       <w:lang w:val="de-DE" w:eastAsia="zh-CN" w:bidi="hi-IN"/>
+    </w:rPr>
+  </w:style>
+  <w:style w:type="character" w:styleId="Hyperlink">
+    <w:name w:val="Hyperlink"/>
+    <w:basedOn w:val="Absatz-Standardschriftart"/>
+    <w:unhideWhenUsed/>
+    <w:rsid w:val="00933D1D"/>
+    <w:rPr>
+      <w:rFonts w:ascii="Arial" w:hAnsi="Arial" w:cs="Arial"/>
+      <w:color w:val="0563C1" w:themeColor="hyperlink"/>
+      <w:u w:val="single"/>
+    </w:rPr>
+  </w:style>
+  <w:style w:type="paragraph" w:customStyle="1" w:styleId="Textrechts">
+    <w:name w:val="Textrechts"/>
+    <w:basedOn w:val="Standard"/>
+    <w:next w:val="Standard"/>
+    <w:uiPriority w:val="5"/>
+    <w:qFormat/>
+    <w:rsid w:val="00933D1D"/>
+    <w:pPr>
+      <w:widowControl/>
+      <w:suppressAutoHyphens w:val="0"/>
+      <w:spacing w:line="288" w:lineRule="auto"/>
+      <w:textAlignment w:val="auto"/>
+    </w:pPr>
+    <w:rPr>
+      <w:rFonts w:ascii="Arial" w:eastAsiaTheme="minorHAnsi" w:hAnsi="Arial" w:cs="Arial"/>
+      <w:color w:val="404040" w:themeColor="text1" w:themeTint="BF"/>
+      <w:kern w:val="0"/>
+      <w:lang w:eastAsia="en-US" w:bidi="ar-SA"/>
     </w:rPr>
   </w:style>
 </w:styles>

</xml_diff>